<commit_message>
Add Abstract to project proposal
</commit_message>
<xml_diff>
--- a/Final Year Project Proposal.docx
+++ b/Final Year Project Proposal.docx
@@ -196,7 +196,35 @@
           <w:rFonts w:ascii="Times New Roman" w:hAnsi="Times New Roman" w:cs="Times New Roman"/>
           <w:sz w:val="36"/>
         </w:rPr>
-        <w:t>Self Driving car plus driver assistance</w:t>
+        <w:t>Self Driving C</w:t>
+      </w:r>
+      <w:r>
+        <w:rPr>
+          <w:rFonts w:ascii="Times New Roman" w:hAnsi="Times New Roman" w:cs="Times New Roman"/>
+          <w:sz w:val="36"/>
+        </w:rPr>
+        <w:t xml:space="preserve">ar </w:t>
+      </w:r>
+      <w:r>
+        <w:rPr>
+          <w:rFonts w:ascii="Times New Roman" w:hAnsi="Times New Roman" w:cs="Times New Roman"/>
+          <w:sz w:val="36"/>
+        </w:rPr>
+        <w:t>plus Driver A</w:t>
+      </w:r>
+      <w:r>
+        <w:rPr>
+          <w:rFonts w:ascii="Times New Roman" w:hAnsi="Times New Roman" w:cs="Times New Roman"/>
+          <w:sz w:val="36"/>
+        </w:rPr>
+        <w:t>ssistance</w:t>
+      </w:r>
+      <w:r>
+        <w:rPr>
+          <w:rFonts w:ascii="Times New Roman" w:hAnsi="Times New Roman" w:cs="Times New Roman"/>
+          <w:sz w:val="36"/>
+        </w:rPr>
+        <w:t xml:space="preserve"> System</w:t>
       </w:r>
     </w:p>
     <w:p>
@@ -333,7 +361,114 @@
         <w:jc w:val="both"/>
         <w:rPr>
           <w:rFonts w:ascii="Elephant" w:hAnsi="Elephant"/>
+          <w:sz w:val="24"/>
+          <w:szCs w:val="24"/>
+        </w:rPr>
+      </w:pPr>
+      <w:r>
+        <w:rPr>
+          <w:rFonts w:ascii="Elephant" w:hAnsi="Elephant"/>
+          <w:sz w:val="24"/>
+          <w:szCs w:val="24"/>
+        </w:rPr>
+        <w:lastRenderedPageBreak/>
+        <w:t>Abstract</w:t>
+      </w:r>
+    </w:p>
+    <w:p>
+      <w:pPr>
+        <w:pStyle w:val="ListParagraph"/>
+        <w:spacing w:after="0" w:line="360" w:lineRule="auto"/>
+        <w:ind w:left="0"/>
+        <w:rPr>
+          <w:rFonts w:ascii="Times New Roman" w:hAnsi="Times New Roman" w:cs="Times New Roman"/>
+          <w:sz w:val="24"/>
+          <w:szCs w:val="24"/>
+        </w:rPr>
+      </w:pPr>
+      <w:r>
+        <w:rPr>
+          <w:rFonts w:ascii="Times New Roman" w:hAnsi="Times New Roman" w:cs="Times New Roman"/>
+          <w:sz w:val="24"/>
+          <w:szCs w:val="24"/>
+        </w:rPr>
+        <w:t>Self Driving Car plus Driver Assistance System</w:t>
+      </w:r>
+      <w:r>
+        <w:rPr>
+          <w:rFonts w:ascii="Times New Roman" w:hAnsi="Times New Roman" w:cs="Times New Roman"/>
+          <w:sz w:val="24"/>
+          <w:szCs w:val="24"/>
+        </w:rPr>
+        <w:t xml:space="preserve"> is a system that ca</w:t>
+      </w:r>
+      <w:r>
+        <w:rPr>
+          <w:rFonts w:ascii="Times New Roman" w:hAnsi="Times New Roman" w:cs="Times New Roman"/>
+          <w:sz w:val="24"/>
+          <w:szCs w:val="24"/>
+        </w:rPr>
+        <w:t>n be installed on different vehicles</w:t>
+      </w:r>
+      <w:r>
+        <w:rPr>
+          <w:rFonts w:ascii="Times New Roman" w:hAnsi="Times New Roman" w:cs="Times New Roman"/>
+          <w:sz w:val="24"/>
+          <w:szCs w:val="24"/>
+        </w:rPr>
+        <w:t xml:space="preserve"> to a</w:t>
+      </w:r>
+      <w:r>
+        <w:rPr>
+          <w:rFonts w:ascii="Times New Roman" w:hAnsi="Times New Roman" w:cs="Times New Roman"/>
+          <w:sz w:val="24"/>
+          <w:szCs w:val="24"/>
+        </w:rPr>
+        <w:t xml:space="preserve">ssist the driver of the vehicle to drive well and minimize the risk of road traffic accidents. This risk of road traffic accident can be minimized by making the vehicles self aware and interacting with the </w:t>
+      </w:r>
+      <w:r>
+        <w:rPr>
+          <w:rFonts w:ascii="Times New Roman" w:hAnsi="Times New Roman" w:cs="Times New Roman"/>
+          <w:sz w:val="24"/>
+          <w:szCs w:val="24"/>
+        </w:rPr>
+        <w:t xml:space="preserve">environment in accordance. </w:t>
+      </w:r>
+    </w:p>
+    <w:p>
+      <w:pPr>
+        <w:pStyle w:val="ListParagraph"/>
+        <w:spacing w:after="0" w:line="360" w:lineRule="auto"/>
+        <w:ind w:left="0"/>
+        <w:rPr>
+          <w:rFonts w:ascii="Times New Roman" w:hAnsi="Times New Roman" w:cs="Times New Roman"/>
+          <w:sz w:val="24"/>
+        </w:rPr>
+      </w:pPr>
+      <w:r>
+        <w:rPr>
+          <w:rFonts w:ascii="Times New Roman" w:hAnsi="Times New Roman" w:cs="Times New Roman"/>
+          <w:sz w:val="24"/>
+        </w:rPr>
+        <w:t>A number of factors contribute to the risk of collision, including vehicle design, speed of operation, road design, road environment, and driver skill, impairment due to alcohol or drugs, and behavior, notably speeding and racing</w:t>
+      </w:r>
+      <w:r>
+        <w:rPr>
+          <w:rFonts w:ascii="Times New Roman" w:hAnsi="Times New Roman" w:cs="Times New Roman"/>
+          <w:sz w:val="24"/>
+        </w:rPr>
+        <w:t>. Even though the factors are very diversified and difficult to tackle each and every factors, but only by adding abilities to the vehicles to be self aware and interact accordingly, the risk of road traffic accident can be minimized significantly.</w:t>
+      </w:r>
+    </w:p>
+    <w:p>
+      <w:pPr>
+        <w:pStyle w:val="ListParagraph"/>
+        <w:spacing w:after="0" w:line="360" w:lineRule="auto"/>
+        <w:ind w:left="0"/>
+        <w:rPr>
+          <w:rFonts w:ascii="Times New Roman" w:hAnsi="Times New Roman" w:cs="Times New Roman"/>
           <w:sz w:val="28"/>
+          <w:szCs w:val="24"/>
         </w:rPr>
       </w:pPr>
     </w:p>
@@ -342,25 +477,457 @@
         <w:jc w:val="both"/>
         <w:rPr>
           <w:rFonts w:ascii="Elephant" w:hAnsi="Elephant"/>
+          <w:sz w:val="24"/>
+          <w:szCs w:val="24"/>
+        </w:rPr>
+      </w:pPr>
+    </w:p>
+    <w:p>
+      <w:pPr>
+        <w:jc w:val="both"/>
+        <w:rPr>
+          <w:rFonts w:ascii="Elephant" w:hAnsi="Elephant"/>
+          <w:sz w:val="24"/>
+          <w:szCs w:val="24"/>
+        </w:rPr>
+      </w:pPr>
+    </w:p>
+    <w:p>
+      <w:pPr>
+        <w:jc w:val="both"/>
+        <w:rPr>
+          <w:rFonts w:ascii="Elephant" w:hAnsi="Elephant"/>
+          <w:sz w:val="24"/>
+          <w:szCs w:val="24"/>
+        </w:rPr>
+      </w:pPr>
+    </w:p>
+    <w:p>
+      <w:pPr>
+        <w:jc w:val="both"/>
+        <w:rPr>
+          <w:rFonts w:ascii="Times New Roman" w:hAnsi="Times New Roman" w:cs="Times New Roman"/>
+          <w:sz w:val="24"/>
+          <w:szCs w:val="24"/>
+        </w:rPr>
+      </w:pPr>
+    </w:p>
+    <w:p>
+      <w:pPr>
+        <w:jc w:val="both"/>
+        <w:rPr>
+          <w:rFonts w:ascii="Times New Roman" w:hAnsi="Times New Roman" w:cs="Times New Roman"/>
+          <w:sz w:val="24"/>
+          <w:szCs w:val="24"/>
+        </w:rPr>
+      </w:pPr>
+    </w:p>
+    <w:p>
+      <w:pPr>
+        <w:jc w:val="both"/>
+        <w:rPr>
+          <w:rFonts w:ascii="Times New Roman" w:hAnsi="Times New Roman" w:cs="Times New Roman"/>
+          <w:sz w:val="24"/>
+          <w:szCs w:val="24"/>
+        </w:rPr>
+      </w:pPr>
+    </w:p>
+    <w:p>
+      <w:pPr>
+        <w:jc w:val="both"/>
+        <w:rPr>
+          <w:rFonts w:ascii="Times New Roman" w:hAnsi="Times New Roman" w:cs="Times New Roman"/>
+          <w:sz w:val="24"/>
+          <w:szCs w:val="24"/>
+        </w:rPr>
+      </w:pPr>
+    </w:p>
+    <w:p>
+      <w:pPr>
+        <w:jc w:val="both"/>
+        <w:rPr>
+          <w:rFonts w:ascii="Times New Roman" w:hAnsi="Times New Roman" w:cs="Times New Roman"/>
+          <w:sz w:val="24"/>
+          <w:szCs w:val="24"/>
+        </w:rPr>
+      </w:pPr>
+    </w:p>
+    <w:p>
+      <w:pPr>
+        <w:jc w:val="both"/>
+        <w:rPr>
+          <w:rFonts w:ascii="Times New Roman" w:hAnsi="Times New Roman" w:cs="Times New Roman"/>
+          <w:sz w:val="24"/>
+          <w:szCs w:val="24"/>
+        </w:rPr>
+      </w:pPr>
+    </w:p>
+    <w:p>
+      <w:pPr>
+        <w:jc w:val="both"/>
+        <w:rPr>
+          <w:rFonts w:ascii="Times New Roman" w:hAnsi="Times New Roman" w:cs="Times New Roman"/>
+          <w:sz w:val="24"/>
+          <w:szCs w:val="24"/>
+        </w:rPr>
+      </w:pPr>
+    </w:p>
+    <w:p>
+      <w:pPr>
+        <w:jc w:val="both"/>
+        <w:rPr>
+          <w:rFonts w:ascii="Times New Roman" w:hAnsi="Times New Roman" w:cs="Times New Roman"/>
+          <w:sz w:val="24"/>
+          <w:szCs w:val="24"/>
+        </w:rPr>
+      </w:pPr>
+    </w:p>
+    <w:p>
+      <w:pPr>
+        <w:jc w:val="both"/>
+        <w:rPr>
+          <w:rFonts w:ascii="Times New Roman" w:hAnsi="Times New Roman" w:cs="Times New Roman"/>
+          <w:sz w:val="24"/>
+          <w:szCs w:val="24"/>
+        </w:rPr>
+      </w:pPr>
+    </w:p>
+    <w:p>
+      <w:pPr>
+        <w:jc w:val="both"/>
+        <w:rPr>
+          <w:rFonts w:ascii="Times New Roman" w:hAnsi="Times New Roman" w:cs="Times New Roman"/>
+          <w:sz w:val="24"/>
+          <w:szCs w:val="24"/>
+        </w:rPr>
+      </w:pPr>
+    </w:p>
+    <w:p>
+      <w:pPr>
+        <w:jc w:val="both"/>
+        <w:rPr>
+          <w:rFonts w:ascii="Times New Roman" w:hAnsi="Times New Roman" w:cs="Times New Roman"/>
+          <w:sz w:val="24"/>
+          <w:szCs w:val="24"/>
+        </w:rPr>
+      </w:pPr>
+    </w:p>
+    <w:p>
+      <w:pPr>
+        <w:jc w:val="both"/>
+        <w:rPr>
+          <w:rFonts w:ascii="Times New Roman" w:hAnsi="Times New Roman" w:cs="Times New Roman"/>
+          <w:sz w:val="24"/>
+          <w:szCs w:val="24"/>
+        </w:rPr>
+      </w:pPr>
+    </w:p>
+    <w:p>
+      <w:pPr>
+        <w:jc w:val="both"/>
+        <w:rPr>
+          <w:rFonts w:ascii="Times New Roman" w:hAnsi="Times New Roman" w:cs="Times New Roman"/>
+          <w:sz w:val="24"/>
+          <w:szCs w:val="24"/>
+        </w:rPr>
+      </w:pPr>
+    </w:p>
+    <w:p>
+      <w:pPr>
+        <w:jc w:val="both"/>
+        <w:rPr>
+          <w:rFonts w:ascii="Times New Roman" w:hAnsi="Times New Roman" w:cs="Times New Roman"/>
+          <w:sz w:val="24"/>
+          <w:szCs w:val="24"/>
+        </w:rPr>
+      </w:pPr>
+      <w:r>
+        <w:rPr>
+          <w:rFonts w:ascii="Times New Roman" w:hAnsi="Times New Roman" w:cs="Times New Roman"/>
+          <w:sz w:val="24"/>
+          <w:szCs w:val="24"/>
+        </w:rPr>
+        <w:lastRenderedPageBreak/>
+        <w:t>Table of content</w:t>
+      </w:r>
+    </w:p>
+    <w:p>
+      <w:pPr>
+        <w:jc w:val="both"/>
+        <w:rPr>
+          <w:rFonts w:ascii="Times New Roman" w:hAnsi="Times New Roman" w:cs="Times New Roman"/>
+          <w:sz w:val="24"/>
+          <w:szCs w:val="24"/>
+        </w:rPr>
+      </w:pPr>
+    </w:p>
+    <w:p>
+      <w:pPr>
+        <w:jc w:val="both"/>
+        <w:rPr>
+          <w:rFonts w:ascii="Times New Roman" w:hAnsi="Times New Roman" w:cs="Times New Roman"/>
+          <w:sz w:val="24"/>
+          <w:szCs w:val="24"/>
+        </w:rPr>
+      </w:pPr>
+    </w:p>
+    <w:p>
+      <w:pPr>
+        <w:jc w:val="both"/>
+        <w:rPr>
+          <w:rFonts w:ascii="Times New Roman" w:hAnsi="Times New Roman" w:cs="Times New Roman"/>
+          <w:sz w:val="24"/>
+          <w:szCs w:val="24"/>
+        </w:rPr>
+      </w:pPr>
+    </w:p>
+    <w:p>
+      <w:pPr>
+        <w:jc w:val="both"/>
+        <w:rPr>
+          <w:rFonts w:ascii="Times New Roman" w:hAnsi="Times New Roman" w:cs="Times New Roman"/>
+          <w:sz w:val="24"/>
+          <w:szCs w:val="24"/>
+        </w:rPr>
+      </w:pPr>
+    </w:p>
+    <w:p>
+      <w:pPr>
+        <w:jc w:val="both"/>
+        <w:rPr>
+          <w:rFonts w:ascii="Times New Roman" w:hAnsi="Times New Roman" w:cs="Times New Roman"/>
+          <w:sz w:val="24"/>
+          <w:szCs w:val="24"/>
+        </w:rPr>
+      </w:pPr>
+    </w:p>
+    <w:p>
+      <w:pPr>
+        <w:jc w:val="both"/>
+        <w:rPr>
+          <w:rFonts w:ascii="Times New Roman" w:hAnsi="Times New Roman" w:cs="Times New Roman"/>
+          <w:sz w:val="24"/>
+          <w:szCs w:val="24"/>
+        </w:rPr>
+      </w:pPr>
+    </w:p>
+    <w:p>
+      <w:pPr>
+        <w:jc w:val="both"/>
+        <w:rPr>
+          <w:rFonts w:ascii="Times New Roman" w:hAnsi="Times New Roman" w:cs="Times New Roman"/>
+          <w:sz w:val="24"/>
+          <w:szCs w:val="24"/>
+        </w:rPr>
+      </w:pPr>
+    </w:p>
+    <w:p>
+      <w:pPr>
+        <w:jc w:val="both"/>
+        <w:rPr>
+          <w:rFonts w:ascii="Times New Roman" w:hAnsi="Times New Roman" w:cs="Times New Roman"/>
+          <w:sz w:val="24"/>
+          <w:szCs w:val="24"/>
+        </w:rPr>
+      </w:pPr>
+    </w:p>
+    <w:p>
+      <w:pPr>
+        <w:jc w:val="both"/>
+        <w:rPr>
+          <w:rFonts w:ascii="Times New Roman" w:hAnsi="Times New Roman" w:cs="Times New Roman"/>
+          <w:sz w:val="24"/>
+          <w:szCs w:val="24"/>
+        </w:rPr>
+      </w:pPr>
+    </w:p>
+    <w:p>
+      <w:pPr>
+        <w:jc w:val="both"/>
+        <w:rPr>
+          <w:rFonts w:ascii="Times New Roman" w:hAnsi="Times New Roman" w:cs="Times New Roman"/>
+          <w:sz w:val="24"/>
+          <w:szCs w:val="24"/>
+        </w:rPr>
+      </w:pPr>
+    </w:p>
+    <w:p>
+      <w:pPr>
+        <w:jc w:val="both"/>
+        <w:rPr>
+          <w:rFonts w:ascii="Times New Roman" w:hAnsi="Times New Roman" w:cs="Times New Roman"/>
+          <w:sz w:val="24"/>
+          <w:szCs w:val="24"/>
+        </w:rPr>
+      </w:pPr>
+    </w:p>
+    <w:p>
+      <w:pPr>
+        <w:jc w:val="both"/>
+        <w:rPr>
+          <w:rFonts w:ascii="Times New Roman" w:hAnsi="Times New Roman" w:cs="Times New Roman"/>
+          <w:sz w:val="24"/>
+          <w:szCs w:val="24"/>
+        </w:rPr>
+      </w:pPr>
+    </w:p>
+    <w:p>
+      <w:pPr>
+        <w:jc w:val="both"/>
+        <w:rPr>
+          <w:rFonts w:ascii="Times New Roman" w:hAnsi="Times New Roman" w:cs="Times New Roman"/>
+          <w:sz w:val="24"/>
+          <w:szCs w:val="24"/>
+        </w:rPr>
+      </w:pPr>
+    </w:p>
+    <w:p>
+      <w:pPr>
+        <w:jc w:val="both"/>
+        <w:rPr>
+          <w:rFonts w:ascii="Times New Roman" w:hAnsi="Times New Roman" w:cs="Times New Roman"/>
+          <w:sz w:val="24"/>
+          <w:szCs w:val="24"/>
+        </w:rPr>
+      </w:pPr>
+    </w:p>
+    <w:p>
+      <w:pPr>
+        <w:jc w:val="both"/>
+        <w:rPr>
+          <w:rFonts w:ascii="Times New Roman" w:hAnsi="Times New Roman" w:cs="Times New Roman"/>
+          <w:sz w:val="24"/>
+          <w:szCs w:val="24"/>
+        </w:rPr>
+      </w:pPr>
+    </w:p>
+    <w:p>
+      <w:pPr>
+        <w:jc w:val="both"/>
+        <w:rPr>
+          <w:rFonts w:ascii="Times New Roman" w:hAnsi="Times New Roman" w:cs="Times New Roman"/>
+          <w:sz w:val="24"/>
+          <w:szCs w:val="24"/>
+        </w:rPr>
+      </w:pPr>
+    </w:p>
+    <w:p>
+      <w:pPr>
+        <w:jc w:val="both"/>
+        <w:rPr>
+          <w:rFonts w:ascii="Times New Roman" w:hAnsi="Times New Roman" w:cs="Times New Roman"/>
+          <w:sz w:val="24"/>
+          <w:szCs w:val="24"/>
+        </w:rPr>
+      </w:pPr>
+    </w:p>
+    <w:p>
+      <w:pPr>
+        <w:jc w:val="both"/>
+        <w:rPr>
+          <w:rFonts w:ascii="Times New Roman" w:hAnsi="Times New Roman" w:cs="Times New Roman"/>
+          <w:sz w:val="24"/>
+          <w:szCs w:val="24"/>
+        </w:rPr>
+      </w:pPr>
+    </w:p>
+    <w:p>
+      <w:pPr>
+        <w:jc w:val="both"/>
+        <w:rPr>
+          <w:rFonts w:ascii="Times New Roman" w:hAnsi="Times New Roman" w:cs="Times New Roman"/>
+          <w:sz w:val="24"/>
+          <w:szCs w:val="24"/>
+        </w:rPr>
+      </w:pPr>
+    </w:p>
+    <w:p>
+      <w:pPr>
+        <w:jc w:val="both"/>
+        <w:rPr>
+          <w:rFonts w:ascii="Times New Roman" w:hAnsi="Times New Roman" w:cs="Times New Roman"/>
+          <w:sz w:val="24"/>
+          <w:szCs w:val="24"/>
+        </w:rPr>
+      </w:pPr>
+    </w:p>
+    <w:p>
+      <w:pPr>
+        <w:jc w:val="both"/>
+        <w:rPr>
+          <w:rFonts w:ascii="Times New Roman" w:hAnsi="Times New Roman" w:cs="Times New Roman"/>
+          <w:sz w:val="24"/>
+          <w:szCs w:val="24"/>
+        </w:rPr>
+      </w:pPr>
+    </w:p>
+    <w:p>
+      <w:pPr>
+        <w:jc w:val="both"/>
+        <w:rPr>
+          <w:rFonts w:ascii="Times New Roman" w:hAnsi="Times New Roman" w:cs="Times New Roman"/>
+          <w:sz w:val="24"/>
+          <w:szCs w:val="24"/>
+        </w:rPr>
+      </w:pPr>
+    </w:p>
+    <w:p>
+      <w:pPr>
+        <w:jc w:val="both"/>
+        <w:rPr>
+          <w:rFonts w:ascii="Times New Roman" w:hAnsi="Times New Roman" w:cs="Times New Roman"/>
+          <w:sz w:val="24"/>
+          <w:szCs w:val="24"/>
+        </w:rPr>
+      </w:pPr>
+    </w:p>
+    <w:p>
+      <w:pPr>
+        <w:jc w:val="both"/>
+        <w:rPr>
+          <w:rFonts w:ascii="Times New Roman" w:hAnsi="Times New Roman" w:cs="Times New Roman"/>
+          <w:sz w:val="24"/>
+          <w:szCs w:val="24"/>
+        </w:rPr>
+      </w:pPr>
+    </w:p>
+    <w:p>
+      <w:pPr>
+        <w:jc w:val="center"/>
+        <w:rPr>
+          <w:rFonts w:ascii="Times New Roman" w:hAnsi="Times New Roman" w:cs="Times New Roman"/>
+          <w:b/>
           <w:sz w:val="28"/>
-        </w:rPr>
-      </w:pPr>
-    </w:p>
-    <w:p>
-      <w:pPr>
-        <w:jc w:val="both"/>
-        <w:rPr>
-          <w:rFonts w:ascii="Elephant" w:hAnsi="Elephant"/>
+          <w:szCs w:val="24"/>
+        </w:rPr>
+      </w:pPr>
+      <w:r>
+        <w:rPr>
+          <w:rFonts w:ascii="Times New Roman" w:hAnsi="Times New Roman" w:cs="Times New Roman"/>
+          <w:b/>
           <w:sz w:val="28"/>
-        </w:rPr>
-      </w:pPr>
-    </w:p>
-    <w:p>
-      <w:pPr>
-        <w:jc w:val="both"/>
-        <w:rPr>
-          <w:rFonts w:ascii="Times New Roman" w:hAnsi="Times New Roman" w:cs="Times New Roman"/>
-          <w:sz w:val="24"/>
+          <w:szCs w:val="24"/>
+        </w:rPr>
+        <w:lastRenderedPageBreak/>
+        <w:t>Introduction and Background</w:t>
+      </w:r>
+    </w:p>
+    <w:p>
+      <w:pPr>
+        <w:rPr>
+          <w:rFonts w:ascii="Times New Roman" w:hAnsi="Times New Roman" w:cs="Times New Roman"/>
+          <w:sz w:val="24"/>
+          <w:szCs w:val="24"/>
+        </w:rPr>
+      </w:pPr>
+    </w:p>
+    <w:p>
+      <w:pPr>
+        <w:jc w:val="both"/>
+        <w:rPr>
+          <w:rFonts w:ascii="Times New Roman" w:hAnsi="Times New Roman" w:cs="Times New Roman"/>
+          <w:sz w:val="24"/>
+          <w:szCs w:val="24"/>
         </w:rPr>
       </w:pPr>
     </w:p>
@@ -453,7 +1020,7 @@
         <v:path o:extrusionok="f" gradientshapeok="t" o:connecttype="rect"/>
         <o:lock v:ext="edit" aspectratio="t"/>
       </v:shapetype>
-      <v:shape id="_x0000_i1027" type="#_x0000_t75" style="width:57pt;height:12pt;visibility:visible;mso-wrap-style:square" o:bullet="t">
+      <v:shape id="_x0000_i1038" type="#_x0000_t75" style="width:57pt;height:12pt;visibility:visible;mso-wrap-style:square" o:bullet="t">
         <v:imagedata r:id="rId1" o:title=""/>
       </v:shape>
     </w:pict>
@@ -2229,6 +2796,18 @@
     <w:semiHidden/>
     <w:rsid w:val="00083CEA"/>
   </w:style>
+  <w:style w:type="character" w:styleId="Hyperlink">
+    <w:name w:val="Hyperlink"/>
+    <w:basedOn w:val="DefaultParagraphFont"/>
+    <w:uiPriority w:val="99"/>
+    <w:semiHidden/>
+    <w:unhideWhenUsed/>
+    <w:rsid w:val="00D211FA"/>
+    <w:rPr>
+      <w:color w:val="0000FF"/>
+      <w:u w:val="single"/>
+    </w:rPr>
+  </w:style>
 </w:styles>
 </file>
 

</xml_diff>

<commit_message>
add some changes on proposal
</commit_message>
<xml_diff>
--- a/Final Year Project Proposal.docx
+++ b/Final Year Project Proposal.docx
@@ -46,7 +46,7 @@
                     <a:blip r:embed="rId8" cstate="print">
                       <a:extLst>
                         <a:ext uri="{28A0092B-C50C-407E-A947-70E740481C1C}">
-                          <a14:useLocalDpi xmlns:a14="http://schemas.microsoft.com/office/drawing/2010/main" xmlns:wps="http://schemas.microsoft.com/office/word/2010/wordprocessingShape" xmlns:wpi="http://schemas.microsoft.com/office/word/2010/wordprocessingInk" xmlns:wpg="http://schemas.microsoft.com/office/word/2010/wordprocessingGroup" xmlns:w15="http://schemas.microsoft.com/office/word/2012/wordml" xmlns:w14="http://schemas.microsoft.com/office/word/2010/wordml" xmlns:w="http://schemas.openxmlformats.org/wordprocessingml/2006/main" xmlns:w10="urn:schemas-microsoft-com:office:word" xmlns:wp14="http://schemas.microsoft.com/office/word/2010/wordprocessingDrawing" xmlns:v="urn:schemas-microsoft-com:vml" xmlns:o="urn:schemas-microsoft-com:office:office" xmlns:mc="http://schemas.openxmlformats.org/markup-compatibility/2006" xmlns:wpc="http://schemas.microsoft.com/office/word/2010/wordprocessingCanvas" xmlns="" val="0"/>
+                          <a14:useLocalDpi xmlns:a14="http://schemas.microsoft.com/office/drawing/2010/main" xmlns:wps="http://schemas.microsoft.com/office/word/2010/wordprocessingShape" xmlns:wpi="http://schemas.microsoft.com/office/word/2010/wordprocessingInk" xmlns:wpg="http://schemas.microsoft.com/office/word/2010/wordprocessingGroup" xmlns:w15="http://schemas.microsoft.com/office/word/2012/wordml" xmlns:w14="http://schemas.microsoft.com/office/word/2010/wordml" xmlns:w="http://schemas.openxmlformats.org/wordprocessingml/2006/main" xmlns:w10="urn:schemas-microsoft-com:office:word" xmlns:wp14="http://schemas.microsoft.com/office/word/2010/wordprocessingDrawing" xmlns:v="urn:schemas-microsoft-com:vml" xmlns:o="urn:schemas-microsoft-com:office:office" xmlns:mc="http://schemas.openxmlformats.org/markup-compatibility/2006" xmlns:wpc="http://schemas.microsoft.com/office/word/2010/wordprocessingCanvas" xmlns="" xmlns:arto="http://schemas.microsoft.com/office/word/2006/arto" val="0"/>
                         </a:ext>
                       </a:extLst>
                     </a:blip>
@@ -196,7 +196,69 @@
           <w:rFonts w:ascii="Times New Roman" w:hAnsi="Times New Roman" w:cs="Times New Roman"/>
           <w:sz w:val="36"/>
         </w:rPr>
-        <w:t>Self Driving car plus driver assistance</w:t>
+        <w:t>Self Driving C</w:t>
+      </w:r>
+      <w:r>
+        <w:rPr>
+          <w:rFonts w:ascii="Times New Roman" w:hAnsi="Times New Roman" w:cs="Times New Roman"/>
+          <w:sz w:val="36"/>
+        </w:rPr>
+        <w:t xml:space="preserve">ar </w:t>
+      </w:r>
+      <w:r>
+        <w:rPr>
+          <w:rFonts w:ascii="Times New Roman" w:hAnsi="Times New Roman" w:cs="Times New Roman"/>
+          <w:sz w:val="36"/>
+        </w:rPr>
+        <w:t>plus Driver A</w:t>
+      </w:r>
+      <w:r>
+        <w:rPr>
+          <w:rFonts w:ascii="Times New Roman" w:hAnsi="Times New Roman" w:cs="Times New Roman"/>
+          <w:sz w:val="36"/>
+        </w:rPr>
+        <w:t>ssistance</w:t>
+      </w:r>
+      <w:r>
+        <w:rPr>
+          <w:rFonts w:ascii="Times New Roman" w:hAnsi="Times New Roman" w:cs="Times New Roman"/>
+          <w:sz w:val="36"/>
+        </w:rPr>
+        <w:t xml:space="preserve"> System</w:t>
+      </w:r>
+    </w:p>
+    <w:p>
+      <w:pPr>
+        <w:pStyle w:val="ListParagraph"/>
+        <w:spacing w:after="0"/>
+        <w:rPr>
+          <w:rFonts w:ascii="Times New Roman" w:hAnsi="Times New Roman" w:cs="Times New Roman"/>
+          <w:sz w:val="32"/>
+        </w:rPr>
+      </w:pPr>
+    </w:p>
+    <w:p>
+      <w:pPr>
+        <w:pStyle w:val="ListParagraph"/>
+        <w:spacing w:after="0"/>
+        <w:rPr>
+          <w:rFonts w:ascii="Times New Roman" w:hAnsi="Times New Roman" w:cs="Times New Roman"/>
+          <w:sz w:val="32"/>
+        </w:rPr>
+      </w:pPr>
+      <w:r>
+        <w:rPr>
+          <w:rFonts w:ascii="Times New Roman" w:hAnsi="Times New Roman" w:cs="Times New Roman"/>
+          <w:sz w:val="32"/>
+        </w:rPr>
+        <w:t xml:space="preserve">Advisors’ Name: </w:t>
+      </w:r>
+      <w:r>
+        <w:rPr>
+          <w:rFonts w:ascii="Times New Roman" w:hAnsi="Times New Roman" w:cs="Times New Roman"/>
+          <w:sz w:val="32"/>
+        </w:rPr>
+        <w:t>Daniel Delibe</w:t>
       </w:r>
     </w:p>
     <w:p>
@@ -242,7 +304,7 @@
           <w:rFonts w:ascii="Times New Roman" w:hAnsi="Times New Roman" w:cs="Times New Roman"/>
           <w:sz w:val="32"/>
         </w:rPr>
-        <w:t>Biniam Kassahun</w:t>
+        <w:t>Selam Habtom</w:t>
       </w:r>
     </w:p>
     <w:p>
@@ -260,7 +322,7 @@
           <w:rFonts w:ascii="Times New Roman" w:hAnsi="Times New Roman" w:cs="Times New Roman"/>
           <w:sz w:val="32"/>
         </w:rPr>
-        <w:t>Kilet Meshesha</w:t>
+        <w:t>Biniam Kassahun</w:t>
       </w:r>
     </w:p>
     <w:p>
@@ -278,32 +340,19 @@
           <w:rFonts w:ascii="Times New Roman" w:hAnsi="Times New Roman" w:cs="Times New Roman"/>
           <w:sz w:val="32"/>
         </w:rPr>
-        <w:t>Selam Habtom</w:t>
+        <w:t>Kilet Meshesha</w:t>
       </w:r>
     </w:p>
     <w:p>
       <w:pPr>
         <w:pStyle w:val="ListParagraph"/>
         <w:spacing w:after="0"/>
+        <w:ind w:left="1440"/>
         <w:rPr>
           <w:rFonts w:ascii="Times New Roman" w:hAnsi="Times New Roman" w:cs="Times New Roman"/>
           <w:sz w:val="32"/>
         </w:rPr>
       </w:pPr>
-      <w:r>
-        <w:rPr>
-          <w:rFonts w:ascii="Times New Roman" w:hAnsi="Times New Roman" w:cs="Times New Roman"/>
-          <w:sz w:val="32"/>
-        </w:rPr>
-        <w:t xml:space="preserve">Advisors’ Name: </w:t>
-      </w:r>
-      <w:r>
-        <w:rPr>
-          <w:rFonts w:ascii="Times New Roman" w:hAnsi="Times New Roman" w:cs="Times New Roman"/>
-          <w:sz w:val="32"/>
-        </w:rPr>
-        <w:t>Daniel Delibe</w:t>
-      </w:r>
     </w:p>
     <w:p>
       <w:pPr>
@@ -333,7 +382,129 @@
         <w:jc w:val="both"/>
         <w:rPr>
           <w:rFonts w:ascii="Elephant" w:hAnsi="Elephant"/>
+          <w:sz w:val="36"/>
+          <w:szCs w:val="24"/>
+        </w:rPr>
+      </w:pPr>
+      <w:r>
+        <w:rPr>
+          <w:rFonts w:ascii="Elephant" w:hAnsi="Elephant"/>
+          <w:sz w:val="36"/>
+          <w:szCs w:val="24"/>
+        </w:rPr>
+        <w:t>Abstract</w:t>
+      </w:r>
+    </w:p>
+    <w:p>
+      <w:pPr>
+        <w:pStyle w:val="ListParagraph"/>
+        <w:spacing w:after="0" w:line="360" w:lineRule="auto"/>
+        <w:ind w:left="0"/>
+        <w:rPr>
+          <w:rFonts w:ascii="Times New Roman" w:hAnsi="Times New Roman" w:cs="Times New Roman"/>
+          <w:sz w:val="24"/>
+          <w:szCs w:val="24"/>
+        </w:rPr>
+      </w:pPr>
+      <w:r>
+        <w:rPr>
+          <w:rFonts w:ascii="Times New Roman" w:hAnsi="Times New Roman" w:cs="Times New Roman"/>
+          <w:sz w:val="24"/>
+          <w:szCs w:val="24"/>
+        </w:rPr>
+        <w:t xml:space="preserve">Self Driving Car </w:t>
+      </w:r>
+      <w:r>
+        <w:rPr>
+          <w:rFonts w:ascii="Times New Roman" w:hAnsi="Times New Roman" w:cs="Times New Roman"/>
+          <w:sz w:val="24"/>
+          <w:szCs w:val="24"/>
+        </w:rPr>
+        <w:t>+</w:t>
+      </w:r>
+      <w:r>
+        <w:rPr>
+          <w:rFonts w:ascii="Times New Roman" w:hAnsi="Times New Roman" w:cs="Times New Roman"/>
+          <w:sz w:val="24"/>
+          <w:szCs w:val="24"/>
+        </w:rPr>
+        <w:t xml:space="preserve"> Driver Assistance System</w:t>
+      </w:r>
+      <w:r>
+        <w:rPr>
+          <w:rFonts w:ascii="Times New Roman" w:hAnsi="Times New Roman" w:cs="Times New Roman"/>
+          <w:sz w:val="24"/>
+          <w:szCs w:val="24"/>
+        </w:rPr>
+        <w:t xml:space="preserve"> is a system that ca</w:t>
+      </w:r>
+      <w:r>
+        <w:rPr>
+          <w:rFonts w:ascii="Times New Roman" w:hAnsi="Times New Roman" w:cs="Times New Roman"/>
+          <w:sz w:val="24"/>
+          <w:szCs w:val="24"/>
+        </w:rPr>
+        <w:t>n be installed on different vehicles</w:t>
+      </w:r>
+      <w:r>
+        <w:rPr>
+          <w:rFonts w:ascii="Times New Roman" w:hAnsi="Times New Roman" w:cs="Times New Roman"/>
+          <w:sz w:val="24"/>
+          <w:szCs w:val="24"/>
+        </w:rPr>
+        <w:t xml:space="preserve"> to a</w:t>
+      </w:r>
+      <w:r>
+        <w:rPr>
+          <w:rFonts w:ascii="Times New Roman" w:hAnsi="Times New Roman" w:cs="Times New Roman"/>
+          <w:sz w:val="24"/>
+          <w:szCs w:val="24"/>
+        </w:rPr>
+        <w:t xml:space="preserve">ssist the driver of the vehicle to drive well and minimize the risk of road traffic accidents. This risk of road traffic accident can be minimized by making the vehicles self aware and interacting with the </w:t>
+      </w:r>
+      <w:r>
+        <w:rPr>
+          <w:rFonts w:ascii="Times New Roman" w:hAnsi="Times New Roman" w:cs="Times New Roman"/>
+          <w:sz w:val="24"/>
+          <w:szCs w:val="24"/>
+        </w:rPr>
+        <w:t xml:space="preserve">environment in accordance. </w:t>
+      </w:r>
+    </w:p>
+    <w:p>
+      <w:pPr>
+        <w:pStyle w:val="ListParagraph"/>
+        <w:spacing w:after="0" w:line="360" w:lineRule="auto"/>
+        <w:ind w:left="0"/>
+        <w:rPr>
+          <w:rFonts w:ascii="Times New Roman" w:hAnsi="Times New Roman" w:cs="Times New Roman"/>
+          <w:sz w:val="24"/>
+        </w:rPr>
+      </w:pPr>
+      <w:r>
+        <w:rPr>
+          <w:rFonts w:ascii="Times New Roman" w:hAnsi="Times New Roman" w:cs="Times New Roman"/>
+          <w:sz w:val="24"/>
+        </w:rPr>
+        <w:t>A number of factors contribute to the risk of collision, including vehicle design, speed of operation, road design, road environment, and driver skill, impairment due to alcohol or drugs, and behavior, notably speeding and racing</w:t>
+      </w:r>
+      <w:r>
+        <w:rPr>
+          <w:rFonts w:ascii="Times New Roman" w:hAnsi="Times New Roman" w:cs="Times New Roman"/>
+          <w:sz w:val="24"/>
+        </w:rPr>
+        <w:t>. Even though the factors are very diversified and difficult to tackle each and every factors, but only by adding abilities to the vehicles to be self aware and interact accordingly, the risk of road traffic accident can be minimized significantly.</w:t>
+      </w:r>
+    </w:p>
+    <w:p>
+      <w:pPr>
+        <w:pStyle w:val="ListParagraph"/>
+        <w:spacing w:after="0" w:line="360" w:lineRule="auto"/>
+        <w:ind w:left="0"/>
+        <w:rPr>
+          <w:rFonts w:ascii="Times New Roman" w:hAnsi="Times New Roman" w:cs="Times New Roman"/>
           <w:sz w:val="28"/>
+          <w:szCs w:val="24"/>
         </w:rPr>
       </w:pPr>
     </w:p>
@@ -342,7 +513,8 @@
         <w:jc w:val="both"/>
         <w:rPr>
           <w:rFonts w:ascii="Elephant" w:hAnsi="Elephant"/>
-          <w:sz w:val="28"/>
+          <w:sz w:val="24"/>
+          <w:szCs w:val="24"/>
         </w:rPr>
       </w:pPr>
     </w:p>
@@ -351,18 +523,3197 @@
         <w:jc w:val="both"/>
         <w:rPr>
           <w:rFonts w:ascii="Elephant" w:hAnsi="Elephant"/>
-          <w:sz w:val="28"/>
-        </w:rPr>
-      </w:pPr>
-    </w:p>
-    <w:p>
-      <w:pPr>
-        <w:jc w:val="both"/>
-        <w:rPr>
-          <w:rFonts w:ascii="Times New Roman" w:hAnsi="Times New Roman" w:cs="Times New Roman"/>
-          <w:sz w:val="24"/>
-        </w:rPr>
-      </w:pPr>
+          <w:sz w:val="24"/>
+          <w:szCs w:val="24"/>
+        </w:rPr>
+      </w:pPr>
+    </w:p>
+    <w:p>
+      <w:pPr>
+        <w:jc w:val="both"/>
+        <w:rPr>
+          <w:rFonts w:ascii="Elephant" w:hAnsi="Elephant"/>
+          <w:sz w:val="24"/>
+          <w:szCs w:val="24"/>
+        </w:rPr>
+      </w:pPr>
+    </w:p>
+    <w:p>
+      <w:pPr>
+        <w:jc w:val="both"/>
+        <w:rPr>
+          <w:rFonts w:ascii="Times New Roman" w:hAnsi="Times New Roman" w:cs="Times New Roman"/>
+          <w:sz w:val="24"/>
+          <w:szCs w:val="24"/>
+        </w:rPr>
+      </w:pPr>
+    </w:p>
+    <w:p>
+      <w:pPr>
+        <w:jc w:val="both"/>
+        <w:rPr>
+          <w:rFonts w:ascii="Times New Roman" w:hAnsi="Times New Roman" w:cs="Times New Roman"/>
+          <w:sz w:val="24"/>
+          <w:szCs w:val="24"/>
+        </w:rPr>
+      </w:pPr>
+    </w:p>
+    <w:p>
+      <w:pPr>
+        <w:jc w:val="both"/>
+        <w:rPr>
+          <w:rFonts w:ascii="Times New Roman" w:hAnsi="Times New Roman" w:cs="Times New Roman"/>
+          <w:sz w:val="24"/>
+          <w:szCs w:val="24"/>
+        </w:rPr>
+      </w:pPr>
+    </w:p>
+    <w:p>
+      <w:pPr>
+        <w:jc w:val="both"/>
+        <w:rPr>
+          <w:rFonts w:ascii="Times New Roman" w:hAnsi="Times New Roman" w:cs="Times New Roman"/>
+          <w:sz w:val="24"/>
+          <w:szCs w:val="24"/>
+        </w:rPr>
+      </w:pPr>
+    </w:p>
+    <w:p>
+      <w:pPr>
+        <w:jc w:val="both"/>
+        <w:rPr>
+          <w:rFonts w:ascii="Times New Roman" w:hAnsi="Times New Roman" w:cs="Times New Roman"/>
+          <w:sz w:val="24"/>
+          <w:szCs w:val="24"/>
+        </w:rPr>
+      </w:pPr>
+    </w:p>
+    <w:p>
+      <w:pPr>
+        <w:jc w:val="both"/>
+        <w:rPr>
+          <w:rFonts w:ascii="Times New Roman" w:hAnsi="Times New Roman" w:cs="Times New Roman"/>
+          <w:sz w:val="24"/>
+          <w:szCs w:val="24"/>
+        </w:rPr>
+      </w:pPr>
+    </w:p>
+    <w:p>
+      <w:pPr>
+        <w:jc w:val="both"/>
+        <w:rPr>
+          <w:rFonts w:ascii="Times New Roman" w:hAnsi="Times New Roman" w:cs="Times New Roman"/>
+          <w:sz w:val="24"/>
+          <w:szCs w:val="24"/>
+        </w:rPr>
+      </w:pPr>
+    </w:p>
+    <w:p>
+      <w:pPr>
+        <w:jc w:val="both"/>
+        <w:rPr>
+          <w:rFonts w:ascii="Times New Roman" w:hAnsi="Times New Roman" w:cs="Times New Roman"/>
+          <w:sz w:val="24"/>
+          <w:szCs w:val="24"/>
+        </w:rPr>
+      </w:pPr>
+    </w:p>
+    <w:p>
+      <w:pPr>
+        <w:jc w:val="both"/>
+        <w:rPr>
+          <w:rFonts w:ascii="Times New Roman" w:hAnsi="Times New Roman" w:cs="Times New Roman"/>
+          <w:sz w:val="24"/>
+          <w:szCs w:val="24"/>
+        </w:rPr>
+      </w:pPr>
+    </w:p>
+    <w:p>
+      <w:pPr>
+        <w:jc w:val="both"/>
+        <w:rPr>
+          <w:rFonts w:ascii="Times New Roman" w:hAnsi="Times New Roman" w:cs="Times New Roman"/>
+          <w:sz w:val="24"/>
+          <w:szCs w:val="24"/>
+        </w:rPr>
+      </w:pPr>
+    </w:p>
+    <w:p>
+      <w:pPr>
+        <w:jc w:val="both"/>
+        <w:rPr>
+          <w:rFonts w:ascii="Times New Roman" w:hAnsi="Times New Roman" w:cs="Times New Roman"/>
+          <w:sz w:val="24"/>
+          <w:szCs w:val="24"/>
+        </w:rPr>
+      </w:pPr>
+    </w:p>
+    <w:p>
+      <w:pPr>
+        <w:jc w:val="both"/>
+        <w:rPr>
+          <w:rFonts w:ascii="Times New Roman" w:hAnsi="Times New Roman" w:cs="Times New Roman"/>
+          <w:sz w:val="24"/>
+          <w:szCs w:val="24"/>
+        </w:rPr>
+      </w:pPr>
+    </w:p>
+    <w:p>
+      <w:pPr>
+        <w:jc w:val="both"/>
+        <w:rPr>
+          <w:rFonts w:ascii="Times New Roman" w:hAnsi="Times New Roman" w:cs="Times New Roman"/>
+          <w:sz w:val="24"/>
+          <w:szCs w:val="24"/>
+        </w:rPr>
+      </w:pPr>
+    </w:p>
+    <w:p>
+      <w:pPr>
+        <w:jc w:val="both"/>
+        <w:rPr>
+          <w:rFonts w:ascii="Times New Roman" w:hAnsi="Times New Roman" w:cs="Times New Roman"/>
+          <w:b/>
+          <w:sz w:val="36"/>
+          <w:szCs w:val="24"/>
+        </w:rPr>
+      </w:pPr>
+      <w:r>
+        <w:rPr>
+          <w:rFonts w:ascii="Times New Roman" w:hAnsi="Times New Roman" w:cs="Times New Roman"/>
+          <w:b/>
+          <w:sz w:val="36"/>
+          <w:szCs w:val="24"/>
+        </w:rPr>
+        <w:t>Table of content</w:t>
+      </w:r>
+    </w:p>
+    <w:p>
+      <w:pPr>
+        <w:jc w:val="both"/>
+        <w:rPr>
+          <w:rFonts w:ascii="Times New Roman" w:hAnsi="Times New Roman" w:cs="Times New Roman"/>
+          <w:sz w:val="24"/>
+          <w:szCs w:val="24"/>
+        </w:rPr>
+      </w:pPr>
+    </w:p>
+    <w:p>
+      <w:pPr>
+        <w:jc w:val="both"/>
+        <w:rPr>
+          <w:rFonts w:ascii="Times New Roman" w:hAnsi="Times New Roman" w:cs="Times New Roman"/>
+          <w:sz w:val="24"/>
+          <w:szCs w:val="24"/>
+        </w:rPr>
+      </w:pPr>
+    </w:p>
+    <w:p>
+      <w:pPr>
+        <w:jc w:val="both"/>
+        <w:rPr>
+          <w:rFonts w:ascii="Times New Roman" w:hAnsi="Times New Roman" w:cs="Times New Roman"/>
+          <w:sz w:val="24"/>
+          <w:szCs w:val="24"/>
+        </w:rPr>
+      </w:pPr>
+    </w:p>
+    <w:p>
+      <w:pPr>
+        <w:jc w:val="both"/>
+        <w:rPr>
+          <w:rFonts w:ascii="Times New Roman" w:hAnsi="Times New Roman" w:cs="Times New Roman"/>
+          <w:sz w:val="24"/>
+          <w:szCs w:val="24"/>
+        </w:rPr>
+      </w:pPr>
+    </w:p>
+    <w:p>
+      <w:pPr>
+        <w:jc w:val="both"/>
+        <w:rPr>
+          <w:rFonts w:ascii="Times New Roman" w:hAnsi="Times New Roman" w:cs="Times New Roman"/>
+          <w:sz w:val="24"/>
+          <w:szCs w:val="24"/>
+        </w:rPr>
+      </w:pPr>
+    </w:p>
+    <w:p>
+      <w:pPr>
+        <w:jc w:val="both"/>
+        <w:rPr>
+          <w:rFonts w:ascii="Times New Roman" w:hAnsi="Times New Roman" w:cs="Times New Roman"/>
+          <w:sz w:val="24"/>
+          <w:szCs w:val="24"/>
+        </w:rPr>
+      </w:pPr>
+    </w:p>
+    <w:p>
+      <w:pPr>
+        <w:jc w:val="both"/>
+        <w:rPr>
+          <w:rFonts w:ascii="Times New Roman" w:hAnsi="Times New Roman" w:cs="Times New Roman"/>
+          <w:sz w:val="24"/>
+          <w:szCs w:val="24"/>
+        </w:rPr>
+      </w:pPr>
+    </w:p>
+    <w:p>
+      <w:pPr>
+        <w:jc w:val="both"/>
+        <w:rPr>
+          <w:rFonts w:ascii="Times New Roman" w:hAnsi="Times New Roman" w:cs="Times New Roman"/>
+          <w:sz w:val="24"/>
+          <w:szCs w:val="24"/>
+        </w:rPr>
+      </w:pPr>
+    </w:p>
+    <w:p>
+      <w:pPr>
+        <w:jc w:val="both"/>
+        <w:rPr>
+          <w:rFonts w:ascii="Times New Roman" w:hAnsi="Times New Roman" w:cs="Times New Roman"/>
+          <w:sz w:val="24"/>
+          <w:szCs w:val="24"/>
+        </w:rPr>
+      </w:pPr>
+    </w:p>
+    <w:p>
+      <w:pPr>
+        <w:jc w:val="both"/>
+        <w:rPr>
+          <w:rFonts w:ascii="Times New Roman" w:hAnsi="Times New Roman" w:cs="Times New Roman"/>
+          <w:sz w:val="24"/>
+          <w:szCs w:val="24"/>
+        </w:rPr>
+      </w:pPr>
+    </w:p>
+    <w:p>
+      <w:pPr>
+        <w:jc w:val="both"/>
+        <w:rPr>
+          <w:rFonts w:ascii="Times New Roman" w:hAnsi="Times New Roman" w:cs="Times New Roman"/>
+          <w:sz w:val="24"/>
+          <w:szCs w:val="24"/>
+        </w:rPr>
+      </w:pPr>
+    </w:p>
+    <w:p>
+      <w:pPr>
+        <w:jc w:val="both"/>
+        <w:rPr>
+          <w:rFonts w:ascii="Times New Roman" w:hAnsi="Times New Roman" w:cs="Times New Roman"/>
+          <w:sz w:val="24"/>
+          <w:szCs w:val="24"/>
+        </w:rPr>
+      </w:pPr>
+    </w:p>
+    <w:p>
+      <w:pPr>
+        <w:jc w:val="both"/>
+        <w:rPr>
+          <w:rFonts w:ascii="Times New Roman" w:hAnsi="Times New Roman" w:cs="Times New Roman"/>
+          <w:sz w:val="24"/>
+          <w:szCs w:val="24"/>
+        </w:rPr>
+      </w:pPr>
+    </w:p>
+    <w:p>
+      <w:pPr>
+        <w:jc w:val="both"/>
+        <w:rPr>
+          <w:rFonts w:ascii="Times New Roman" w:hAnsi="Times New Roman" w:cs="Times New Roman"/>
+          <w:sz w:val="24"/>
+          <w:szCs w:val="24"/>
+        </w:rPr>
+      </w:pPr>
+    </w:p>
+    <w:p>
+      <w:pPr>
+        <w:jc w:val="both"/>
+        <w:rPr>
+          <w:rFonts w:ascii="Times New Roman" w:hAnsi="Times New Roman" w:cs="Times New Roman"/>
+          <w:sz w:val="24"/>
+          <w:szCs w:val="24"/>
+        </w:rPr>
+      </w:pPr>
+    </w:p>
+    <w:p>
+      <w:pPr>
+        <w:jc w:val="both"/>
+        <w:rPr>
+          <w:rFonts w:ascii="Times New Roman" w:hAnsi="Times New Roman" w:cs="Times New Roman"/>
+          <w:sz w:val="24"/>
+          <w:szCs w:val="24"/>
+        </w:rPr>
+      </w:pPr>
+    </w:p>
+    <w:p>
+      <w:pPr>
+        <w:jc w:val="both"/>
+        <w:rPr>
+          <w:rFonts w:ascii="Times New Roman" w:hAnsi="Times New Roman" w:cs="Times New Roman"/>
+          <w:sz w:val="24"/>
+          <w:szCs w:val="24"/>
+        </w:rPr>
+      </w:pPr>
+    </w:p>
+    <w:p>
+      <w:pPr>
+        <w:jc w:val="both"/>
+        <w:rPr>
+          <w:rFonts w:ascii="Times New Roman" w:hAnsi="Times New Roman" w:cs="Times New Roman"/>
+          <w:sz w:val="24"/>
+          <w:szCs w:val="24"/>
+        </w:rPr>
+      </w:pPr>
+    </w:p>
+    <w:p>
+      <w:pPr>
+        <w:jc w:val="both"/>
+        <w:rPr>
+          <w:rFonts w:ascii="Times New Roman" w:hAnsi="Times New Roman" w:cs="Times New Roman"/>
+          <w:sz w:val="24"/>
+          <w:szCs w:val="24"/>
+        </w:rPr>
+      </w:pPr>
+    </w:p>
+    <w:p>
+      <w:pPr>
+        <w:jc w:val="both"/>
+        <w:rPr>
+          <w:rFonts w:ascii="Times New Roman" w:hAnsi="Times New Roman" w:cs="Times New Roman"/>
+          <w:sz w:val="24"/>
+          <w:szCs w:val="24"/>
+        </w:rPr>
+      </w:pPr>
+    </w:p>
+    <w:p>
+      <w:pPr>
+        <w:jc w:val="both"/>
+        <w:rPr>
+          <w:rFonts w:ascii="Times New Roman" w:hAnsi="Times New Roman" w:cs="Times New Roman"/>
+          <w:sz w:val="24"/>
+          <w:szCs w:val="24"/>
+        </w:rPr>
+      </w:pPr>
+    </w:p>
+    <w:p>
+      <w:pPr>
+        <w:rPr>
+          <w:rFonts w:ascii="Times New Roman" w:hAnsi="Times New Roman" w:cs="Times New Roman"/>
+          <w:b/>
+          <w:sz w:val="36"/>
+          <w:szCs w:val="24"/>
+        </w:rPr>
+      </w:pPr>
+      <w:r>
+        <w:rPr>
+          <w:rFonts w:ascii="Times New Roman" w:hAnsi="Times New Roman" w:cs="Times New Roman"/>
+          <w:b/>
+          <w:sz w:val="36"/>
+          <w:szCs w:val="24"/>
+        </w:rPr>
+        <w:lastRenderedPageBreak/>
+        <w:t>Introduction and Background</w:t>
+      </w:r>
+    </w:p>
+    <w:p>
+      <w:pPr>
+        <w:rPr>
+          <w:rFonts w:ascii="Times New Roman" w:hAnsi="Times New Roman" w:cs="Times New Roman"/>
+          <w:b/>
+          <w:sz w:val="24"/>
+          <w:szCs w:val="24"/>
+        </w:rPr>
+      </w:pPr>
+      <w:r>
+        <w:rPr>
+          <w:rFonts w:ascii="Times New Roman" w:hAnsi="Times New Roman" w:cs="Times New Roman"/>
+          <w:b/>
+          <w:sz w:val="24"/>
+          <w:szCs w:val="24"/>
+        </w:rPr>
+        <w:t>Self Driving Car + Driver Assistance System (SDC+DAs)</w:t>
+      </w:r>
+      <w:r>
+        <w:rPr>
+          <w:rFonts w:ascii="Times New Roman" w:hAnsi="Times New Roman" w:cs="Times New Roman"/>
+          <w:sz w:val="24"/>
+          <w:szCs w:val="24"/>
+        </w:rPr>
+        <w:t xml:space="preserve"> is a system that can be installed on different vehicles to assist the driver of the vehicle to drive well and minimize the risk of road traffic accidents. This risk of road traffic accident can be minimized by making the vehicles self aware and interacting with the environment in accordance.</w:t>
+      </w:r>
+    </w:p>
+    <w:p>
+      <w:pPr>
+        <w:rPr>
+          <w:rFonts w:ascii="Times New Roman" w:hAnsi="Times New Roman" w:cs="Times New Roman"/>
+          <w:sz w:val="24"/>
+        </w:rPr>
+      </w:pPr>
+      <w:r>
+        <w:rPr>
+          <w:rFonts w:ascii="Times New Roman" w:hAnsi="Times New Roman" w:cs="Times New Roman"/>
+          <w:color w:val="000000" w:themeColor="text1"/>
+          <w:sz w:val="24"/>
+          <w:szCs w:val="24"/>
+        </w:rPr>
+        <w:t>The primary purpose of this</w:t>
+      </w:r>
+      <w:r>
+        <w:rPr>
+          <w:rFonts w:ascii="Times New Roman" w:hAnsi="Times New Roman" w:cs="Times New Roman"/>
+          <w:color w:val="000000" w:themeColor="text1"/>
+          <w:sz w:val="24"/>
+          <w:szCs w:val="24"/>
+        </w:rPr>
+        <w:t xml:space="preserve"> </w:t>
+      </w:r>
+      <w:r>
+        <w:rPr>
+          <w:rFonts w:ascii="Times New Roman" w:hAnsi="Times New Roman" w:cs="Times New Roman"/>
+          <w:b/>
+          <w:sz w:val="24"/>
+          <w:szCs w:val="24"/>
+        </w:rPr>
+        <w:t>SDC+DAs</w:t>
+      </w:r>
+      <w:r>
+        <w:rPr>
+          <w:rFonts w:ascii="Times New Roman" w:hAnsi="Times New Roman" w:cs="Times New Roman"/>
+          <w:color w:val="000000" w:themeColor="text1"/>
+          <w:sz w:val="24"/>
+          <w:szCs w:val="24"/>
+        </w:rPr>
+        <w:t xml:space="preserve"> </w:t>
+      </w:r>
+      <w:r>
+        <w:rPr>
+          <w:rFonts w:ascii="Times New Roman" w:hAnsi="Times New Roman" w:cs="Times New Roman"/>
+          <w:color w:val="000000" w:themeColor="text1"/>
+          <w:sz w:val="24"/>
+          <w:szCs w:val="24"/>
+        </w:rPr>
+        <w:t>plus</w:t>
+      </w:r>
+      <w:r>
+        <w:rPr>
+          <w:rFonts w:ascii="Times New Roman" w:hAnsi="Times New Roman" w:cs="Times New Roman"/>
+          <w:color w:val="000000" w:themeColor="text1"/>
+          <w:sz w:val="24"/>
+          <w:szCs w:val="24"/>
+        </w:rPr>
+        <w:t xml:space="preserve"> driving assistant</w:t>
+      </w:r>
+      <w:r>
+        <w:rPr>
+          <w:rFonts w:ascii="Times New Roman" w:hAnsi="Times New Roman" w:cs="Times New Roman"/>
+          <w:color w:val="000000" w:themeColor="text1"/>
+          <w:sz w:val="24"/>
+          <w:szCs w:val="24"/>
+        </w:rPr>
+        <w:t xml:space="preserve"> system</w:t>
+      </w:r>
+      <w:r>
+        <w:rPr>
+          <w:rFonts w:ascii="Times New Roman" w:hAnsi="Times New Roman" w:cs="Times New Roman"/>
+          <w:color w:val="000000" w:themeColor="text1"/>
+          <w:sz w:val="24"/>
+          <w:szCs w:val="24"/>
+        </w:rPr>
+        <w:t xml:space="preserve"> is to </w:t>
+      </w:r>
+      <w:r>
+        <w:rPr>
+          <w:rFonts w:ascii="Times New Roman" w:hAnsi="Times New Roman" w:cs="Times New Roman"/>
+          <w:color w:val="000000" w:themeColor="text1"/>
+          <w:sz w:val="24"/>
+          <w:szCs w:val="24"/>
+        </w:rPr>
+        <w:t xml:space="preserve">make </w:t>
+      </w:r>
+      <w:r>
+        <w:rPr>
+          <w:rFonts w:ascii="Times New Roman" w:hAnsi="Times New Roman" w:cs="Times New Roman"/>
+          <w:color w:val="000000" w:themeColor="text1"/>
+          <w:sz w:val="24"/>
+          <w:szCs w:val="24"/>
+        </w:rPr>
+        <w:t>driving</w:t>
+      </w:r>
+      <w:r>
+        <w:rPr>
+          <w:rFonts w:ascii="Times New Roman" w:hAnsi="Times New Roman" w:cs="Times New Roman"/>
+          <w:color w:val="000000" w:themeColor="text1"/>
+          <w:sz w:val="24"/>
+          <w:szCs w:val="24"/>
+        </w:rPr>
+        <w:t xml:space="preserve"> </w:t>
+      </w:r>
+      <w:r>
+        <w:rPr>
+          <w:rFonts w:ascii="Times New Roman" w:hAnsi="Times New Roman" w:cs="Times New Roman"/>
+          <w:color w:val="000000" w:themeColor="text1"/>
+          <w:sz w:val="24"/>
+          <w:szCs w:val="24"/>
+        </w:rPr>
+        <w:t xml:space="preserve">become much safer </w:t>
+      </w:r>
+      <w:r>
+        <w:rPr>
+          <w:rFonts w:ascii="Times New Roman" w:hAnsi="Times New Roman" w:cs="Times New Roman"/>
+          <w:color w:val="000000" w:themeColor="text1"/>
+          <w:sz w:val="24"/>
+          <w:szCs w:val="24"/>
+        </w:rPr>
+        <w:t>and easier</w:t>
+      </w:r>
+      <w:r>
+        <w:rPr>
+          <w:rFonts w:ascii="Times New Roman" w:hAnsi="Times New Roman" w:cs="Times New Roman"/>
+          <w:color w:val="000000" w:themeColor="text1"/>
+          <w:sz w:val="24"/>
+          <w:szCs w:val="24"/>
+        </w:rPr>
+        <w:t>.</w:t>
+      </w:r>
+      <w:r>
+        <w:rPr>
+          <w:rFonts w:ascii="Times New Roman" w:hAnsi="Times New Roman" w:cs="Times New Roman"/>
+          <w:color w:val="000000" w:themeColor="text1"/>
+          <w:sz w:val="24"/>
+          <w:szCs w:val="24"/>
+        </w:rPr>
+        <w:t xml:space="preserve"> </w:t>
+      </w:r>
+      <w:r>
+        <w:rPr>
+          <w:rFonts w:ascii="Times New Roman" w:hAnsi="Times New Roman" w:cs="Times New Roman"/>
+          <w:color w:val="000000" w:themeColor="text1"/>
+          <w:sz w:val="24"/>
+          <w:szCs w:val="24"/>
+        </w:rPr>
+        <w:t>And the system has a lot to do with a country like Ethiopia.</w:t>
+      </w:r>
+      <w:r>
+        <w:rPr>
+          <w:rFonts w:ascii="Times New Roman" w:hAnsi="Times New Roman" w:cs="Times New Roman"/>
+          <w:color w:val="000000" w:themeColor="text1"/>
+          <w:sz w:val="24"/>
+          <w:szCs w:val="24"/>
+        </w:rPr>
+        <w:t xml:space="preserve"> </w:t>
+      </w:r>
+      <w:r>
+        <w:rPr>
+          <w:rFonts w:ascii="Times New Roman" w:hAnsi="Times New Roman" w:cs="Times New Roman"/>
+        </w:rPr>
+        <w:t xml:space="preserve">According to the latest WHO data published in </w:t>
+      </w:r>
+      <w:r>
+        <w:rPr>
+          <w:rFonts w:ascii="Times New Roman" w:hAnsi="Times New Roman" w:cs="Times New Roman"/>
+        </w:rPr>
+        <w:t xml:space="preserve">may 2014 Road Traffic Accident </w:t>
+      </w:r>
+      <w:r>
+        <w:rPr>
+          <w:rFonts w:ascii="Times New Roman" w:hAnsi="Times New Roman" w:cs="Times New Roman"/>
+        </w:rPr>
+        <w:t>Deaths in Ethiopia reached 15,015 or 2.50% of total deaths. The age adjusted Death Rate is 20.16 per 100,000 of population ranks Ethiopia #68 in the world.</w:t>
+      </w:r>
+      <w:r>
+        <w:rPr>
+          <w:rFonts w:ascii="Times New Roman" w:hAnsi="Times New Roman" w:cs="Times New Roman"/>
+        </w:rPr>
+        <w:t xml:space="preserve"> Since the problem related to road traffic accident is so much crucial and needs special attention, building such </w:t>
+      </w:r>
+      <w:r>
+        <w:rPr>
+          <w:rFonts w:ascii="Times New Roman" w:hAnsi="Times New Roman" w:cs="Times New Roman"/>
+          <w:b/>
+        </w:rPr>
+        <w:t>SDC+DAs</w:t>
+      </w:r>
+      <w:r>
+        <w:rPr>
+          <w:rFonts w:ascii="Times New Roman" w:hAnsi="Times New Roman" w:cs="Times New Roman"/>
+          <w:b/>
+        </w:rPr>
+        <w:t xml:space="preserve"> </w:t>
+      </w:r>
+      <w:r>
+        <w:rPr>
+          <w:rFonts w:ascii="Times New Roman" w:hAnsi="Times New Roman" w:cs="Times New Roman"/>
+          <w:sz w:val="24"/>
+        </w:rPr>
+        <w:t>can significantly reduce the existing road traffic accident that exist in Ethiopia.</w:t>
+      </w:r>
+    </w:p>
+    <w:p>
+      <w:pPr>
+        <w:rPr>
+          <w:rFonts w:ascii="Times New Roman" w:hAnsi="Times New Roman" w:cs="Times New Roman"/>
+          <w:sz w:val="24"/>
+          <w:szCs w:val="24"/>
+        </w:rPr>
+      </w:pPr>
+      <w:r>
+        <w:rPr>
+          <w:rFonts w:ascii="Times New Roman" w:hAnsi="Times New Roman" w:cs="Times New Roman"/>
+          <w:sz w:val="24"/>
+        </w:rPr>
+        <w:t>Even though it is dif</w:t>
+      </w:r>
+      <w:r>
+        <w:rPr>
+          <w:rFonts w:ascii="Times New Roman" w:hAnsi="Times New Roman" w:cs="Times New Roman"/>
+          <w:sz w:val="24"/>
+        </w:rPr>
+        <w:t xml:space="preserve">ficult to fully eradicate every </w:t>
+      </w:r>
+      <w:r>
+        <w:rPr>
+          <w:rFonts w:ascii="Times New Roman" w:hAnsi="Times New Roman" w:cs="Times New Roman"/>
+          <w:sz w:val="24"/>
+        </w:rPr>
+        <w:t>and each road traffic accident using these system, but the system</w:t>
+      </w:r>
+      <w:r>
+        <w:rPr>
+          <w:rFonts w:ascii="Times New Roman" w:hAnsi="Times New Roman" w:cs="Times New Roman"/>
+          <w:sz w:val="24"/>
+        </w:rPr>
+        <w:t xml:space="preserve"> can play </w:t>
+      </w:r>
+      <w:r>
+        <w:rPr>
+          <w:rFonts w:ascii="Times New Roman" w:hAnsi="Times New Roman" w:cs="Times New Roman"/>
+          <w:sz w:val="24"/>
+        </w:rPr>
+        <w:t>a significant</w:t>
+      </w:r>
+      <w:r>
+        <w:rPr>
+          <w:rFonts w:ascii="Times New Roman" w:hAnsi="Times New Roman" w:cs="Times New Roman"/>
+          <w:sz w:val="24"/>
+        </w:rPr>
+        <w:t xml:space="preserve"> role</w:t>
+      </w:r>
+      <w:r>
+        <w:rPr>
+          <w:rFonts w:ascii="Times New Roman" w:hAnsi="Times New Roman" w:cs="Times New Roman"/>
+          <w:sz w:val="24"/>
+        </w:rPr>
+        <w:t xml:space="preserve"> in m</w:t>
+      </w:r>
+      <w:r>
+        <w:rPr>
+          <w:rFonts w:ascii="Times New Roman" w:hAnsi="Times New Roman" w:cs="Times New Roman"/>
+          <w:sz w:val="24"/>
+        </w:rPr>
+        <w:t>inimizing the problems.</w:t>
+      </w:r>
+      <w:r>
+        <w:rPr>
+          <w:rFonts w:ascii="Times New Roman" w:hAnsi="Times New Roman" w:cs="Times New Roman"/>
+          <w:sz w:val="24"/>
+        </w:rPr>
+        <w:t xml:space="preserve"> </w:t>
+      </w:r>
+      <w:r>
+        <w:rPr>
+          <w:rFonts w:ascii="Times New Roman" w:hAnsi="Times New Roman" w:cs="Times New Roman"/>
+          <w:color w:val="000000" w:themeColor="text1"/>
+          <w:sz w:val="24"/>
+          <w:szCs w:val="24"/>
+        </w:rPr>
+        <w:t>Recent</w:t>
+      </w:r>
+      <w:r>
+        <w:rPr>
+          <w:rFonts w:ascii="Times New Roman" w:hAnsi="Times New Roman" w:cs="Times New Roman"/>
+          <w:sz w:val="24"/>
+          <w:szCs w:val="24"/>
+        </w:rPr>
+        <w:t xml:space="preserve"> announcements by Google and also by </w:t>
+      </w:r>
+      <w:r>
+        <w:rPr>
+          <w:rStyle w:val="watch-title"/>
+          <w:rFonts w:ascii="Times New Roman" w:hAnsi="Times New Roman" w:cs="Times New Roman"/>
+          <w:color w:val="222222"/>
+          <w:kern w:val="36"/>
+        </w:rPr>
+        <w:t>Mercedes</w:t>
+      </w:r>
+      <w:r>
+        <w:rPr>
+          <w:rFonts w:ascii="Times New Roman" w:hAnsi="Times New Roman" w:cs="Times New Roman"/>
+          <w:sz w:val="24"/>
+          <w:szCs w:val="24"/>
+        </w:rPr>
+        <w:t xml:space="preserve"> and other major automakers indicate the potential for development in this area.</w:t>
+      </w:r>
+    </w:p>
+    <w:p>
+      <w:pPr>
+        <w:spacing w:after="0" w:line="240" w:lineRule="auto"/>
+        <w:rPr>
+          <w:rFonts w:ascii="Times New Roman" w:eastAsia="Times New Roman" w:hAnsi="Times New Roman" w:cs="Times New Roman"/>
+          <w:sz w:val="24"/>
+          <w:szCs w:val="30"/>
+        </w:rPr>
+      </w:pPr>
+      <w:r>
+        <w:rPr>
+          <w:rFonts w:ascii="Times New Roman" w:eastAsia="Times New Roman" w:hAnsi="Times New Roman" w:cs="Times New Roman"/>
+          <w:sz w:val="24"/>
+          <w:szCs w:val="30"/>
+        </w:rPr>
+        <w:t>Th</w:t>
+      </w:r>
+      <w:r>
+        <w:rPr>
+          <w:rFonts w:ascii="Times New Roman" w:eastAsia="Times New Roman" w:hAnsi="Times New Roman" w:cs="Times New Roman"/>
+          <w:sz w:val="24"/>
+          <w:szCs w:val="30"/>
+        </w:rPr>
+        <w:t xml:space="preserve">is SDC+DAs system is </w:t>
+      </w:r>
+      <w:r>
+        <w:rPr>
+          <w:rFonts w:ascii="Times New Roman" w:eastAsia="Times New Roman" w:hAnsi="Times New Roman" w:cs="Times New Roman"/>
+          <w:sz w:val="24"/>
+          <w:szCs w:val="30"/>
+        </w:rPr>
+        <w:t>designed to make cars safer, and their gradual introduction is improving road safety</w:t>
+      </w:r>
+      <w:r>
+        <w:rPr>
+          <w:rFonts w:ascii="Times New Roman" w:eastAsia="Times New Roman" w:hAnsi="Times New Roman" w:cs="Times New Roman"/>
+          <w:sz w:val="24"/>
+          <w:szCs w:val="30"/>
+        </w:rPr>
+        <w:t xml:space="preserve"> and imagining new way of transportation</w:t>
+      </w:r>
+      <w:r>
+        <w:rPr>
+          <w:rFonts w:ascii="Times New Roman" w:eastAsia="Times New Roman" w:hAnsi="Times New Roman" w:cs="Times New Roman"/>
+          <w:sz w:val="24"/>
+          <w:szCs w:val="30"/>
+        </w:rPr>
+        <w:t xml:space="preserve">. In addition, </w:t>
+      </w:r>
+      <w:r>
+        <w:rPr>
+          <w:rFonts w:ascii="Times New Roman" w:eastAsia="Times New Roman" w:hAnsi="Times New Roman" w:cs="Times New Roman"/>
+          <w:sz w:val="24"/>
+          <w:szCs w:val="30"/>
+        </w:rPr>
+        <w:t>the driving assistance</w:t>
+      </w:r>
+      <w:r>
+        <w:rPr>
+          <w:rFonts w:ascii="Times New Roman" w:eastAsia="Times New Roman" w:hAnsi="Times New Roman" w:cs="Times New Roman"/>
+          <w:sz w:val="24"/>
+          <w:szCs w:val="30"/>
+        </w:rPr>
+        <w:t xml:space="preserve"> features represent an evolution in vehicle sensing, intelligence and control that will ultimately lead to self-driving cars. </w:t>
+      </w:r>
+    </w:p>
+    <w:p>
+      <w:pPr>
+        <w:spacing w:after="0" w:line="240" w:lineRule="auto"/>
+        <w:rPr>
+          <w:rFonts w:ascii="Times New Roman" w:eastAsia="Times New Roman" w:hAnsi="Times New Roman" w:cs="Times New Roman"/>
+          <w:sz w:val="24"/>
+          <w:szCs w:val="30"/>
+        </w:rPr>
+      </w:pPr>
+    </w:p>
+    <w:p>
+      <w:pPr>
+        <w:spacing w:after="0" w:line="240" w:lineRule="auto"/>
+        <w:rPr>
+          <w:rFonts w:ascii="Times New Roman" w:eastAsia="Times New Roman" w:hAnsi="Times New Roman" w:cs="Times New Roman"/>
+          <w:sz w:val="24"/>
+          <w:szCs w:val="30"/>
+        </w:rPr>
+      </w:pPr>
+      <w:r>
+        <w:rPr>
+          <w:rFonts w:ascii="Times New Roman" w:eastAsia="Times New Roman" w:hAnsi="Times New Roman" w:cs="Times New Roman"/>
+          <w:sz w:val="24"/>
+          <w:szCs w:val="30"/>
+        </w:rPr>
+        <w:t xml:space="preserve">Thinking at national level, building such system has a lot contribution in developing our own new technology </w:t>
+      </w:r>
+      <w:r>
+        <w:rPr>
+          <w:rFonts w:ascii="Times New Roman" w:eastAsia="Times New Roman" w:hAnsi="Times New Roman" w:cs="Times New Roman"/>
+          <w:sz w:val="24"/>
+          <w:szCs w:val="30"/>
+        </w:rPr>
+        <w:t>to</w:t>
+      </w:r>
+    </w:p>
+    <w:p>
+      <w:pPr>
+        <w:rPr>
+          <w:rFonts w:ascii="Times New Roman" w:hAnsi="Times New Roman" w:cs="Times New Roman"/>
+          <w:sz w:val="24"/>
+          <w:szCs w:val="24"/>
+        </w:rPr>
+      </w:pPr>
+    </w:p>
+    <w:p>
+      <w:pPr>
+        <w:rPr>
+          <w:rFonts w:ascii="Times New Roman" w:hAnsi="Times New Roman" w:cs="Times New Roman"/>
+          <w:sz w:val="24"/>
+        </w:rPr>
+      </w:pPr>
+      <w:r>
+        <w:rPr>
+          <w:rFonts w:ascii="Times New Roman" w:hAnsi="Times New Roman" w:cs="Times New Roman"/>
+          <w:sz w:val="24"/>
+          <w:szCs w:val="24"/>
+        </w:rPr>
+        <w:t xml:space="preserve"> Driverless cars are often discussed as “disruptive technology” with the ability to transform transportation infrastructure, expand access, and deliver benefits to a variety of users.</w:t>
+      </w:r>
+    </w:p>
+    <w:p>
+      <w:pPr>
+        <w:rPr>
+          <w:rFonts w:ascii="Times New Roman" w:hAnsi="Times New Roman" w:cs="Times New Roman"/>
+          <w:color w:val="000000" w:themeColor="text1"/>
+          <w:sz w:val="24"/>
+          <w:szCs w:val="24"/>
+        </w:rPr>
+      </w:pPr>
+    </w:p>
+    <w:p>
+      <w:pPr>
+        <w:rPr>
+          <w:rFonts w:ascii="Times New Roman" w:hAnsi="Times New Roman" w:cs="Times New Roman"/>
+          <w:color w:val="000000" w:themeColor="text1"/>
+          <w:sz w:val="24"/>
+          <w:szCs w:val="24"/>
+        </w:rPr>
+      </w:pPr>
+      <w:r>
+        <w:rPr>
+          <w:rFonts w:ascii="Times New Roman" w:hAnsi="Times New Roman" w:cs="Times New Roman"/>
+          <w:color w:val="000000" w:themeColor="text1"/>
+          <w:sz w:val="24"/>
+          <w:szCs w:val="24"/>
+        </w:rPr>
+        <w:t xml:space="preserve">Driver error </w:t>
+      </w:r>
+      <w:r>
+        <w:rPr>
+          <w:rFonts w:ascii="Times New Roman" w:hAnsi="Times New Roman" w:cs="Times New Roman"/>
+          <w:color w:val="000000" w:themeColor="text1"/>
+          <w:sz w:val="24"/>
+          <w:szCs w:val="24"/>
+        </w:rPr>
+        <w:t>is</w:t>
+      </w:r>
+      <w:r>
+        <w:rPr>
+          <w:rFonts w:ascii="Times New Roman" w:hAnsi="Times New Roman" w:cs="Times New Roman"/>
+          <w:color w:val="000000" w:themeColor="text1"/>
+          <w:sz w:val="24"/>
+          <w:szCs w:val="24"/>
+        </w:rPr>
+        <w:t xml:space="preserve"> the cause of most of those crashes and after years of technology improvement that provided more assistance to the driver, the driver was taken out of the equation altogether. </w:t>
+      </w:r>
+      <w:r>
+        <w:rPr>
+          <w:rFonts w:ascii="Times New Roman" w:hAnsi="Times New Roman" w:cs="Times New Roman"/>
+          <w:color w:val="000000" w:themeColor="text1"/>
+          <w:sz w:val="24"/>
+          <w:szCs w:val="24"/>
+        </w:rPr>
+        <w:t xml:space="preserve">Now days, back </w:t>
+      </w:r>
+      <w:r>
+        <w:rPr>
+          <w:rFonts w:ascii="Times New Roman" w:hAnsi="Times New Roman" w:cs="Times New Roman"/>
+          <w:color w:val="000000" w:themeColor="text1"/>
+          <w:sz w:val="24"/>
+          <w:szCs w:val="24"/>
+        </w:rPr>
+        <w:t>cameras, assisted braking, GPS, and stability control systems come standard in many models and have improved performance and safety.</w:t>
+      </w:r>
+    </w:p>
+    <w:p>
+      <w:pPr>
+        <w:rPr>
+          <w:rFonts w:ascii="Times New Roman" w:hAnsi="Times New Roman" w:cs="Times New Roman"/>
+          <w:color w:val="000000" w:themeColor="text1"/>
+          <w:sz w:val="24"/>
+          <w:szCs w:val="24"/>
+        </w:rPr>
+      </w:pPr>
+    </w:p>
+    <w:p>
+      <w:pPr>
+        <w:rPr>
+          <w:rFonts w:ascii="Times New Roman" w:hAnsi="Times New Roman" w:cs="Times New Roman"/>
+          <w:color w:val="000000" w:themeColor="text1"/>
+          <w:sz w:val="24"/>
+          <w:szCs w:val="24"/>
+        </w:rPr>
+      </w:pPr>
+    </w:p>
+    <w:p>
+      <w:pPr>
+        <w:rPr>
+          <w:rFonts w:ascii="Times New Roman" w:hAnsi="Times New Roman" w:cs="Times New Roman"/>
+          <w:color w:val="000000" w:themeColor="text1"/>
+          <w:sz w:val="24"/>
+          <w:szCs w:val="24"/>
+        </w:rPr>
+      </w:pPr>
+      <w:r>
+        <w:rPr>
+          <w:rFonts w:ascii="Times New Roman" w:hAnsi="Times New Roman" w:cs="Times New Roman"/>
+          <w:color w:val="000000" w:themeColor="text1"/>
+          <w:sz w:val="24"/>
+          <w:szCs w:val="24"/>
+        </w:rPr>
+        <w:lastRenderedPageBreak/>
+        <w:t xml:space="preserve"> With technology companies like Google developing their own self-driving technology for use in existing vehicle models, it appears that technology and car manufacturers may work together on SDV development.</w:t>
+      </w:r>
+    </w:p>
+    <w:p>
+      <w:pPr>
+        <w:rPr>
+          <w:color w:val="000000" w:themeColor="text1"/>
+          <w:sz w:val="24"/>
+          <w:szCs w:val="24"/>
+        </w:rPr>
+      </w:pPr>
+    </w:p>
+    <w:p>
+      <w:pPr>
+        <w:rPr>
+          <w:color w:val="000000" w:themeColor="text1"/>
+          <w:sz w:val="24"/>
+          <w:szCs w:val="24"/>
+        </w:rPr>
+      </w:pPr>
+    </w:p>
+    <w:p>
+      <w:pPr>
+        <w:rPr>
+          <w:color w:val="000000" w:themeColor="text1"/>
+          <w:sz w:val="24"/>
+          <w:szCs w:val="24"/>
+        </w:rPr>
+      </w:pPr>
+    </w:p>
+    <w:p>
+      <w:pPr>
+        <w:rPr>
+          <w:rFonts w:ascii="Times New Roman" w:hAnsi="Times New Roman" w:cs="Times New Roman"/>
+          <w:b/>
+          <w:color w:val="000000" w:themeColor="text1"/>
+          <w:sz w:val="36"/>
+          <w:szCs w:val="24"/>
+        </w:rPr>
+      </w:pPr>
+      <w:r>
+        <w:rPr>
+          <w:rFonts w:ascii="Times New Roman" w:hAnsi="Times New Roman" w:cs="Times New Roman"/>
+          <w:b/>
+          <w:color w:val="000000" w:themeColor="text1"/>
+          <w:sz w:val="36"/>
+          <w:szCs w:val="24"/>
+        </w:rPr>
+        <w:t>Problem Statement</w:t>
+      </w:r>
+    </w:p>
+    <w:p>
+      <w:pPr>
+        <w:pStyle w:val="ListParagraph"/>
+        <w:tabs>
+          <w:tab w:val="left" w:pos="0"/>
+        </w:tabs>
+        <w:ind w:left="0"/>
+        <w:rPr>
+          <w:rFonts w:ascii="Times New Roman" w:hAnsi="Times New Roman" w:cs="Times New Roman"/>
+          <w:color w:val="000000" w:themeColor="text1"/>
+          <w:sz w:val="24"/>
+          <w:szCs w:val="24"/>
+        </w:rPr>
+      </w:pPr>
+      <w:r>
+        <w:rPr>
+          <w:rFonts w:ascii="Times New Roman" w:hAnsi="Times New Roman" w:cs="Times New Roman"/>
+          <w:color w:val="000000" w:themeColor="text1"/>
+          <w:sz w:val="24"/>
+          <w:szCs w:val="24"/>
+        </w:rPr>
+        <w:t xml:space="preserve">As discussed in introduction part earlier, </w:t>
+      </w:r>
+      <w:r>
+        <w:rPr>
+          <w:rFonts w:ascii="Times New Roman" w:hAnsi="Times New Roman" w:cs="Times New Roman"/>
+          <w:color w:val="000000" w:themeColor="text1"/>
+          <w:sz w:val="24"/>
+          <w:szCs w:val="24"/>
+        </w:rPr>
+        <w:t>road traffic accident</w:t>
+      </w:r>
+      <w:r>
+        <w:rPr>
+          <w:rFonts w:ascii="Times New Roman" w:hAnsi="Times New Roman" w:cs="Times New Roman"/>
+          <w:color w:val="000000" w:themeColor="text1"/>
+          <w:sz w:val="24"/>
+          <w:szCs w:val="24"/>
+        </w:rPr>
+        <w:t xml:space="preserve"> is a </w:t>
+      </w:r>
+      <w:r>
+        <w:rPr>
+          <w:rFonts w:ascii="Times New Roman" w:hAnsi="Times New Roman" w:cs="Times New Roman"/>
+          <w:color w:val="000000" w:themeColor="text1"/>
+          <w:sz w:val="24"/>
+          <w:szCs w:val="24"/>
+        </w:rPr>
+        <w:t>critical issue that should be solved soon</w:t>
+      </w:r>
+      <w:r>
+        <w:rPr>
+          <w:rFonts w:ascii="Times New Roman" w:hAnsi="Times New Roman" w:cs="Times New Roman"/>
+          <w:color w:val="000000" w:themeColor="text1"/>
+          <w:sz w:val="24"/>
+          <w:szCs w:val="24"/>
+        </w:rPr>
+        <w:t xml:space="preserve"> enough</w:t>
+      </w:r>
+      <w:r>
+        <w:rPr>
+          <w:rFonts w:ascii="Times New Roman" w:hAnsi="Times New Roman" w:cs="Times New Roman"/>
+          <w:color w:val="000000" w:themeColor="text1"/>
+          <w:sz w:val="24"/>
+          <w:szCs w:val="24"/>
+        </w:rPr>
+        <w:t xml:space="preserve"> since lots of people dies because of this road traffic accident</w:t>
+      </w:r>
+      <w:r>
+        <w:rPr>
+          <w:rFonts w:ascii="Times New Roman" w:hAnsi="Times New Roman" w:cs="Times New Roman"/>
+          <w:color w:val="000000" w:themeColor="text1"/>
+          <w:sz w:val="24"/>
+          <w:szCs w:val="24"/>
+        </w:rPr>
+        <w:t xml:space="preserve"> a</w:t>
+      </w:r>
+      <w:r>
+        <w:rPr>
+          <w:rFonts w:ascii="Times New Roman" w:hAnsi="Times New Roman" w:cs="Times New Roman"/>
+          <w:color w:val="000000" w:themeColor="text1"/>
+          <w:sz w:val="24"/>
+          <w:szCs w:val="24"/>
+        </w:rPr>
+        <w:t xml:space="preserve">nd </w:t>
+      </w:r>
+      <w:r>
+        <w:rPr>
+          <w:rFonts w:ascii="Times New Roman" w:hAnsi="Times New Roman" w:cs="Times New Roman"/>
+          <w:color w:val="000000" w:themeColor="text1"/>
+          <w:sz w:val="24"/>
+          <w:szCs w:val="24"/>
+        </w:rPr>
+        <w:t>also this road traffic accident adds</w:t>
+      </w:r>
+      <w:r>
+        <w:rPr>
+          <w:rFonts w:ascii="Times New Roman" w:hAnsi="Times New Roman" w:cs="Times New Roman"/>
+          <w:color w:val="000000" w:themeColor="text1"/>
+          <w:sz w:val="24"/>
+          <w:szCs w:val="24"/>
+        </w:rPr>
+        <w:t xml:space="preserve"> economical loss too. </w:t>
+      </w:r>
+      <w:r>
+        <w:rPr>
+          <w:rFonts w:ascii="Times New Roman" w:eastAsia="Times New Roman" w:hAnsi="Times New Roman" w:cs="Times New Roman"/>
+          <w:color w:val="000000" w:themeColor="text1"/>
+          <w:sz w:val="24"/>
+          <w:szCs w:val="24"/>
+        </w:rPr>
+        <w:t xml:space="preserve">Deaths from traffic accidents are </w:t>
+      </w:r>
+      <w:r>
+        <w:rPr>
+          <w:rFonts w:ascii="Times New Roman" w:eastAsia="Times New Roman" w:hAnsi="Times New Roman" w:cs="Times New Roman"/>
+          <w:color w:val="000000" w:themeColor="text1"/>
+          <w:sz w:val="24"/>
+          <w:szCs w:val="24"/>
+        </w:rPr>
+        <w:t>over 1</w:t>
+      </w:r>
+      <w:r>
+        <w:rPr>
+          <w:rFonts w:ascii="Times New Roman" w:eastAsia="Times New Roman" w:hAnsi="Times New Roman" w:cs="Times New Roman"/>
+          <w:color w:val="000000" w:themeColor="text1"/>
+          <w:sz w:val="24"/>
+          <w:szCs w:val="24"/>
+        </w:rPr>
+        <w:t xml:space="preserve">.2 million worldwide every year. And it </w:t>
+      </w:r>
+      <w:r>
+        <w:rPr>
+          <w:rFonts w:ascii="Times New Roman" w:eastAsia="Times New Roman" w:hAnsi="Times New Roman" w:cs="Times New Roman"/>
+          <w:color w:val="000000" w:themeColor="text1"/>
+          <w:sz w:val="24"/>
+          <w:szCs w:val="24"/>
+        </w:rPr>
+        <w:t>could be reduced d</w:t>
+      </w:r>
+      <w:r>
+        <w:rPr>
+          <w:rFonts w:ascii="Times New Roman" w:eastAsia="Times New Roman" w:hAnsi="Times New Roman" w:cs="Times New Roman"/>
+          <w:color w:val="000000" w:themeColor="text1"/>
+          <w:sz w:val="24"/>
+          <w:szCs w:val="24"/>
+        </w:rPr>
+        <w:t>ramatically, especially since more than 80% of accidents</w:t>
+      </w:r>
+      <w:r>
+        <w:rPr>
+          <w:rFonts w:ascii="Times New Roman" w:eastAsia="Times New Roman" w:hAnsi="Times New Roman" w:cs="Times New Roman"/>
+          <w:color w:val="000000" w:themeColor="text1"/>
+          <w:sz w:val="24"/>
+          <w:szCs w:val="24"/>
+        </w:rPr>
+        <w:t xml:space="preserve"> involve human error. </w:t>
+      </w:r>
+      <w:r>
+        <w:rPr>
+          <w:rFonts w:ascii="Times New Roman" w:hAnsi="Times New Roman" w:cs="Times New Roman"/>
+          <w:color w:val="000000" w:themeColor="text1"/>
+          <w:sz w:val="24"/>
+          <w:szCs w:val="24"/>
+        </w:rPr>
+        <w:t>It is true that,</w:t>
+      </w:r>
+      <w:r>
+        <w:rPr>
+          <w:rFonts w:ascii="Times New Roman" w:hAnsi="Times New Roman" w:cs="Times New Roman"/>
+          <w:color w:val="000000" w:themeColor="text1"/>
+          <w:sz w:val="24"/>
+          <w:szCs w:val="24"/>
+        </w:rPr>
+        <w:t xml:space="preserve"> these problems should be solved soon enough, since the disaster is in wide range. </w:t>
+      </w:r>
+      <w:r>
+        <w:rPr>
+          <w:rFonts w:ascii="Times New Roman" w:hAnsi="Times New Roman" w:cs="Times New Roman"/>
+          <w:color w:val="000000" w:themeColor="text1"/>
+          <w:sz w:val="24"/>
+          <w:szCs w:val="24"/>
+        </w:rPr>
+        <w:t xml:space="preserve">Due to these </w:t>
+      </w:r>
+      <w:r>
+        <w:rPr>
+          <w:rFonts w:ascii="Times New Roman" w:hAnsi="Times New Roman" w:cs="Times New Roman"/>
+          <w:color w:val="000000" w:themeColor="text1"/>
+          <w:sz w:val="24"/>
+          <w:szCs w:val="24"/>
+        </w:rPr>
+        <w:t xml:space="preserve">it appears that </w:t>
+      </w:r>
+      <w:r>
+        <w:rPr>
+          <w:rFonts w:ascii="Times New Roman" w:hAnsi="Times New Roman" w:cs="Times New Roman"/>
+          <w:color w:val="000000" w:themeColor="text1"/>
+          <w:sz w:val="24"/>
+          <w:szCs w:val="24"/>
+        </w:rPr>
+        <w:t xml:space="preserve">new </w:t>
+      </w:r>
+      <w:r>
+        <w:rPr>
+          <w:rFonts w:ascii="Times New Roman" w:hAnsi="Times New Roman" w:cs="Times New Roman"/>
+          <w:color w:val="000000" w:themeColor="text1"/>
+          <w:sz w:val="24"/>
+          <w:szCs w:val="24"/>
+        </w:rPr>
+        <w:t>technology</w:t>
+      </w:r>
+      <w:r>
+        <w:rPr>
+          <w:rFonts w:ascii="Times New Roman" w:hAnsi="Times New Roman" w:cs="Times New Roman"/>
+          <w:color w:val="000000" w:themeColor="text1"/>
+          <w:sz w:val="24"/>
+          <w:szCs w:val="24"/>
+        </w:rPr>
+        <w:t xml:space="preserve"> is needed to fully eradicate the problem.</w:t>
+      </w:r>
+    </w:p>
+    <w:p>
+      <w:pPr>
+        <w:pStyle w:val="ListParagraph"/>
+        <w:tabs>
+          <w:tab w:val="left" w:pos="0"/>
+        </w:tabs>
+        <w:ind w:left="0"/>
+        <w:rPr>
+          <w:rFonts w:ascii="Times New Roman" w:hAnsi="Times New Roman" w:cs="Times New Roman"/>
+          <w:color w:val="000000" w:themeColor="text1"/>
+          <w:sz w:val="24"/>
+          <w:szCs w:val="24"/>
+        </w:rPr>
+      </w:pPr>
+    </w:p>
+    <w:p>
+      <w:pPr>
+        <w:pStyle w:val="ListParagraph"/>
+        <w:tabs>
+          <w:tab w:val="left" w:pos="0"/>
+        </w:tabs>
+        <w:ind w:left="0"/>
+        <w:rPr>
+          <w:rFonts w:ascii="Times New Roman" w:hAnsi="Times New Roman" w:cs="Times New Roman"/>
+          <w:color w:val="000000" w:themeColor="text1"/>
+          <w:sz w:val="24"/>
+          <w:szCs w:val="24"/>
+        </w:rPr>
+      </w:pPr>
+      <w:r>
+        <w:rPr>
+          <w:rFonts w:ascii="Times New Roman" w:hAnsi="Times New Roman" w:cs="Times New Roman"/>
+          <w:color w:val="000000" w:themeColor="text1"/>
+          <w:sz w:val="24"/>
+          <w:szCs w:val="24"/>
+        </w:rPr>
+        <w:t>The other side is</w:t>
+      </w:r>
+      <w:r>
+        <w:rPr>
+          <w:rFonts w:ascii="Times New Roman" w:hAnsi="Times New Roman" w:cs="Times New Roman"/>
+          <w:color w:val="000000" w:themeColor="text1"/>
+          <w:sz w:val="24"/>
+          <w:szCs w:val="24"/>
+        </w:rPr>
+        <w:t>,</w:t>
+      </w:r>
+      <w:r>
+        <w:rPr>
+          <w:rFonts w:ascii="Times New Roman" w:hAnsi="Times New Roman" w:cs="Times New Roman"/>
+          <w:color w:val="000000" w:themeColor="text1"/>
+          <w:sz w:val="24"/>
+          <w:szCs w:val="24"/>
+        </w:rPr>
+        <w:t xml:space="preserve"> </w:t>
+      </w:r>
+      <w:r>
+        <w:rPr>
+          <w:rFonts w:ascii="Times New Roman" w:hAnsi="Times New Roman" w:cs="Times New Roman"/>
+          <w:color w:val="000000" w:themeColor="text1"/>
+          <w:sz w:val="24"/>
+          <w:szCs w:val="24"/>
+        </w:rPr>
+        <w:t>Imagine</w:t>
+      </w:r>
+      <w:r>
+        <w:rPr>
+          <w:rFonts w:ascii="Times New Roman" w:eastAsia="Times New Roman" w:hAnsi="Times New Roman" w:cs="Times New Roman"/>
+          <w:color w:val="000000" w:themeColor="text1"/>
+          <w:sz w:val="24"/>
+          <w:szCs w:val="24"/>
+        </w:rPr>
+        <w:t xml:space="preserve"> if everyone could get around easily and safely, regard</w:t>
+      </w:r>
+      <w:r>
+        <w:rPr>
+          <w:rFonts w:ascii="Times New Roman" w:eastAsia="Times New Roman" w:hAnsi="Times New Roman" w:cs="Times New Roman"/>
+          <w:color w:val="000000" w:themeColor="text1"/>
+          <w:sz w:val="24"/>
+          <w:szCs w:val="24"/>
+        </w:rPr>
+        <w:t>less of their ability to drive.</w:t>
+      </w:r>
+      <w:r>
+        <w:rPr>
+          <w:rFonts w:ascii="Times New Roman" w:eastAsia="Times New Roman" w:hAnsi="Times New Roman" w:cs="Times New Roman"/>
+          <w:color w:val="000000" w:themeColor="text1"/>
+          <w:sz w:val="24"/>
+          <w:szCs w:val="24"/>
+        </w:rPr>
+        <w:t xml:space="preserve"> Since</w:t>
+      </w:r>
+      <w:r>
+        <w:rPr>
+          <w:rFonts w:ascii="Times New Roman" w:eastAsia="Times New Roman" w:hAnsi="Times New Roman" w:cs="Times New Roman"/>
+          <w:color w:val="000000" w:themeColor="text1"/>
+          <w:sz w:val="24"/>
+          <w:szCs w:val="24"/>
+        </w:rPr>
+        <w:t xml:space="preserve"> </w:t>
+      </w:r>
+      <w:r>
+        <w:rPr>
+          <w:rFonts w:ascii="Times New Roman" w:hAnsi="Times New Roman" w:cs="Times New Roman"/>
+          <w:sz w:val="24"/>
+          <w:szCs w:val="24"/>
+        </w:rPr>
+        <w:t>Self Driving Car + Driver Assistance System</w:t>
+      </w:r>
+      <w:r>
+        <w:rPr>
+          <w:rFonts w:ascii="Times New Roman" w:hAnsi="Times New Roman" w:cs="Times New Roman"/>
+          <w:sz w:val="24"/>
+          <w:szCs w:val="24"/>
+        </w:rPr>
+        <w:t xml:space="preserve"> can lets cars to be easier to drive by and safer. Since this system lets car to know how to drive on the road while minimizing any risk of collision, the driver is easily assisted by the system. </w:t>
+      </w:r>
+      <w:r>
+        <w:rPr>
+          <w:rFonts w:ascii="Times New Roman" w:hAnsi="Times New Roman" w:cs="Times New Roman"/>
+          <w:color w:val="000000" w:themeColor="text1"/>
+          <w:sz w:val="24"/>
+          <w:szCs w:val="24"/>
+        </w:rPr>
+        <w:t xml:space="preserve">Observers have noted that </w:t>
+      </w:r>
+      <w:r>
+        <w:rPr>
+          <w:rFonts w:ascii="Times New Roman" w:hAnsi="Times New Roman" w:cs="Times New Roman"/>
+          <w:sz w:val="24"/>
+          <w:szCs w:val="24"/>
+        </w:rPr>
+        <w:t>Self Driving Car + Driver Assistance System (SDC+DAs)</w:t>
+      </w:r>
+      <w:r>
+        <w:rPr>
+          <w:rFonts w:ascii="Times New Roman" w:hAnsi="Times New Roman" w:cs="Times New Roman"/>
+          <w:sz w:val="24"/>
+          <w:szCs w:val="24"/>
+        </w:rPr>
+        <w:t xml:space="preserve"> </w:t>
+      </w:r>
+      <w:r>
+        <w:rPr>
+          <w:rFonts w:ascii="Times New Roman" w:hAnsi="Times New Roman" w:cs="Times New Roman"/>
+          <w:color w:val="000000" w:themeColor="text1"/>
+          <w:sz w:val="24"/>
+          <w:szCs w:val="24"/>
+        </w:rPr>
+        <w:t>may</w:t>
+      </w:r>
+      <w:r>
+        <w:rPr>
+          <w:rFonts w:ascii="Times New Roman" w:hAnsi="Times New Roman" w:cs="Times New Roman"/>
+          <w:color w:val="000000" w:themeColor="text1"/>
+          <w:sz w:val="24"/>
+          <w:szCs w:val="24"/>
+        </w:rPr>
+        <w:t xml:space="preserve"> change not only the way we drive but also how we use time and how urban landscapes are developed, and people are starting to take notice. </w:t>
+      </w:r>
+    </w:p>
+    <w:p>
+      <w:pPr>
+        <w:pStyle w:val="ListParagraph"/>
+        <w:rPr>
+          <w:rFonts w:ascii="Times New Roman" w:hAnsi="Times New Roman" w:cs="Times New Roman"/>
+          <w:color w:val="000000" w:themeColor="text1"/>
+          <w:sz w:val="24"/>
+          <w:szCs w:val="24"/>
+        </w:rPr>
+      </w:pPr>
+    </w:p>
+    <w:p>
+      <w:pPr>
+        <w:pStyle w:val="ListParagraph"/>
+        <w:rPr>
+          <w:rFonts w:ascii="Times New Roman" w:hAnsi="Times New Roman" w:cs="Times New Roman"/>
+          <w:color w:val="000000" w:themeColor="text1"/>
+          <w:sz w:val="24"/>
+          <w:szCs w:val="24"/>
+        </w:rPr>
+      </w:pPr>
+    </w:p>
+    <w:p>
+      <w:pPr>
+        <w:pStyle w:val="ListParagraph"/>
+        <w:rPr>
+          <w:rFonts w:ascii="Times New Roman" w:hAnsi="Times New Roman" w:cs="Times New Roman"/>
+          <w:color w:val="000000" w:themeColor="text1"/>
+          <w:sz w:val="24"/>
+          <w:szCs w:val="24"/>
+        </w:rPr>
+      </w:pPr>
+    </w:p>
+    <w:p>
+      <w:pPr>
+        <w:pStyle w:val="ListParagraph"/>
+        <w:rPr>
+          <w:rFonts w:ascii="Times New Roman" w:hAnsi="Times New Roman" w:cs="Times New Roman"/>
+          <w:color w:val="000000" w:themeColor="text1"/>
+          <w:sz w:val="24"/>
+          <w:szCs w:val="24"/>
+        </w:rPr>
+      </w:pPr>
+    </w:p>
+    <w:p>
+      <w:pPr>
+        <w:pStyle w:val="ListParagraph"/>
+        <w:rPr>
+          <w:rFonts w:ascii="Times New Roman" w:hAnsi="Times New Roman" w:cs="Times New Roman"/>
+          <w:color w:val="000000" w:themeColor="text1"/>
+          <w:sz w:val="24"/>
+          <w:szCs w:val="24"/>
+        </w:rPr>
+      </w:pPr>
+    </w:p>
+    <w:p>
+      <w:pPr>
+        <w:pStyle w:val="ListParagraph"/>
+        <w:rPr>
+          <w:rFonts w:ascii="Times New Roman" w:hAnsi="Times New Roman" w:cs="Times New Roman"/>
+          <w:color w:val="000000" w:themeColor="text1"/>
+          <w:sz w:val="24"/>
+          <w:szCs w:val="24"/>
+        </w:rPr>
+      </w:pPr>
+    </w:p>
+    <w:p>
+      <w:pPr>
+        <w:pStyle w:val="ListParagraph"/>
+        <w:rPr>
+          <w:rFonts w:ascii="Times New Roman" w:hAnsi="Times New Roman" w:cs="Times New Roman"/>
+          <w:color w:val="000000" w:themeColor="text1"/>
+          <w:sz w:val="24"/>
+          <w:szCs w:val="24"/>
+        </w:rPr>
+      </w:pPr>
+    </w:p>
+    <w:p>
+      <w:pPr>
+        <w:pStyle w:val="ListParagraph"/>
+        <w:rPr>
+          <w:rFonts w:ascii="Times New Roman" w:hAnsi="Times New Roman" w:cs="Times New Roman"/>
+          <w:color w:val="000000" w:themeColor="text1"/>
+          <w:sz w:val="24"/>
+          <w:szCs w:val="24"/>
+        </w:rPr>
+      </w:pPr>
+    </w:p>
+    <w:p>
+      <w:pPr>
+        <w:pStyle w:val="ListParagraph"/>
+        <w:rPr>
+          <w:rFonts w:ascii="Times New Roman" w:hAnsi="Times New Roman" w:cs="Times New Roman"/>
+          <w:color w:val="000000" w:themeColor="text1"/>
+          <w:sz w:val="24"/>
+          <w:szCs w:val="24"/>
+        </w:rPr>
+      </w:pPr>
+    </w:p>
+    <w:p>
+      <w:pPr>
+        <w:pStyle w:val="ListParagraph"/>
+        <w:rPr>
+          <w:rFonts w:ascii="Times New Roman" w:hAnsi="Times New Roman" w:cs="Times New Roman"/>
+          <w:color w:val="000000" w:themeColor="text1"/>
+          <w:sz w:val="24"/>
+          <w:szCs w:val="24"/>
+        </w:rPr>
+      </w:pPr>
+    </w:p>
+    <w:p>
+      <w:pPr>
+        <w:pStyle w:val="ListParagraph"/>
+        <w:rPr>
+          <w:rFonts w:ascii="Times New Roman" w:hAnsi="Times New Roman" w:cs="Times New Roman"/>
+          <w:color w:val="000000" w:themeColor="text1"/>
+          <w:sz w:val="24"/>
+          <w:szCs w:val="24"/>
+        </w:rPr>
+      </w:pPr>
+    </w:p>
+    <w:p>
+      <w:pPr>
+        <w:pStyle w:val="ListParagraph"/>
+        <w:rPr>
+          <w:rFonts w:ascii="Times New Roman" w:hAnsi="Times New Roman" w:cs="Times New Roman"/>
+          <w:color w:val="000000" w:themeColor="text1"/>
+          <w:sz w:val="24"/>
+          <w:szCs w:val="24"/>
+        </w:rPr>
+      </w:pPr>
+    </w:p>
+    <w:p>
+      <w:pPr>
+        <w:pStyle w:val="ListParagraph"/>
+        <w:rPr>
+          <w:rFonts w:ascii="Times New Roman" w:hAnsi="Times New Roman" w:cs="Times New Roman"/>
+          <w:color w:val="000000" w:themeColor="text1"/>
+          <w:sz w:val="24"/>
+          <w:szCs w:val="24"/>
+        </w:rPr>
+      </w:pPr>
+    </w:p>
+    <w:p>
+      <w:pPr>
+        <w:pStyle w:val="ListParagraph"/>
+        <w:rPr>
+          <w:rFonts w:ascii="Times New Roman" w:hAnsi="Times New Roman" w:cs="Times New Roman"/>
+          <w:color w:val="000000" w:themeColor="text1"/>
+          <w:sz w:val="24"/>
+          <w:szCs w:val="24"/>
+        </w:rPr>
+      </w:pPr>
+    </w:p>
+    <w:p>
+      <w:pPr>
+        <w:pStyle w:val="ListParagraph"/>
+        <w:rPr>
+          <w:rFonts w:ascii="Times New Roman" w:hAnsi="Times New Roman" w:cs="Times New Roman"/>
+          <w:color w:val="000000" w:themeColor="text1"/>
+          <w:sz w:val="24"/>
+          <w:szCs w:val="24"/>
+        </w:rPr>
+      </w:pPr>
+    </w:p>
+    <w:p>
+      <w:pPr>
+        <w:pStyle w:val="ListParagraph"/>
+        <w:rPr>
+          <w:rFonts w:ascii="Times New Roman" w:hAnsi="Times New Roman" w:cs="Times New Roman"/>
+          <w:color w:val="000000" w:themeColor="text1"/>
+          <w:sz w:val="24"/>
+          <w:szCs w:val="24"/>
+        </w:rPr>
+      </w:pPr>
+    </w:p>
+    <w:p>
+      <w:pPr>
+        <w:pStyle w:val="ListParagraph"/>
+        <w:rPr>
+          <w:rFonts w:ascii="Times New Roman" w:hAnsi="Times New Roman" w:cs="Times New Roman"/>
+          <w:color w:val="000000" w:themeColor="text1"/>
+          <w:sz w:val="24"/>
+          <w:szCs w:val="24"/>
+        </w:rPr>
+      </w:pPr>
+    </w:p>
+    <w:p>
+      <w:pPr>
+        <w:pStyle w:val="ListParagraph"/>
+        <w:rPr>
+          <w:rFonts w:ascii="Times New Roman" w:hAnsi="Times New Roman" w:cs="Times New Roman"/>
+          <w:color w:val="000000" w:themeColor="text1"/>
+          <w:sz w:val="24"/>
+          <w:szCs w:val="24"/>
+        </w:rPr>
+      </w:pPr>
+    </w:p>
+    <w:p>
+      <w:pPr>
+        <w:pStyle w:val="ListParagraph"/>
+        <w:rPr>
+          <w:rFonts w:ascii="Times New Roman" w:hAnsi="Times New Roman" w:cs="Times New Roman"/>
+          <w:color w:val="000000" w:themeColor="text1"/>
+          <w:sz w:val="24"/>
+          <w:szCs w:val="24"/>
+        </w:rPr>
+      </w:pPr>
+    </w:p>
+    <w:p>
+      <w:pPr>
+        <w:pStyle w:val="ListParagraph"/>
+        <w:rPr>
+          <w:rFonts w:ascii="Times New Roman" w:hAnsi="Times New Roman" w:cs="Times New Roman"/>
+          <w:color w:val="000000" w:themeColor="text1"/>
+          <w:sz w:val="24"/>
+          <w:szCs w:val="24"/>
+        </w:rPr>
+      </w:pPr>
+    </w:p>
+    <w:p>
+      <w:pPr>
+        <w:pStyle w:val="ListParagraph"/>
+        <w:rPr>
+          <w:rFonts w:ascii="Times New Roman" w:hAnsi="Times New Roman" w:cs="Times New Roman"/>
+          <w:color w:val="000000" w:themeColor="text1"/>
+          <w:sz w:val="24"/>
+          <w:szCs w:val="24"/>
+        </w:rPr>
+      </w:pPr>
+    </w:p>
+    <w:p>
+      <w:pPr>
+        <w:pStyle w:val="ListParagraph"/>
+        <w:ind w:left="0"/>
+        <w:rPr>
+          <w:rFonts w:ascii="Times New Roman" w:hAnsi="Times New Roman" w:cs="Times New Roman"/>
+          <w:color w:val="000000" w:themeColor="text1"/>
+          <w:sz w:val="24"/>
+          <w:szCs w:val="24"/>
+        </w:rPr>
+      </w:pPr>
+    </w:p>
+    <w:p>
+      <w:pPr>
+        <w:pStyle w:val="ListParagraph"/>
+        <w:ind w:left="0"/>
+        <w:rPr>
+          <w:rFonts w:ascii="Times New Roman" w:hAnsi="Times New Roman" w:cs="Times New Roman"/>
+          <w:color w:val="000000" w:themeColor="text1"/>
+          <w:sz w:val="24"/>
+          <w:szCs w:val="24"/>
+        </w:rPr>
+      </w:pPr>
+    </w:p>
+    <w:p>
+      <w:pPr>
+        <w:pStyle w:val="ListParagraph"/>
+        <w:ind w:left="0"/>
+        <w:rPr>
+          <w:rFonts w:ascii="Times New Roman" w:hAnsi="Times New Roman" w:cs="Times New Roman"/>
+          <w:color w:val="000000" w:themeColor="text1"/>
+          <w:sz w:val="36"/>
+          <w:szCs w:val="24"/>
+        </w:rPr>
+      </w:pPr>
+      <w:r>
+        <w:rPr>
+          <w:rFonts w:ascii="Times New Roman" w:hAnsi="Times New Roman" w:cs="Times New Roman"/>
+          <w:color w:val="000000" w:themeColor="text1"/>
+          <w:sz w:val="36"/>
+          <w:szCs w:val="24"/>
+        </w:rPr>
+        <w:t>Motivation</w:t>
+      </w:r>
+    </w:p>
+    <w:p>
+      <w:pPr>
+        <w:pStyle w:val="Heading2"/>
+        <w:rPr>
+          <w:sz w:val="24"/>
+          <w:szCs w:val="24"/>
+        </w:rPr>
+      </w:pPr>
+      <w:r>
+        <w:rPr>
+          <w:sz w:val="24"/>
+          <w:szCs w:val="24"/>
+        </w:rPr>
+        <w:t>Human beings are terrible drivers.</w:t>
+      </w:r>
+    </w:p>
+    <w:p>
+      <w:pPr>
+        <w:pStyle w:val="floor2"/>
+      </w:pPr>
+      <w:r>
+        <w:t xml:space="preserve">We drink, we doze, </w:t>
+      </w:r>
+      <w:r>
+        <w:t>we</w:t>
+      </w:r>
+      <w:r>
+        <w:t xml:space="preserve"> text while we drive a car. </w:t>
+      </w:r>
+      <w:r>
+        <w:t>Traffic crashes are the primary cause of death worldwide for people aged 15-24</w:t>
+      </w:r>
+      <w:r>
+        <w:t xml:space="preserve">, </w:t>
+      </w:r>
+      <w:r>
+        <w:t>and during a crash, 40% of drivers never even hit the brakes</w:t>
+      </w:r>
+      <w:r>
+        <w:t>.</w:t>
+      </w:r>
+      <w:r>
+        <w:t xml:space="preserve"> We’re flawed organisms, barreling around at high speeds in vessels covered in glass, metal, distraction, and death. </w:t>
+      </w:r>
+    </w:p>
+    <w:p>
+      <w:pPr>
+        <w:pStyle w:val="floor2"/>
+        <w:rPr>
+          <w:b/>
+        </w:rPr>
+      </w:pPr>
+      <w:r>
+        <w:rPr>
+          <w:b/>
+        </w:rPr>
+        <w:t>Imagine if everyone could get around easily and safely, regardless of their ability to drive.</w:t>
+      </w:r>
+    </w:p>
+    <w:p>
+      <w:pPr>
+        <w:pStyle w:val="floor2"/>
+      </w:pPr>
+      <w:r>
+        <w:t>This SDC+D</w:t>
+      </w:r>
+      <w:r>
+        <w:t>A</w:t>
+      </w:r>
+      <w:r>
+        <w:t xml:space="preserve">s creates new way of </w:t>
+      </w:r>
+      <w:r>
+        <w:t xml:space="preserve">transportation. Since driving becomes easier and safer, regardless of our ability to drive. </w:t>
+      </w:r>
+    </w:p>
+    <w:p>
+      <w:pPr>
+        <w:pStyle w:val="floor2"/>
+      </w:pPr>
+    </w:p>
+    <w:p>
+      <w:pPr>
+        <w:pStyle w:val="ListParagraph"/>
+        <w:ind w:left="0"/>
+        <w:rPr>
+          <w:rFonts w:ascii="Times New Roman" w:hAnsi="Times New Roman" w:cs="Times New Roman"/>
+          <w:color w:val="000000" w:themeColor="text1"/>
+          <w:sz w:val="24"/>
+          <w:szCs w:val="24"/>
+        </w:rPr>
+      </w:pPr>
+    </w:p>
+    <w:p>
+      <w:pPr>
+        <w:pStyle w:val="ListParagraph"/>
+        <w:ind w:left="0"/>
+        <w:rPr>
+          <w:rFonts w:ascii="Times New Roman" w:hAnsi="Times New Roman" w:cs="Times New Roman"/>
+          <w:color w:val="000000" w:themeColor="text1"/>
+          <w:sz w:val="24"/>
+          <w:szCs w:val="24"/>
+        </w:rPr>
+      </w:pPr>
+    </w:p>
+    <w:p>
+      <w:pPr>
+        <w:pStyle w:val="ListParagraph"/>
+        <w:ind w:left="0"/>
+        <w:rPr>
+          <w:rFonts w:ascii="Times New Roman" w:hAnsi="Times New Roman" w:cs="Times New Roman"/>
+          <w:color w:val="000000" w:themeColor="text1"/>
+          <w:sz w:val="24"/>
+          <w:szCs w:val="24"/>
+        </w:rPr>
+      </w:pPr>
+    </w:p>
+    <w:p>
+      <w:pPr>
+        <w:pStyle w:val="ListParagraph"/>
+        <w:ind w:left="0"/>
+        <w:rPr>
+          <w:rFonts w:ascii="Times New Roman" w:hAnsi="Times New Roman" w:cs="Times New Roman"/>
+          <w:color w:val="000000" w:themeColor="text1"/>
+          <w:sz w:val="24"/>
+          <w:szCs w:val="24"/>
+        </w:rPr>
+      </w:pPr>
+    </w:p>
+    <w:p>
+      <w:pPr>
+        <w:pStyle w:val="ListParagraph"/>
+        <w:ind w:left="0"/>
+        <w:rPr>
+          <w:rFonts w:ascii="Times New Roman" w:hAnsi="Times New Roman" w:cs="Times New Roman"/>
+          <w:color w:val="000000" w:themeColor="text1"/>
+          <w:sz w:val="24"/>
+          <w:szCs w:val="24"/>
+        </w:rPr>
+      </w:pPr>
+    </w:p>
+    <w:p>
+      <w:pPr>
+        <w:pStyle w:val="ListParagraph"/>
+        <w:ind w:left="0"/>
+        <w:rPr>
+          <w:rFonts w:ascii="Times New Roman" w:hAnsi="Times New Roman" w:cs="Times New Roman"/>
+          <w:color w:val="000000" w:themeColor="text1"/>
+          <w:sz w:val="24"/>
+          <w:szCs w:val="24"/>
+        </w:rPr>
+      </w:pPr>
+    </w:p>
+    <w:p>
+      <w:pPr>
+        <w:pStyle w:val="ListParagraph"/>
+        <w:ind w:left="0"/>
+        <w:rPr>
+          <w:rFonts w:ascii="Times New Roman" w:hAnsi="Times New Roman" w:cs="Times New Roman"/>
+          <w:color w:val="000000" w:themeColor="text1"/>
+          <w:sz w:val="24"/>
+          <w:szCs w:val="24"/>
+        </w:rPr>
+      </w:pPr>
+    </w:p>
+    <w:p>
+      <w:pPr>
+        <w:pStyle w:val="ListParagraph"/>
+        <w:ind w:left="0"/>
+        <w:rPr>
+          <w:rFonts w:ascii="Times New Roman" w:hAnsi="Times New Roman" w:cs="Times New Roman"/>
+          <w:color w:val="000000" w:themeColor="text1"/>
+          <w:sz w:val="24"/>
+          <w:szCs w:val="24"/>
+        </w:rPr>
+      </w:pPr>
+    </w:p>
+    <w:p>
+      <w:pPr>
+        <w:pStyle w:val="ListParagraph"/>
+        <w:ind w:left="0"/>
+        <w:rPr>
+          <w:rFonts w:ascii="Times New Roman" w:hAnsi="Times New Roman" w:cs="Times New Roman"/>
+          <w:color w:val="000000" w:themeColor="text1"/>
+          <w:sz w:val="24"/>
+          <w:szCs w:val="24"/>
+        </w:rPr>
+      </w:pPr>
+    </w:p>
+    <w:p>
+      <w:pPr>
+        <w:pStyle w:val="ListParagraph"/>
+        <w:ind w:left="0"/>
+        <w:rPr>
+          <w:rFonts w:ascii="Times New Roman" w:hAnsi="Times New Roman" w:cs="Times New Roman"/>
+          <w:color w:val="000000" w:themeColor="text1"/>
+          <w:sz w:val="24"/>
+          <w:szCs w:val="24"/>
+        </w:rPr>
+      </w:pPr>
+    </w:p>
+    <w:p>
+      <w:pPr>
+        <w:pStyle w:val="ListParagraph"/>
+        <w:ind w:left="0"/>
+        <w:rPr>
+          <w:rFonts w:ascii="Times New Roman" w:hAnsi="Times New Roman" w:cs="Times New Roman"/>
+          <w:color w:val="000000" w:themeColor="text1"/>
+          <w:sz w:val="24"/>
+          <w:szCs w:val="24"/>
+        </w:rPr>
+      </w:pPr>
+    </w:p>
+    <w:p>
+      <w:pPr>
+        <w:pStyle w:val="ListParagraph"/>
+        <w:ind w:left="0"/>
+        <w:rPr>
+          <w:rFonts w:ascii="Times New Roman" w:hAnsi="Times New Roman" w:cs="Times New Roman"/>
+          <w:color w:val="000000" w:themeColor="text1"/>
+          <w:sz w:val="24"/>
+          <w:szCs w:val="24"/>
+        </w:rPr>
+      </w:pPr>
+    </w:p>
+    <w:p>
+      <w:pPr>
+        <w:pStyle w:val="ListParagraph"/>
+        <w:ind w:left="0"/>
+        <w:rPr>
+          <w:rFonts w:ascii="Times New Roman" w:hAnsi="Times New Roman" w:cs="Times New Roman"/>
+          <w:color w:val="000000" w:themeColor="text1"/>
+          <w:sz w:val="24"/>
+          <w:szCs w:val="24"/>
+        </w:rPr>
+      </w:pPr>
+    </w:p>
+    <w:p>
+      <w:pPr>
+        <w:pStyle w:val="ListParagraph"/>
+        <w:ind w:left="0"/>
+        <w:rPr>
+          <w:rFonts w:ascii="Times New Roman" w:hAnsi="Times New Roman" w:cs="Times New Roman"/>
+          <w:color w:val="000000" w:themeColor="text1"/>
+          <w:sz w:val="24"/>
+          <w:szCs w:val="24"/>
+        </w:rPr>
+      </w:pPr>
+    </w:p>
+    <w:p>
+      <w:pPr>
+        <w:pStyle w:val="ListParagraph"/>
+        <w:ind w:left="0"/>
+        <w:rPr>
+          <w:rFonts w:ascii="Times New Roman" w:hAnsi="Times New Roman" w:cs="Times New Roman"/>
+          <w:color w:val="000000" w:themeColor="text1"/>
+          <w:sz w:val="24"/>
+          <w:szCs w:val="24"/>
+        </w:rPr>
+      </w:pPr>
+    </w:p>
+    <w:p>
+      <w:pPr>
+        <w:pStyle w:val="ListParagraph"/>
+        <w:ind w:left="0"/>
+        <w:rPr>
+          <w:rFonts w:ascii="Times New Roman" w:hAnsi="Times New Roman" w:cs="Times New Roman"/>
+          <w:color w:val="000000" w:themeColor="text1"/>
+          <w:sz w:val="24"/>
+          <w:szCs w:val="24"/>
+        </w:rPr>
+      </w:pPr>
+    </w:p>
+    <w:p>
+      <w:pPr>
+        <w:pStyle w:val="ListParagraph"/>
+        <w:ind w:left="0"/>
+        <w:rPr>
+          <w:rFonts w:ascii="Times New Roman" w:hAnsi="Times New Roman" w:cs="Times New Roman"/>
+          <w:color w:val="000000" w:themeColor="text1"/>
+          <w:sz w:val="24"/>
+          <w:szCs w:val="24"/>
+        </w:rPr>
+      </w:pPr>
+    </w:p>
+    <w:p>
+      <w:pPr>
+        <w:pStyle w:val="ListParagraph"/>
+        <w:ind w:left="0"/>
+        <w:rPr>
+          <w:rFonts w:ascii="Times New Roman" w:hAnsi="Times New Roman" w:cs="Times New Roman"/>
+          <w:color w:val="000000" w:themeColor="text1"/>
+          <w:sz w:val="24"/>
+          <w:szCs w:val="24"/>
+        </w:rPr>
+      </w:pPr>
+    </w:p>
+    <w:p>
+      <w:pPr>
+        <w:pStyle w:val="ListParagraph"/>
+        <w:ind w:left="0"/>
+        <w:rPr>
+          <w:rFonts w:ascii="Times New Roman" w:hAnsi="Times New Roman" w:cs="Times New Roman"/>
+          <w:color w:val="000000" w:themeColor="text1"/>
+          <w:sz w:val="24"/>
+          <w:szCs w:val="24"/>
+        </w:rPr>
+      </w:pPr>
+    </w:p>
+    <w:p>
+      <w:pPr>
+        <w:pStyle w:val="ListParagraph"/>
+        <w:ind w:left="0"/>
+        <w:rPr>
+          <w:rFonts w:ascii="Times New Roman" w:hAnsi="Times New Roman" w:cs="Times New Roman"/>
+          <w:color w:val="000000" w:themeColor="text1"/>
+          <w:sz w:val="24"/>
+          <w:szCs w:val="24"/>
+        </w:rPr>
+      </w:pPr>
+    </w:p>
+    <w:p>
+      <w:pPr>
+        <w:pStyle w:val="ListParagraph"/>
+        <w:ind w:left="0"/>
+        <w:rPr>
+          <w:rFonts w:ascii="Times New Roman" w:hAnsi="Times New Roman" w:cs="Times New Roman"/>
+          <w:color w:val="000000" w:themeColor="text1"/>
+          <w:sz w:val="24"/>
+          <w:szCs w:val="24"/>
+        </w:rPr>
+      </w:pPr>
+    </w:p>
+    <w:p>
+      <w:pPr>
+        <w:pStyle w:val="ListParagraph"/>
+        <w:ind w:left="0"/>
+        <w:rPr>
+          <w:rFonts w:ascii="Times New Roman" w:hAnsi="Times New Roman" w:cs="Times New Roman"/>
+          <w:color w:val="000000" w:themeColor="text1"/>
+          <w:sz w:val="24"/>
+          <w:szCs w:val="24"/>
+        </w:rPr>
+      </w:pPr>
+    </w:p>
+    <w:p>
+      <w:pPr>
+        <w:pStyle w:val="ListParagraph"/>
+        <w:ind w:left="0"/>
+        <w:rPr>
+          <w:rFonts w:ascii="Times New Roman" w:hAnsi="Times New Roman" w:cs="Times New Roman"/>
+          <w:color w:val="000000" w:themeColor="text1"/>
+          <w:sz w:val="24"/>
+          <w:szCs w:val="24"/>
+        </w:rPr>
+      </w:pPr>
+    </w:p>
+    <w:p>
+      <w:pPr>
+        <w:pStyle w:val="ListParagraph"/>
+        <w:ind w:left="0"/>
+        <w:rPr>
+          <w:rFonts w:ascii="Times New Roman" w:hAnsi="Times New Roman" w:cs="Times New Roman"/>
+          <w:b/>
+          <w:color w:val="000000" w:themeColor="text1"/>
+          <w:sz w:val="36"/>
+          <w:szCs w:val="24"/>
+        </w:rPr>
+      </w:pPr>
+      <w:r>
+        <w:rPr>
+          <w:rFonts w:ascii="Times New Roman" w:hAnsi="Times New Roman" w:cs="Times New Roman"/>
+          <w:b/>
+          <w:color w:val="000000" w:themeColor="text1"/>
+          <w:sz w:val="36"/>
+          <w:szCs w:val="24"/>
+        </w:rPr>
+        <w:t>Objective</w:t>
+      </w:r>
+    </w:p>
+    <w:p>
+      <w:pPr>
+        <w:pStyle w:val="ListParagraph"/>
+        <w:ind w:left="0"/>
+        <w:rPr>
+          <w:rFonts w:ascii="Times New Roman" w:hAnsi="Times New Roman" w:cs="Times New Roman"/>
+          <w:color w:val="000000" w:themeColor="text1"/>
+          <w:sz w:val="24"/>
+          <w:szCs w:val="24"/>
+        </w:rPr>
+      </w:pPr>
+    </w:p>
+    <w:p>
+      <w:pPr>
+        <w:pStyle w:val="ListParagraph"/>
+        <w:ind w:left="0"/>
+        <w:jc w:val="both"/>
+        <w:rPr>
+          <w:rFonts w:ascii="Times New Roman" w:hAnsi="Times New Roman" w:cs="Times New Roman"/>
+          <w:sz w:val="24"/>
+          <w:szCs w:val="24"/>
+        </w:rPr>
+      </w:pPr>
+      <w:r>
+        <w:rPr>
+          <w:rFonts w:ascii="Times New Roman" w:hAnsi="Times New Roman" w:cs="Times New Roman"/>
+          <w:color w:val="000000" w:themeColor="text1"/>
+          <w:sz w:val="24"/>
+          <w:szCs w:val="24"/>
+        </w:rPr>
+        <w:t>The primary purpose of this</w:t>
+      </w:r>
+      <w:r>
+        <w:rPr>
+          <w:rFonts w:ascii="Times New Roman" w:hAnsi="Times New Roman" w:cs="Times New Roman"/>
+          <w:color w:val="000000" w:themeColor="text1"/>
+          <w:sz w:val="24"/>
+          <w:szCs w:val="24"/>
+        </w:rPr>
+        <w:t xml:space="preserve"> </w:t>
+      </w:r>
+      <w:r>
+        <w:rPr>
+          <w:rFonts w:ascii="Times New Roman" w:hAnsi="Times New Roman" w:cs="Times New Roman"/>
+          <w:b/>
+          <w:sz w:val="24"/>
+          <w:szCs w:val="24"/>
+        </w:rPr>
+        <w:t>SDC+DAs</w:t>
+      </w:r>
+      <w:r>
+        <w:rPr>
+          <w:rFonts w:ascii="Times New Roman" w:hAnsi="Times New Roman" w:cs="Times New Roman"/>
+          <w:color w:val="000000" w:themeColor="text1"/>
+          <w:sz w:val="24"/>
+          <w:szCs w:val="24"/>
+        </w:rPr>
+        <w:t xml:space="preserve"> </w:t>
+      </w:r>
+      <w:r>
+        <w:rPr>
+          <w:rFonts w:ascii="Times New Roman" w:hAnsi="Times New Roman" w:cs="Times New Roman"/>
+          <w:color w:val="000000" w:themeColor="text1"/>
+          <w:sz w:val="24"/>
+          <w:szCs w:val="24"/>
+        </w:rPr>
+        <w:t xml:space="preserve">is to </w:t>
+      </w:r>
+      <w:r>
+        <w:rPr>
+          <w:rFonts w:ascii="Times New Roman" w:hAnsi="Times New Roman" w:cs="Times New Roman"/>
+          <w:color w:val="000000" w:themeColor="text1"/>
+          <w:sz w:val="24"/>
+          <w:szCs w:val="24"/>
+        </w:rPr>
+        <w:t xml:space="preserve">make </w:t>
+      </w:r>
+      <w:r>
+        <w:rPr>
+          <w:rFonts w:ascii="Times New Roman" w:hAnsi="Times New Roman" w:cs="Times New Roman"/>
+          <w:color w:val="000000" w:themeColor="text1"/>
+          <w:sz w:val="24"/>
+          <w:szCs w:val="24"/>
+        </w:rPr>
+        <w:t>driving</w:t>
+      </w:r>
+      <w:r>
+        <w:rPr>
+          <w:rFonts w:ascii="Times New Roman" w:hAnsi="Times New Roman" w:cs="Times New Roman"/>
+          <w:color w:val="000000" w:themeColor="text1"/>
+          <w:sz w:val="24"/>
+          <w:szCs w:val="24"/>
+        </w:rPr>
+        <w:t xml:space="preserve"> </w:t>
+      </w:r>
+      <w:r>
+        <w:rPr>
+          <w:rFonts w:ascii="Times New Roman" w:hAnsi="Times New Roman" w:cs="Times New Roman"/>
+          <w:color w:val="000000" w:themeColor="text1"/>
+          <w:sz w:val="24"/>
+          <w:szCs w:val="24"/>
+        </w:rPr>
+        <w:t xml:space="preserve">become much safer </w:t>
+      </w:r>
+      <w:r>
+        <w:rPr>
+          <w:rFonts w:ascii="Times New Roman" w:hAnsi="Times New Roman" w:cs="Times New Roman"/>
+          <w:color w:val="000000" w:themeColor="text1"/>
+          <w:sz w:val="24"/>
+          <w:szCs w:val="24"/>
+        </w:rPr>
+        <w:t>and easier</w:t>
+      </w:r>
+      <w:r>
+        <w:rPr>
+          <w:rFonts w:ascii="Times New Roman" w:hAnsi="Times New Roman" w:cs="Times New Roman"/>
+          <w:color w:val="000000" w:themeColor="text1"/>
+          <w:sz w:val="24"/>
+          <w:szCs w:val="24"/>
+        </w:rPr>
+        <w:t xml:space="preserve"> and imagining</w:t>
+      </w:r>
+      <w:r>
+        <w:rPr>
+          <w:rFonts w:ascii="Times New Roman" w:eastAsia="Times New Roman" w:hAnsi="Times New Roman" w:cs="Times New Roman"/>
+          <w:color w:val="000000" w:themeColor="text1"/>
+          <w:sz w:val="24"/>
+          <w:szCs w:val="24"/>
+        </w:rPr>
+        <w:t xml:space="preserve"> if everyone could get around easily and safely, regardless of their ability to drive. Since </w:t>
+      </w:r>
+      <w:r>
+        <w:rPr>
+          <w:rFonts w:ascii="Times New Roman" w:hAnsi="Times New Roman" w:cs="Times New Roman"/>
+          <w:sz w:val="24"/>
+          <w:szCs w:val="24"/>
+        </w:rPr>
+        <w:t>Self Driving Car + Driver Assistance System can lets cars to be easier to drive by and safer.</w:t>
+      </w:r>
+    </w:p>
+    <w:p>
+      <w:pPr>
+        <w:pStyle w:val="ListParagraph"/>
+        <w:ind w:left="0"/>
+        <w:jc w:val="both"/>
+        <w:rPr>
+          <w:rFonts w:ascii="Times New Roman" w:hAnsi="Times New Roman" w:cs="Times New Roman"/>
+          <w:sz w:val="24"/>
+          <w:szCs w:val="24"/>
+        </w:rPr>
+      </w:pPr>
+      <w:r>
+        <w:rPr>
+          <w:rFonts w:ascii="Times New Roman" w:hAnsi="Times New Roman" w:cs="Times New Roman"/>
+          <w:sz w:val="24"/>
+          <w:szCs w:val="24"/>
+        </w:rPr>
+        <w:t xml:space="preserve">In order to achieve the points stated above, </w:t>
+      </w:r>
+      <w:r>
+        <w:rPr>
+          <w:rFonts w:ascii="Times New Roman" w:hAnsi="Times New Roman" w:cs="Times New Roman"/>
+          <w:sz w:val="24"/>
+          <w:szCs w:val="24"/>
+        </w:rPr>
+        <w:t xml:space="preserve">the </w:t>
+      </w:r>
+      <w:r>
+        <w:rPr>
+          <w:rFonts w:ascii="Times New Roman" w:hAnsi="Times New Roman" w:cs="Times New Roman"/>
+          <w:b/>
+          <w:sz w:val="24"/>
+          <w:szCs w:val="24"/>
+        </w:rPr>
+        <w:t>SDC+DAs</w:t>
+      </w:r>
+      <w:r>
+        <w:rPr>
+          <w:rFonts w:ascii="Times New Roman" w:hAnsi="Times New Roman" w:cs="Times New Roman"/>
+          <w:b/>
+          <w:sz w:val="24"/>
+          <w:szCs w:val="24"/>
+        </w:rPr>
+        <w:t xml:space="preserve"> </w:t>
+      </w:r>
+      <w:r>
+        <w:rPr>
+          <w:rFonts w:ascii="Times New Roman" w:hAnsi="Times New Roman" w:cs="Times New Roman"/>
+          <w:sz w:val="24"/>
+          <w:szCs w:val="24"/>
+        </w:rPr>
+        <w:t xml:space="preserve">has the following objective </w:t>
+      </w:r>
+      <w:r>
+        <w:rPr>
+          <w:rFonts w:ascii="Times New Roman" w:hAnsi="Times New Roman" w:cs="Times New Roman"/>
+          <w:sz w:val="24"/>
+          <w:szCs w:val="24"/>
+        </w:rPr>
+        <w:t>to be achieved by cars</w:t>
+      </w:r>
+    </w:p>
+    <w:p>
+      <w:pPr>
+        <w:pStyle w:val="ListParagraph"/>
+        <w:ind w:left="0"/>
+        <w:jc w:val="both"/>
+        <w:rPr>
+          <w:rFonts w:ascii="Times New Roman" w:hAnsi="Times New Roman" w:cs="Times New Roman"/>
+          <w:sz w:val="24"/>
+          <w:szCs w:val="24"/>
+        </w:rPr>
+      </w:pPr>
+    </w:p>
+    <w:p>
+      <w:pPr>
+        <w:pStyle w:val="ListParagraph"/>
+        <w:numPr>
+          <w:ilvl w:val="0"/>
+          <w:numId w:val="14"/>
+        </w:numPr>
+        <w:jc w:val="both"/>
+        <w:rPr>
+          <w:rFonts w:ascii="Times New Roman" w:hAnsi="Times New Roman" w:cs="Times New Roman"/>
+          <w:sz w:val="24"/>
+          <w:szCs w:val="24"/>
+        </w:rPr>
+      </w:pPr>
+      <w:r>
+        <w:rPr>
+          <w:rFonts w:ascii="Times New Roman" w:hAnsi="Times New Roman" w:cs="Times New Roman"/>
+          <w:sz w:val="24"/>
+          <w:szCs w:val="24"/>
+        </w:rPr>
+        <w:t>Learn</w:t>
+      </w:r>
+      <w:r>
+        <w:rPr>
+          <w:rFonts w:ascii="Times New Roman" w:hAnsi="Times New Roman" w:cs="Times New Roman"/>
+          <w:sz w:val="24"/>
+          <w:szCs w:val="24"/>
+        </w:rPr>
+        <w:t xml:space="preserve"> by themselves, how to drive on the road. </w:t>
+      </w:r>
+    </w:p>
+    <w:p>
+      <w:pPr>
+        <w:pStyle w:val="ListParagraph"/>
+        <w:numPr>
+          <w:ilvl w:val="0"/>
+          <w:numId w:val="14"/>
+        </w:numPr>
+        <w:jc w:val="both"/>
+        <w:rPr>
+          <w:rFonts w:ascii="Times New Roman" w:hAnsi="Times New Roman" w:cs="Times New Roman"/>
+          <w:sz w:val="24"/>
+          <w:szCs w:val="24"/>
+        </w:rPr>
+      </w:pPr>
+      <w:r>
+        <w:rPr>
+          <w:rFonts w:ascii="Times New Roman" w:hAnsi="Times New Roman" w:cs="Times New Roman"/>
+          <w:sz w:val="24"/>
+          <w:szCs w:val="24"/>
+        </w:rPr>
+        <w:t>Traffic sign recognition</w:t>
+      </w:r>
+      <w:r>
+        <w:rPr>
+          <w:rFonts w:ascii="Times New Roman" w:hAnsi="Times New Roman" w:cs="Times New Roman"/>
+          <w:sz w:val="24"/>
+          <w:szCs w:val="24"/>
+        </w:rPr>
+        <w:t xml:space="preserve"> to </w:t>
+      </w:r>
+      <w:r>
+        <w:rPr>
+          <w:rFonts w:ascii="Times New Roman" w:hAnsi="Times New Roman" w:cs="Times New Roman"/>
+          <w:sz w:val="24"/>
+          <w:szCs w:val="24"/>
+        </w:rPr>
+        <w:t>understand</w:t>
+      </w:r>
+      <w:r>
+        <w:rPr>
+          <w:rFonts w:ascii="Times New Roman" w:hAnsi="Times New Roman" w:cs="Times New Roman"/>
+          <w:sz w:val="24"/>
+          <w:szCs w:val="24"/>
+        </w:rPr>
+        <w:t xml:space="preserve"> the </w:t>
+      </w:r>
+      <w:r>
+        <w:rPr>
+          <w:rFonts w:ascii="Times New Roman" w:hAnsi="Times New Roman" w:cs="Times New Roman"/>
+          <w:sz w:val="24"/>
+          <w:szCs w:val="24"/>
+        </w:rPr>
+        <w:t xml:space="preserve">road </w:t>
+      </w:r>
+      <w:r>
+        <w:rPr>
+          <w:rFonts w:ascii="Times New Roman" w:hAnsi="Times New Roman" w:cs="Times New Roman"/>
+          <w:sz w:val="24"/>
+          <w:szCs w:val="24"/>
+        </w:rPr>
+        <w:t>traffic rules and regulation</w:t>
+      </w:r>
+      <w:r>
+        <w:rPr>
+          <w:rFonts w:ascii="Times New Roman" w:hAnsi="Times New Roman" w:cs="Times New Roman"/>
+          <w:sz w:val="24"/>
+          <w:szCs w:val="24"/>
+        </w:rPr>
+        <w:t>s</w:t>
+      </w:r>
+      <w:r>
+        <w:rPr>
+          <w:rFonts w:ascii="Times New Roman" w:hAnsi="Times New Roman" w:cs="Times New Roman"/>
+          <w:sz w:val="24"/>
+          <w:szCs w:val="24"/>
+        </w:rPr>
+        <w:t xml:space="preserve"> and act in accordance</w:t>
+      </w:r>
+      <w:r>
+        <w:rPr>
+          <w:rFonts w:ascii="Times New Roman" w:hAnsi="Times New Roman" w:cs="Times New Roman"/>
+          <w:sz w:val="24"/>
+          <w:szCs w:val="24"/>
+        </w:rPr>
+        <w:t>.</w:t>
+      </w:r>
+    </w:p>
+    <w:p>
+      <w:pPr>
+        <w:pStyle w:val="ListParagraph"/>
+        <w:numPr>
+          <w:ilvl w:val="0"/>
+          <w:numId w:val="14"/>
+        </w:numPr>
+        <w:jc w:val="both"/>
+        <w:rPr>
+          <w:rFonts w:ascii="Times New Roman" w:hAnsi="Times New Roman" w:cs="Times New Roman"/>
+          <w:sz w:val="24"/>
+          <w:szCs w:val="24"/>
+        </w:rPr>
+      </w:pPr>
+      <w:r>
+        <w:rPr>
+          <w:rFonts w:ascii="Times New Roman" w:hAnsi="Times New Roman" w:cs="Times New Roman"/>
+          <w:sz w:val="24"/>
+          <w:szCs w:val="24"/>
+        </w:rPr>
+        <w:t>Be able to predict any risk of road traffic accidents.</w:t>
+      </w:r>
+    </w:p>
+    <w:p>
+      <w:pPr>
+        <w:pStyle w:val="ListParagraph"/>
+        <w:numPr>
+          <w:ilvl w:val="0"/>
+          <w:numId w:val="14"/>
+        </w:numPr>
+        <w:jc w:val="both"/>
+        <w:rPr>
+          <w:rFonts w:ascii="Times New Roman" w:hAnsi="Times New Roman" w:cs="Times New Roman"/>
+          <w:sz w:val="24"/>
+          <w:szCs w:val="24"/>
+        </w:rPr>
+      </w:pPr>
+      <w:r>
+        <w:rPr>
+          <w:rFonts w:ascii="Times New Roman" w:hAnsi="Times New Roman" w:cs="Times New Roman"/>
+          <w:sz w:val="24"/>
+          <w:szCs w:val="24"/>
+        </w:rPr>
+        <w:t xml:space="preserve">Minimize the number of the road traffic accidents and also the death counts </w:t>
+      </w:r>
+    </w:p>
+    <w:p>
+      <w:pPr>
+        <w:pStyle w:val="ListParagraph"/>
+        <w:numPr>
+          <w:ilvl w:val="0"/>
+          <w:numId w:val="14"/>
+        </w:numPr>
+        <w:jc w:val="both"/>
+        <w:rPr>
+          <w:rFonts w:ascii="Times New Roman" w:hAnsi="Times New Roman" w:cs="Times New Roman"/>
+          <w:sz w:val="24"/>
+          <w:szCs w:val="24"/>
+        </w:rPr>
+      </w:pPr>
+      <w:r>
+        <w:rPr>
+          <w:rFonts w:ascii="Times New Roman" w:hAnsi="Times New Roman" w:cs="Times New Roman"/>
+          <w:sz w:val="24"/>
+          <w:szCs w:val="24"/>
+        </w:rPr>
+        <w:t>Minimize the economic loss that happens because of road traffic accidents</w:t>
+      </w:r>
+    </w:p>
+    <w:p>
+      <w:pPr>
+        <w:pStyle w:val="ListParagraph"/>
+        <w:numPr>
+          <w:ilvl w:val="0"/>
+          <w:numId w:val="14"/>
+        </w:numPr>
+        <w:jc w:val="both"/>
+        <w:rPr>
+          <w:rFonts w:ascii="Times New Roman" w:hAnsi="Times New Roman" w:cs="Times New Roman"/>
+          <w:sz w:val="24"/>
+          <w:szCs w:val="24"/>
+        </w:rPr>
+      </w:pPr>
+      <w:r>
+        <w:rPr>
+          <w:rFonts w:ascii="Times New Roman" w:hAnsi="Times New Roman" w:cs="Times New Roman"/>
+          <w:sz w:val="24"/>
+          <w:szCs w:val="24"/>
+        </w:rPr>
+        <w:t>Understand and act for oncoming cross-traffic</w:t>
+      </w:r>
+    </w:p>
+    <w:p>
+      <w:pPr>
+        <w:pStyle w:val="ListParagraph"/>
+        <w:numPr>
+          <w:ilvl w:val="0"/>
+          <w:numId w:val="14"/>
+        </w:numPr>
+        <w:spacing w:after="0" w:line="240" w:lineRule="auto"/>
+        <w:rPr>
+          <w:rFonts w:ascii="Times New Roman" w:eastAsia="Times New Roman" w:hAnsi="Times New Roman" w:cs="Times New Roman"/>
+          <w:sz w:val="24"/>
+          <w:szCs w:val="24"/>
+        </w:rPr>
+      </w:pPr>
+      <w:r>
+        <w:rPr>
+          <w:rFonts w:ascii="Times New Roman" w:eastAsia="Times New Roman" w:hAnsi="Times New Roman" w:cs="Times New Roman"/>
+          <w:sz w:val="24"/>
+          <w:szCs w:val="24"/>
+        </w:rPr>
+        <w:t>Lane keep assistance to stay in the  center of the lane</w:t>
+      </w:r>
+    </w:p>
+    <w:p>
+      <w:pPr>
+        <w:rPr>
+          <w:rFonts w:ascii="Times New Roman" w:hAnsi="Times New Roman" w:cs="Times New Roman"/>
+          <w:sz w:val="24"/>
+          <w:szCs w:val="24"/>
+        </w:rPr>
+      </w:pPr>
+    </w:p>
+    <w:p>
+      <w:pPr>
+        <w:jc w:val="both"/>
+        <w:rPr>
+          <w:rFonts w:ascii="Times New Roman" w:hAnsi="Times New Roman" w:cs="Times New Roman"/>
+          <w:sz w:val="24"/>
+          <w:szCs w:val="24"/>
+        </w:rPr>
+      </w:pPr>
+    </w:p>
+    <w:p>
+      <w:pPr>
+        <w:jc w:val="both"/>
+        <w:rPr>
+          <w:rFonts w:ascii="Times New Roman" w:hAnsi="Times New Roman" w:cs="Times New Roman"/>
+          <w:sz w:val="24"/>
+          <w:szCs w:val="24"/>
+        </w:rPr>
+      </w:pPr>
+    </w:p>
+    <w:p>
+      <w:pPr>
+        <w:jc w:val="both"/>
+        <w:rPr>
+          <w:rFonts w:ascii="Times New Roman" w:hAnsi="Times New Roman" w:cs="Times New Roman"/>
+          <w:sz w:val="24"/>
+          <w:szCs w:val="24"/>
+        </w:rPr>
+      </w:pPr>
+    </w:p>
+    <w:p>
+      <w:pPr>
+        <w:jc w:val="both"/>
+        <w:rPr>
+          <w:rFonts w:ascii="Times New Roman" w:hAnsi="Times New Roman" w:cs="Times New Roman"/>
+          <w:sz w:val="24"/>
+          <w:szCs w:val="24"/>
+        </w:rPr>
+      </w:pPr>
+    </w:p>
+    <w:p>
+      <w:pPr>
+        <w:jc w:val="both"/>
+        <w:rPr>
+          <w:rFonts w:ascii="Times New Roman" w:hAnsi="Times New Roman" w:cs="Times New Roman"/>
+          <w:sz w:val="24"/>
+          <w:szCs w:val="24"/>
+        </w:rPr>
+      </w:pPr>
+    </w:p>
+    <w:p>
+      <w:pPr>
+        <w:jc w:val="both"/>
+        <w:rPr>
+          <w:rFonts w:ascii="Times New Roman" w:hAnsi="Times New Roman" w:cs="Times New Roman"/>
+          <w:sz w:val="24"/>
+          <w:szCs w:val="24"/>
+        </w:rPr>
+      </w:pPr>
+    </w:p>
+    <w:p>
+      <w:pPr>
+        <w:jc w:val="both"/>
+        <w:rPr>
+          <w:rFonts w:ascii="Times New Roman" w:hAnsi="Times New Roman" w:cs="Times New Roman"/>
+          <w:sz w:val="24"/>
+          <w:szCs w:val="24"/>
+        </w:rPr>
+      </w:pPr>
+    </w:p>
+    <w:p>
+      <w:pPr>
+        <w:jc w:val="both"/>
+        <w:rPr>
+          <w:rFonts w:ascii="Times New Roman" w:hAnsi="Times New Roman" w:cs="Times New Roman"/>
+          <w:sz w:val="24"/>
+          <w:szCs w:val="24"/>
+        </w:rPr>
+      </w:pPr>
+    </w:p>
+    <w:p>
+      <w:pPr>
+        <w:jc w:val="both"/>
+        <w:rPr>
+          <w:rFonts w:ascii="Times New Roman" w:hAnsi="Times New Roman" w:cs="Times New Roman"/>
+          <w:sz w:val="24"/>
+          <w:szCs w:val="24"/>
+        </w:rPr>
+      </w:pPr>
+    </w:p>
+    <w:p>
+      <w:pPr>
+        <w:jc w:val="both"/>
+        <w:rPr>
+          <w:rFonts w:ascii="Times New Roman" w:hAnsi="Times New Roman" w:cs="Times New Roman"/>
+          <w:sz w:val="24"/>
+          <w:szCs w:val="24"/>
+        </w:rPr>
+      </w:pPr>
+    </w:p>
+    <w:p>
+      <w:pPr>
+        <w:jc w:val="both"/>
+        <w:rPr>
+          <w:rFonts w:ascii="Times New Roman" w:hAnsi="Times New Roman" w:cs="Times New Roman"/>
+          <w:sz w:val="24"/>
+          <w:szCs w:val="24"/>
+        </w:rPr>
+      </w:pPr>
+    </w:p>
+    <w:p>
+      <w:pPr>
+        <w:jc w:val="both"/>
+        <w:rPr>
+          <w:rFonts w:ascii="Times New Roman" w:hAnsi="Times New Roman" w:cs="Times New Roman"/>
+          <w:sz w:val="24"/>
+          <w:szCs w:val="24"/>
+        </w:rPr>
+      </w:pPr>
+    </w:p>
+    <w:p>
+      <w:pPr>
+        <w:jc w:val="both"/>
+        <w:rPr>
+          <w:rFonts w:ascii="Times New Roman" w:hAnsi="Times New Roman" w:cs="Times New Roman"/>
+          <w:sz w:val="24"/>
+          <w:szCs w:val="24"/>
+        </w:rPr>
+      </w:pPr>
+    </w:p>
+    <w:p>
+      <w:pPr>
+        <w:jc w:val="both"/>
+        <w:rPr>
+          <w:rFonts w:ascii="Times New Roman" w:hAnsi="Times New Roman" w:cs="Times New Roman"/>
+          <w:sz w:val="24"/>
+          <w:szCs w:val="24"/>
+        </w:rPr>
+      </w:pPr>
+    </w:p>
+    <w:p>
+      <w:pPr>
+        <w:jc w:val="both"/>
+        <w:rPr>
+          <w:rFonts w:ascii="Times New Roman" w:hAnsi="Times New Roman" w:cs="Times New Roman"/>
+          <w:b/>
+          <w:sz w:val="36"/>
+          <w:szCs w:val="24"/>
+        </w:rPr>
+      </w:pPr>
+      <w:r>
+        <w:rPr>
+          <w:rFonts w:ascii="Times New Roman" w:hAnsi="Times New Roman" w:cs="Times New Roman"/>
+          <w:b/>
+          <w:sz w:val="36"/>
+          <w:szCs w:val="24"/>
+        </w:rPr>
+        <w:t>Methodology</w:t>
+      </w:r>
+    </w:p>
+    <w:p>
+      <w:pPr>
+        <w:jc w:val="both"/>
+        <w:rPr>
+          <w:rFonts w:ascii="Times New Roman" w:hAnsi="Times New Roman" w:cs="Times New Roman"/>
+          <w:sz w:val="24"/>
+          <w:szCs w:val="24"/>
+        </w:rPr>
+      </w:pPr>
+      <w:r>
+        <w:rPr>
+          <w:rFonts w:ascii="Times New Roman" w:hAnsi="Times New Roman" w:cs="Times New Roman"/>
+          <w:sz w:val="24"/>
+          <w:szCs w:val="24"/>
+        </w:rPr>
+        <w:t xml:space="preserve">This </w:t>
+      </w:r>
+      <w:r>
+        <w:rPr>
+          <w:rFonts w:ascii="Times New Roman" w:hAnsi="Times New Roman" w:cs="Times New Roman"/>
+          <w:b/>
+          <w:sz w:val="24"/>
+          <w:szCs w:val="24"/>
+        </w:rPr>
+        <w:t xml:space="preserve">SDC+DA system </w:t>
+      </w:r>
+      <w:r>
+        <w:rPr>
+          <w:rFonts w:ascii="Times New Roman" w:hAnsi="Times New Roman" w:cs="Times New Roman"/>
+          <w:sz w:val="24"/>
+          <w:szCs w:val="24"/>
+        </w:rPr>
+        <w:t>is going to be implemented first for on toy cars and once it is tested and verified then the system will be implemented on a real car. Even if the project mainly code intensive and most part of the project is software implementation</w:t>
+      </w:r>
+      <w:r>
+        <w:rPr>
+          <w:rFonts w:ascii="Times New Roman" w:hAnsi="Times New Roman" w:cs="Times New Roman"/>
+          <w:sz w:val="24"/>
+          <w:szCs w:val="24"/>
+        </w:rPr>
+        <w:t>.</w:t>
+      </w:r>
+      <w:r>
+        <w:rPr>
+          <w:rFonts w:ascii="Times New Roman" w:hAnsi="Times New Roman" w:cs="Times New Roman"/>
+          <w:sz w:val="24"/>
+          <w:szCs w:val="24"/>
+        </w:rPr>
+        <w:t xml:space="preserve"> it seems that the whole project is software implementation. But there is also hardware implementation part.</w:t>
+      </w:r>
+    </w:p>
+    <w:p>
+      <w:pPr>
+        <w:jc w:val="both"/>
+        <w:rPr>
+          <w:rFonts w:ascii="Times New Roman" w:hAnsi="Times New Roman" w:cs="Times New Roman"/>
+          <w:sz w:val="24"/>
+          <w:szCs w:val="24"/>
+        </w:rPr>
+      </w:pPr>
+      <w:r>
+        <w:rPr>
+          <w:rFonts w:ascii="Times New Roman" w:hAnsi="Times New Roman" w:cs="Times New Roman"/>
+          <w:sz w:val="24"/>
+          <w:szCs w:val="24"/>
+        </w:rPr>
+        <w:t>Most of t</w:t>
+      </w:r>
+      <w:r>
+        <w:rPr>
+          <w:rFonts w:ascii="Times New Roman" w:hAnsi="Times New Roman" w:cs="Times New Roman"/>
+          <w:sz w:val="24"/>
+          <w:szCs w:val="24"/>
+        </w:rPr>
+        <w:t>he sof</w:t>
+      </w:r>
+      <w:r>
+        <w:rPr>
+          <w:rFonts w:ascii="Times New Roman" w:hAnsi="Times New Roman" w:cs="Times New Roman"/>
+          <w:sz w:val="24"/>
+          <w:szCs w:val="24"/>
+        </w:rPr>
+        <w:t>tware implementation parts are going to be implemented using the python language. Since the system needs real time competition of different machine learning algorithms, computer vision algorithms and some complex mathematical calculation, it is so much important that the development environment should be full of resources, libraries and also the developed software should run fast while using small memory. And the rest parts of the software implementation are going to be held by C. we will use the Pycharm as IDE for python and Atmel Studio for C.</w:t>
+      </w:r>
+    </w:p>
+    <w:p>
+      <w:pPr>
+        <w:jc w:val="both"/>
+        <w:rPr>
+          <w:rFonts w:ascii="Times New Roman" w:hAnsi="Times New Roman" w:cs="Times New Roman"/>
+          <w:sz w:val="24"/>
+          <w:szCs w:val="24"/>
+        </w:rPr>
+      </w:pPr>
+    </w:p>
+    <w:p>
+      <w:pPr>
+        <w:jc w:val="both"/>
+        <w:rPr>
+          <w:rFonts w:ascii="Times New Roman" w:hAnsi="Times New Roman" w:cs="Times New Roman"/>
+          <w:sz w:val="24"/>
+          <w:szCs w:val="24"/>
+        </w:rPr>
+      </w:pPr>
+    </w:p>
+    <w:p>
+      <w:pPr>
+        <w:jc w:val="both"/>
+        <w:rPr>
+          <w:rFonts w:ascii="Times New Roman" w:hAnsi="Times New Roman" w:cs="Times New Roman"/>
+          <w:sz w:val="24"/>
+          <w:szCs w:val="24"/>
+        </w:rPr>
+      </w:pPr>
+    </w:p>
+    <w:p>
+      <w:pPr>
+        <w:jc w:val="both"/>
+        <w:rPr>
+          <w:rFonts w:ascii="Times New Roman" w:hAnsi="Times New Roman" w:cs="Times New Roman"/>
+          <w:sz w:val="24"/>
+          <w:szCs w:val="24"/>
+        </w:rPr>
+      </w:pPr>
+    </w:p>
+    <w:p>
+      <w:pPr>
+        <w:jc w:val="both"/>
+        <w:rPr>
+          <w:rFonts w:ascii="Times New Roman" w:hAnsi="Times New Roman" w:cs="Times New Roman"/>
+          <w:sz w:val="24"/>
+          <w:szCs w:val="24"/>
+        </w:rPr>
+      </w:pPr>
+    </w:p>
+    <w:p>
+      <w:pPr>
+        <w:jc w:val="both"/>
+        <w:rPr>
+          <w:rFonts w:ascii="Times New Roman" w:hAnsi="Times New Roman" w:cs="Times New Roman"/>
+          <w:sz w:val="24"/>
+          <w:szCs w:val="24"/>
+        </w:rPr>
+      </w:pPr>
+    </w:p>
+    <w:p>
+      <w:pPr>
+        <w:jc w:val="both"/>
+        <w:rPr>
+          <w:rFonts w:ascii="Times New Roman" w:hAnsi="Times New Roman" w:cs="Times New Roman"/>
+          <w:sz w:val="24"/>
+          <w:szCs w:val="24"/>
+        </w:rPr>
+      </w:pPr>
+    </w:p>
+    <w:p>
+      <w:pPr>
+        <w:jc w:val="both"/>
+        <w:rPr>
+          <w:rFonts w:ascii="Times New Roman" w:hAnsi="Times New Roman" w:cs="Times New Roman"/>
+          <w:sz w:val="24"/>
+          <w:szCs w:val="24"/>
+        </w:rPr>
+      </w:pPr>
+    </w:p>
+    <w:p>
+      <w:pPr>
+        <w:jc w:val="both"/>
+        <w:rPr>
+          <w:rFonts w:ascii="Times New Roman" w:hAnsi="Times New Roman" w:cs="Times New Roman"/>
+          <w:sz w:val="24"/>
+          <w:szCs w:val="24"/>
+        </w:rPr>
+      </w:pPr>
+    </w:p>
+    <w:p>
+      <w:pPr>
+        <w:jc w:val="both"/>
+        <w:rPr>
+          <w:rFonts w:ascii="Times New Roman" w:hAnsi="Times New Roman" w:cs="Times New Roman"/>
+          <w:sz w:val="24"/>
+          <w:szCs w:val="24"/>
+        </w:rPr>
+      </w:pPr>
+    </w:p>
+    <w:p>
+      <w:pPr>
+        <w:jc w:val="both"/>
+        <w:rPr>
+          <w:rFonts w:ascii="Times New Roman" w:hAnsi="Times New Roman" w:cs="Times New Roman"/>
+          <w:sz w:val="24"/>
+          <w:szCs w:val="24"/>
+        </w:rPr>
+      </w:pPr>
+    </w:p>
+    <w:p>
+      <w:pPr>
+        <w:jc w:val="both"/>
+        <w:rPr>
+          <w:rFonts w:ascii="Times New Roman" w:hAnsi="Times New Roman" w:cs="Times New Roman"/>
+          <w:sz w:val="24"/>
+          <w:szCs w:val="24"/>
+        </w:rPr>
+      </w:pPr>
+    </w:p>
+    <w:p>
+      <w:pPr>
+        <w:jc w:val="both"/>
+        <w:rPr>
+          <w:rFonts w:ascii="Times New Roman" w:hAnsi="Times New Roman" w:cs="Times New Roman"/>
+          <w:sz w:val="24"/>
+          <w:szCs w:val="24"/>
+        </w:rPr>
+      </w:pPr>
+    </w:p>
+    <w:p>
+      <w:pPr>
+        <w:jc w:val="both"/>
+        <w:rPr>
+          <w:rFonts w:ascii="Times New Roman" w:hAnsi="Times New Roman" w:cs="Times New Roman"/>
+          <w:sz w:val="24"/>
+          <w:szCs w:val="24"/>
+        </w:rPr>
+      </w:pPr>
+    </w:p>
+    <w:p>
+      <w:pPr>
+        <w:jc w:val="both"/>
+        <w:rPr>
+          <w:rFonts w:ascii="Times New Roman" w:hAnsi="Times New Roman" w:cs="Times New Roman"/>
+          <w:sz w:val="24"/>
+          <w:szCs w:val="24"/>
+        </w:rPr>
+      </w:pPr>
+    </w:p>
+    <w:p>
+      <w:pPr>
+        <w:jc w:val="both"/>
+        <w:rPr>
+          <w:rFonts w:ascii="Times New Roman" w:hAnsi="Times New Roman" w:cs="Times New Roman"/>
+          <w:sz w:val="24"/>
+          <w:szCs w:val="24"/>
+        </w:rPr>
+      </w:pPr>
+    </w:p>
+    <w:p>
+      <w:pPr>
+        <w:jc w:val="both"/>
+        <w:rPr>
+          <w:rFonts w:ascii="Times New Roman" w:hAnsi="Times New Roman" w:cs="Times New Roman"/>
+          <w:b/>
+          <w:sz w:val="36"/>
+          <w:szCs w:val="24"/>
+        </w:rPr>
+      </w:pPr>
+      <w:r>
+        <w:rPr>
+          <w:rFonts w:ascii="Times New Roman" w:hAnsi="Times New Roman" w:cs="Times New Roman"/>
+          <w:b/>
+          <w:sz w:val="36"/>
+          <w:szCs w:val="24"/>
+        </w:rPr>
+        <w:t>Resource Requirement and Cost Breakdown</w:t>
+      </w:r>
+    </w:p>
+    <w:p>
+      <w:pPr>
+        <w:jc w:val="both"/>
+        <w:rPr>
+          <w:rFonts w:ascii="Times New Roman" w:hAnsi="Times New Roman" w:cs="Times New Roman"/>
+          <w:sz w:val="24"/>
+          <w:szCs w:val="24"/>
+        </w:rPr>
+      </w:pPr>
+    </w:p>
+    <w:p>
+      <w:pPr>
+        <w:jc w:val="both"/>
+        <w:rPr>
+          <w:rFonts w:ascii="Times New Roman" w:hAnsi="Times New Roman" w:cs="Times New Roman"/>
+          <w:sz w:val="24"/>
+          <w:szCs w:val="24"/>
+        </w:rPr>
+      </w:pPr>
+    </w:p>
+    <w:p>
+      <w:pPr>
+        <w:jc w:val="both"/>
+        <w:rPr>
+          <w:rFonts w:ascii="Times New Roman" w:hAnsi="Times New Roman" w:cs="Times New Roman"/>
+          <w:sz w:val="24"/>
+          <w:szCs w:val="24"/>
+        </w:rPr>
+      </w:pPr>
+    </w:p>
+    <w:p>
+      <w:pPr>
+        <w:jc w:val="both"/>
+        <w:rPr>
+          <w:rFonts w:ascii="Times New Roman" w:hAnsi="Times New Roman" w:cs="Times New Roman"/>
+          <w:sz w:val="24"/>
+          <w:szCs w:val="24"/>
+        </w:rPr>
+      </w:pPr>
+    </w:p>
+    <w:p>
+      <w:pPr>
+        <w:jc w:val="both"/>
+        <w:rPr>
+          <w:rFonts w:ascii="Times New Roman" w:hAnsi="Times New Roman" w:cs="Times New Roman"/>
+          <w:sz w:val="24"/>
+          <w:szCs w:val="24"/>
+        </w:rPr>
+      </w:pPr>
+    </w:p>
+    <w:p>
+      <w:pPr>
+        <w:jc w:val="both"/>
+        <w:rPr>
+          <w:rFonts w:ascii="Times New Roman" w:hAnsi="Times New Roman" w:cs="Times New Roman"/>
+          <w:sz w:val="24"/>
+          <w:szCs w:val="24"/>
+        </w:rPr>
+      </w:pPr>
+    </w:p>
+    <w:p>
+      <w:pPr>
+        <w:jc w:val="both"/>
+        <w:rPr>
+          <w:rFonts w:ascii="Times New Roman" w:hAnsi="Times New Roman" w:cs="Times New Roman"/>
+          <w:sz w:val="24"/>
+          <w:szCs w:val="24"/>
+        </w:rPr>
+      </w:pPr>
+    </w:p>
+    <w:p>
+      <w:pPr>
+        <w:jc w:val="both"/>
+        <w:rPr>
+          <w:rFonts w:ascii="Times New Roman" w:hAnsi="Times New Roman" w:cs="Times New Roman"/>
+          <w:sz w:val="24"/>
+          <w:szCs w:val="24"/>
+        </w:rPr>
+      </w:pPr>
+    </w:p>
+    <w:p>
+      <w:pPr>
+        <w:jc w:val="both"/>
+        <w:rPr>
+          <w:rFonts w:ascii="Times New Roman" w:hAnsi="Times New Roman" w:cs="Times New Roman"/>
+          <w:sz w:val="24"/>
+          <w:szCs w:val="24"/>
+        </w:rPr>
+      </w:pPr>
+    </w:p>
+    <w:p>
+      <w:pPr>
+        <w:jc w:val="both"/>
+        <w:rPr>
+          <w:rFonts w:ascii="Times New Roman" w:hAnsi="Times New Roman" w:cs="Times New Roman"/>
+          <w:sz w:val="24"/>
+          <w:szCs w:val="24"/>
+        </w:rPr>
+      </w:pPr>
+    </w:p>
+    <w:p>
+      <w:pPr>
+        <w:jc w:val="both"/>
+        <w:rPr>
+          <w:rFonts w:ascii="Times New Roman" w:hAnsi="Times New Roman" w:cs="Times New Roman"/>
+          <w:sz w:val="24"/>
+          <w:szCs w:val="24"/>
+        </w:rPr>
+      </w:pPr>
+    </w:p>
+    <w:p>
+      <w:pPr>
+        <w:jc w:val="both"/>
+        <w:rPr>
+          <w:rFonts w:ascii="Times New Roman" w:hAnsi="Times New Roman" w:cs="Times New Roman"/>
+          <w:sz w:val="24"/>
+          <w:szCs w:val="24"/>
+        </w:rPr>
+      </w:pPr>
+    </w:p>
+    <w:p>
+      <w:pPr>
+        <w:jc w:val="both"/>
+        <w:rPr>
+          <w:rFonts w:ascii="Times New Roman" w:hAnsi="Times New Roman" w:cs="Times New Roman"/>
+          <w:sz w:val="24"/>
+          <w:szCs w:val="24"/>
+        </w:rPr>
+      </w:pPr>
+    </w:p>
+    <w:p>
+      <w:pPr>
+        <w:jc w:val="both"/>
+        <w:rPr>
+          <w:rFonts w:ascii="Times New Roman" w:hAnsi="Times New Roman" w:cs="Times New Roman"/>
+          <w:sz w:val="24"/>
+          <w:szCs w:val="24"/>
+        </w:rPr>
+      </w:pPr>
+    </w:p>
+    <w:p>
+      <w:pPr>
+        <w:jc w:val="both"/>
+        <w:rPr>
+          <w:rFonts w:ascii="Times New Roman" w:hAnsi="Times New Roman" w:cs="Times New Roman"/>
+          <w:sz w:val="24"/>
+          <w:szCs w:val="24"/>
+        </w:rPr>
+      </w:pPr>
+    </w:p>
+    <w:p>
+      <w:pPr>
+        <w:jc w:val="both"/>
+        <w:rPr>
+          <w:rFonts w:ascii="Times New Roman" w:hAnsi="Times New Roman" w:cs="Times New Roman"/>
+          <w:sz w:val="24"/>
+          <w:szCs w:val="24"/>
+        </w:rPr>
+      </w:pPr>
+    </w:p>
+    <w:p>
+      <w:pPr>
+        <w:jc w:val="both"/>
+        <w:rPr>
+          <w:rFonts w:ascii="Times New Roman" w:hAnsi="Times New Roman" w:cs="Times New Roman"/>
+          <w:sz w:val="24"/>
+          <w:szCs w:val="24"/>
+        </w:rPr>
+      </w:pPr>
+    </w:p>
+    <w:p>
+      <w:pPr>
+        <w:jc w:val="both"/>
+        <w:rPr>
+          <w:rFonts w:ascii="Times New Roman" w:hAnsi="Times New Roman" w:cs="Times New Roman"/>
+          <w:sz w:val="24"/>
+          <w:szCs w:val="24"/>
+        </w:rPr>
+      </w:pPr>
+    </w:p>
+    <w:p>
+      <w:pPr>
+        <w:jc w:val="both"/>
+        <w:rPr>
+          <w:rFonts w:ascii="Times New Roman" w:hAnsi="Times New Roman" w:cs="Times New Roman"/>
+          <w:sz w:val="24"/>
+          <w:szCs w:val="24"/>
+        </w:rPr>
+      </w:pPr>
+    </w:p>
+    <w:p>
+      <w:pPr>
+        <w:jc w:val="both"/>
+        <w:rPr>
+          <w:rFonts w:ascii="Times New Roman" w:hAnsi="Times New Roman" w:cs="Times New Roman"/>
+          <w:sz w:val="24"/>
+          <w:szCs w:val="24"/>
+        </w:rPr>
+      </w:pPr>
+    </w:p>
+    <w:p>
+      <w:pPr>
+        <w:jc w:val="both"/>
+        <w:rPr>
+          <w:rFonts w:ascii="Times New Roman" w:hAnsi="Times New Roman" w:cs="Times New Roman"/>
+          <w:sz w:val="24"/>
+          <w:szCs w:val="24"/>
+        </w:rPr>
+      </w:pPr>
+    </w:p>
+    <w:p>
+      <w:pPr>
+        <w:jc w:val="both"/>
+        <w:rPr>
+          <w:rFonts w:ascii="Times New Roman" w:hAnsi="Times New Roman" w:cs="Times New Roman"/>
+          <w:sz w:val="24"/>
+          <w:szCs w:val="24"/>
+        </w:rPr>
+      </w:pPr>
+    </w:p>
+    <w:p>
+      <w:pPr>
+        <w:jc w:val="both"/>
+        <w:rPr>
+          <w:rFonts w:ascii="Times New Roman" w:hAnsi="Times New Roman" w:cs="Times New Roman"/>
+          <w:sz w:val="24"/>
+          <w:szCs w:val="24"/>
+        </w:rPr>
+      </w:pPr>
+    </w:p>
+    <w:p>
+      <w:pPr>
+        <w:jc w:val="both"/>
+        <w:rPr>
+          <w:rFonts w:ascii="Times New Roman" w:hAnsi="Times New Roman" w:cs="Times New Roman"/>
+          <w:sz w:val="24"/>
+          <w:szCs w:val="24"/>
+        </w:rPr>
+      </w:pPr>
+    </w:p>
+    <w:p>
+      <w:pPr>
+        <w:jc w:val="both"/>
+        <w:rPr>
+          <w:rFonts w:ascii="Times New Roman" w:hAnsi="Times New Roman" w:cs="Times New Roman"/>
+          <w:sz w:val="24"/>
+          <w:szCs w:val="24"/>
+        </w:rPr>
+      </w:pPr>
+      <w:r>
+        <w:rPr>
+          <w:rFonts w:ascii="Times New Roman" w:hAnsi="Times New Roman" w:cs="Times New Roman"/>
+          <w:sz w:val="24"/>
+          <w:szCs w:val="24"/>
+        </w:rPr>
+        <w:t>Tentative Project Plan</w:t>
+      </w:r>
     </w:p>
     <w:sectPr>
       <w:pgSz w:w="12240" w:h="15840"/>
@@ -453,7 +3804,7 @@
         <v:path o:extrusionok="f" gradientshapeok="t" o:connecttype="rect"/>
         <o:lock v:ext="edit" aspectratio="t"/>
       </v:shapetype>
-      <v:shape id="_x0000_i1027" type="#_x0000_t75" style="width:57pt;height:12pt;visibility:visible;mso-wrap-style:square" o:bullet="t">
+      <v:shape id="_x0000_i1027" type="#_x0000_t75" style="width:57pt;height:12pt;visibility:visible" o:bullet="t">
         <v:imagedata r:id="rId1" o:title=""/>
       </v:shape>
     </w:pict>
@@ -997,6 +4348,92 @@
     </w:lvl>
   </w:abstractNum>
   <w:abstractNum w:abstractNumId="5">
+    <w:nsid w:val="2DA5506A"/>
+    <w:multiLevelType w:val="hybridMultilevel"/>
+    <w:tmpl w:val="6426888E"/>
+    <w:lvl w:ilvl="0" w:tplc="0409000F">
+      <w:start w:val="1"/>
+      <w:numFmt w:val="decimal"/>
+      <w:lvlText w:val="%1."/>
+      <w:lvlJc w:val="left"/>
+      <w:pPr>
+        <w:ind w:left="720" w:hanging="360"/>
+      </w:pPr>
+    </w:lvl>
+    <w:lvl w:ilvl="1" w:tplc="04090019" w:tentative="1">
+      <w:start w:val="1"/>
+      <w:numFmt w:val="lowerLetter"/>
+      <w:lvlText w:val="%2."/>
+      <w:lvlJc w:val="left"/>
+      <w:pPr>
+        <w:ind w:left="1440" w:hanging="360"/>
+      </w:pPr>
+    </w:lvl>
+    <w:lvl w:ilvl="2" w:tplc="0409001B" w:tentative="1">
+      <w:start w:val="1"/>
+      <w:numFmt w:val="lowerRoman"/>
+      <w:lvlText w:val="%3."/>
+      <w:lvlJc w:val="right"/>
+      <w:pPr>
+        <w:ind w:left="2160" w:hanging="180"/>
+      </w:pPr>
+    </w:lvl>
+    <w:lvl w:ilvl="3" w:tplc="0409000F" w:tentative="1">
+      <w:start w:val="1"/>
+      <w:numFmt w:val="decimal"/>
+      <w:lvlText w:val="%4."/>
+      <w:lvlJc w:val="left"/>
+      <w:pPr>
+        <w:ind w:left="2880" w:hanging="360"/>
+      </w:pPr>
+    </w:lvl>
+    <w:lvl w:ilvl="4" w:tplc="04090019" w:tentative="1">
+      <w:start w:val="1"/>
+      <w:numFmt w:val="lowerLetter"/>
+      <w:lvlText w:val="%5."/>
+      <w:lvlJc w:val="left"/>
+      <w:pPr>
+        <w:ind w:left="3600" w:hanging="360"/>
+      </w:pPr>
+    </w:lvl>
+    <w:lvl w:ilvl="5" w:tplc="0409001B" w:tentative="1">
+      <w:start w:val="1"/>
+      <w:numFmt w:val="lowerRoman"/>
+      <w:lvlText w:val="%6."/>
+      <w:lvlJc w:val="right"/>
+      <w:pPr>
+        <w:ind w:left="4320" w:hanging="180"/>
+      </w:pPr>
+    </w:lvl>
+    <w:lvl w:ilvl="6" w:tplc="0409000F" w:tentative="1">
+      <w:start w:val="1"/>
+      <w:numFmt w:val="decimal"/>
+      <w:lvlText w:val="%7."/>
+      <w:lvlJc w:val="left"/>
+      <w:pPr>
+        <w:ind w:left="5040" w:hanging="360"/>
+      </w:pPr>
+    </w:lvl>
+    <w:lvl w:ilvl="7" w:tplc="04090019" w:tentative="1">
+      <w:start w:val="1"/>
+      <w:numFmt w:val="lowerLetter"/>
+      <w:lvlText w:val="%8."/>
+      <w:lvlJc w:val="left"/>
+      <w:pPr>
+        <w:ind w:left="5760" w:hanging="360"/>
+      </w:pPr>
+    </w:lvl>
+    <w:lvl w:ilvl="8" w:tplc="0409001B" w:tentative="1">
+      <w:start w:val="1"/>
+      <w:numFmt w:val="lowerRoman"/>
+      <w:lvlText w:val="%9."/>
+      <w:lvlJc w:val="right"/>
+      <w:pPr>
+        <w:ind w:left="6480" w:hanging="180"/>
+      </w:pPr>
+    </w:lvl>
+  </w:abstractNum>
+  <w:abstractNum w:abstractNumId="6">
     <w:nsid w:val="3BAE5071"/>
     <w:multiLevelType w:val="multilevel"/>
     <w:tmpl w:val="A4A85488"/>
@@ -1109,7 +4546,7 @@
       </w:rPr>
     </w:lvl>
   </w:abstractNum>
-  <w:abstractNum w:abstractNumId="6">
+  <w:abstractNum w:abstractNumId="7">
     <w:nsid w:val="3E962F8C"/>
     <w:multiLevelType w:val="hybridMultilevel"/>
     <w:tmpl w:val="F16A2182"/>
@@ -1221,7 +4658,7 @@
       </w:rPr>
     </w:lvl>
   </w:abstractNum>
-  <w:abstractNum w:abstractNumId="7">
+  <w:abstractNum w:abstractNumId="8">
     <w:nsid w:val="53006165"/>
     <w:multiLevelType w:val="hybridMultilevel"/>
     <w:tmpl w:val="7AB4C30C"/>
@@ -1307,7 +4744,7 @@
       </w:pPr>
     </w:lvl>
   </w:abstractNum>
-  <w:abstractNum w:abstractNumId="8">
+  <w:abstractNum w:abstractNumId="9">
     <w:nsid w:val="598E7595"/>
     <w:multiLevelType w:val="hybridMultilevel"/>
     <w:tmpl w:val="3768F2AE"/>
@@ -1420,7 +4857,7 @@
       </w:rPr>
     </w:lvl>
   </w:abstractNum>
-  <w:abstractNum w:abstractNumId="9">
+  <w:abstractNum w:abstractNumId="10">
     <w:nsid w:val="5A7637A8"/>
     <w:multiLevelType w:val="hybridMultilevel"/>
     <w:tmpl w:val="DE38B268"/>
@@ -1533,7 +4970,7 @@
       </w:rPr>
     </w:lvl>
   </w:abstractNum>
-  <w:abstractNum w:abstractNumId="10">
+  <w:abstractNum w:abstractNumId="11">
     <w:nsid w:val="5DF2612A"/>
     <w:multiLevelType w:val="hybridMultilevel"/>
     <w:tmpl w:val="1DCEB9AE"/>
@@ -1646,7 +5083,7 @@
       </w:rPr>
     </w:lvl>
   </w:abstractNum>
-  <w:abstractNum w:abstractNumId="11">
+  <w:abstractNum w:abstractNumId="12">
     <w:nsid w:val="690A039B"/>
     <w:multiLevelType w:val="hybridMultilevel"/>
     <w:tmpl w:val="25049054"/>
@@ -1787,7 +5224,7 @@
       </w:rPr>
     </w:lvl>
   </w:abstractNum>
-  <w:abstractNum w:abstractNumId="12">
+  <w:abstractNum w:abstractNumId="13">
     <w:nsid w:val="75D77D4B"/>
     <w:multiLevelType w:val="multilevel"/>
     <w:tmpl w:val="0409001F"/>
@@ -1874,7 +5311,7 @@
     </w:lvl>
   </w:abstractNum>
   <w:num w:numId="1">
-    <w:abstractNumId w:val="7"/>
+    <w:abstractNumId w:val="8"/>
   </w:num>
   <w:num w:numId="2">
     <w:abstractNumId w:val="1"/>
@@ -1886,10 +5323,10 @@
     <w:abstractNumId w:val="4"/>
   </w:num>
   <w:num w:numId="5">
-    <w:abstractNumId w:val="12"/>
+    <w:abstractNumId w:val="13"/>
   </w:num>
   <w:num w:numId="6">
-    <w:abstractNumId w:val="5"/>
+    <w:abstractNumId w:val="6"/>
   </w:num>
   <w:num w:numId="7">
     <w:abstractNumId w:val="0"/>
@@ -1898,19 +5335,22 @@
     <w:abstractNumId w:val="2"/>
   </w:num>
   <w:num w:numId="9">
-    <w:abstractNumId w:val="8"/>
+    <w:abstractNumId w:val="9"/>
   </w:num>
   <w:num w:numId="10">
-    <w:abstractNumId w:val="6"/>
+    <w:abstractNumId w:val="7"/>
   </w:num>
   <w:num w:numId="11">
-    <w:abstractNumId w:val="9"/>
+    <w:abstractNumId w:val="10"/>
   </w:num>
   <w:num w:numId="12">
-    <w:abstractNumId w:val="10"/>
+    <w:abstractNumId w:val="11"/>
   </w:num>
   <w:num w:numId="13">
-    <w:abstractNumId w:val="11"/>
+    <w:abstractNumId w:val="12"/>
+  </w:num>
+  <w:num w:numId="14">
+    <w:abstractNumId w:val="5"/>
   </w:num>
 </w:numbering>
 </file>
@@ -2075,6 +5515,25 @@
     <w:name w:val="Normal"/>
     <w:qFormat/>
     <w:rsid w:val="004E5377"/>
+  </w:style>
+  <w:style w:type="paragraph" w:styleId="Heading2">
+    <w:name w:val="heading 2"/>
+    <w:basedOn w:val="Normal"/>
+    <w:link w:val="Heading2Char"/>
+    <w:uiPriority w:val="9"/>
+    <w:qFormat/>
+    <w:rsid w:val="007B39A9"/>
+    <w:pPr>
+      <w:spacing w:before="100" w:beforeAutospacing="1" w:after="100" w:afterAutospacing="1" w:line="240" w:lineRule="auto"/>
+      <w:outlineLvl w:val="1"/>
+    </w:pPr>
+    <w:rPr>
+      <w:rFonts w:ascii="Times New Roman" w:eastAsia="Times New Roman" w:hAnsi="Times New Roman" w:cs="Times New Roman"/>
+      <w:b/>
+      <w:bCs/>
+      <w:sz w:val="36"/>
+      <w:szCs w:val="36"/>
+    </w:rPr>
   </w:style>
   <w:style w:type="character" w:default="1" w:styleId="DefaultParagraphFont">
     <w:name w:val="Default Paragraph Font"/>
@@ -2228,6 +5687,56 @@
     <w:uiPriority w:val="99"/>
     <w:semiHidden/>
     <w:rsid w:val="00083CEA"/>
+  </w:style>
+  <w:style w:type="character" w:styleId="Hyperlink">
+    <w:name w:val="Hyperlink"/>
+    <w:basedOn w:val="DefaultParagraphFont"/>
+    <w:uiPriority w:val="99"/>
+    <w:semiHidden/>
+    <w:unhideWhenUsed/>
+    <w:rsid w:val="00D211FA"/>
+    <w:rPr>
+      <w:color w:val="0000FF"/>
+      <w:u w:val="single"/>
+    </w:rPr>
+  </w:style>
+  <w:style w:type="character" w:customStyle="1" w:styleId="watch-title">
+    <w:name w:val="watch-title"/>
+    <w:basedOn w:val="DefaultParagraphFont"/>
+    <w:rsid w:val="000C6AFF"/>
+    <w:rPr>
+      <w:sz w:val="24"/>
+      <w:szCs w:val="24"/>
+      <w:bdr w:val="none" w:sz="0" w:space="0" w:color="auto" w:frame="1"/>
+      <w:shd w:val="clear" w:color="auto" w:fill="auto"/>
+    </w:rPr>
+  </w:style>
+  <w:style w:type="character" w:customStyle="1" w:styleId="Heading2Char">
+    <w:name w:val="Heading 2 Char"/>
+    <w:basedOn w:val="DefaultParagraphFont"/>
+    <w:link w:val="Heading2"/>
+    <w:uiPriority w:val="9"/>
+    <w:rsid w:val="007B39A9"/>
+    <w:rPr>
+      <w:rFonts w:ascii="Times New Roman" w:eastAsia="Times New Roman" w:hAnsi="Times New Roman" w:cs="Times New Roman"/>
+      <w:b/>
+      <w:bCs/>
+      <w:sz w:val="36"/>
+      <w:szCs w:val="36"/>
+    </w:rPr>
+  </w:style>
+  <w:style w:type="paragraph" w:customStyle="1" w:styleId="floor2">
+    <w:name w:val="floor2"/>
+    <w:basedOn w:val="Normal"/>
+    <w:rsid w:val="007B39A9"/>
+    <w:pPr>
+      <w:spacing w:before="100" w:beforeAutospacing="1" w:after="100" w:afterAutospacing="1" w:line="240" w:lineRule="auto"/>
+    </w:pPr>
+    <w:rPr>
+      <w:rFonts w:ascii="Times New Roman" w:eastAsia="Times New Roman" w:hAnsi="Times New Roman" w:cs="Times New Roman"/>
+      <w:sz w:val="24"/>
+      <w:szCs w:val="24"/>
+    </w:rPr>
   </w:style>
 </w:styles>
 </file>

</xml_diff>

<commit_message>
update the proposal paper
</commit_message>
<xml_diff>
--- a/Final Year Project Proposal.docx
+++ b/Final Year Project Proposal.docx
@@ -26,7 +26,7 @@
               <wp:align>center</wp:align>
             </wp:positionH>
             <wp:positionV relativeFrom="paragraph">
-              <wp:posOffset>-219075</wp:posOffset>
+              <wp:posOffset>-447675</wp:posOffset>
             </wp:positionV>
             <wp:extent cx="2038350" cy="2009775"/>
             <wp:effectExtent l="19050" t="0" r="0" b="0"/>
@@ -73,7 +73,6 @@
     <w:p>
       <w:pPr>
         <w:spacing w:line="360" w:lineRule="auto"/>
-        <w:jc w:val="center"/>
         <w:rPr>
           <w:rFonts w:ascii="Times New Roman" w:hAnsi="Times New Roman" w:cs="Times New Roman"/>
           <w:b/>
@@ -258,6 +257,7 @@
         <w:spacing w:after="0"/>
         <w:rPr>
           <w:rFonts w:ascii="Times New Roman" w:hAnsi="Times New Roman" w:cs="Times New Roman"/>
+          <w:b/>
           <w:sz w:val="32"/>
         </w:rPr>
       </w:pPr>
@@ -271,19 +271,19 @@
       <w:r>
         <w:rPr>
           <w:rFonts w:ascii="Times New Roman" w:hAnsi="Times New Roman" w:cs="Times New Roman"/>
+          <w:b/>
           <w:sz w:val="32"/>
         </w:rPr>
-        <w:t>Daniel Delibe</w:t>
+        <w:t>DANIEL DELIBE</w:t>
       </w:r>
     </w:p>
     <w:p>
       <w:pPr>
         <w:pStyle w:val="ListParagraph"/>
-        <w:spacing w:after="0" w:line="360" w:lineRule="auto"/>
-        <w:jc w:val="center"/>
-        <w:rPr>
-          <w:rFonts w:ascii="Times New Roman" w:hAnsi="Times New Roman" w:cs="Times New Roman"/>
-          <w:sz w:val="36"/>
+        <w:spacing w:after="0"/>
+        <w:rPr>
+          <w:rFonts w:ascii="Times New Roman" w:hAnsi="Times New Roman" w:cs="Times New Roman"/>
+          <w:sz w:val="32"/>
         </w:rPr>
       </w:pPr>
     </w:p>
@@ -311,15 +311,17 @@
         <w:ind w:left="1440"/>
         <w:rPr>
           <w:rFonts w:ascii="Times New Roman" w:hAnsi="Times New Roman" w:cs="Times New Roman"/>
+          <w:b/>
           <w:sz w:val="32"/>
         </w:rPr>
       </w:pPr>
       <w:r>
         <w:rPr>
           <w:rFonts w:ascii="Times New Roman" w:hAnsi="Times New Roman" w:cs="Times New Roman"/>
+          <w:b/>
           <w:sz w:val="32"/>
         </w:rPr>
-        <w:t>Selam Habtom</w:t>
+        <w:t>SELAM HABTOM</w:t>
       </w:r>
     </w:p>
     <w:p>
@@ -329,15 +331,17 @@
         <w:ind w:left="1440"/>
         <w:rPr>
           <w:rFonts w:ascii="Times New Roman" w:hAnsi="Times New Roman" w:cs="Times New Roman"/>
+          <w:b/>
           <w:sz w:val="32"/>
         </w:rPr>
       </w:pPr>
       <w:r>
         <w:rPr>
           <w:rFonts w:ascii="Times New Roman" w:hAnsi="Times New Roman" w:cs="Times New Roman"/>
+          <w:b/>
           <w:sz w:val="32"/>
         </w:rPr>
-        <w:t>Biniam Kassahun</w:t>
+        <w:t>BINIAM KASSAHUN</w:t>
       </w:r>
     </w:p>
     <w:p>
@@ -347,15 +351,17 @@
         <w:ind w:left="1440"/>
         <w:rPr>
           <w:rFonts w:ascii="Times New Roman" w:hAnsi="Times New Roman" w:cs="Times New Roman"/>
+          <w:b/>
           <w:sz w:val="32"/>
         </w:rPr>
       </w:pPr>
       <w:r>
         <w:rPr>
           <w:rFonts w:ascii="Times New Roman" w:hAnsi="Times New Roman" w:cs="Times New Roman"/>
+          <w:b/>
           <w:sz w:val="32"/>
         </w:rPr>
-        <w:t>Kilet Meshesha</w:t>
+        <w:t>KILET MESHESHA</w:t>
       </w:r>
     </w:p>
     <w:p>
@@ -363,11 +369,19 @@
         <w:pStyle w:val="ListParagraph"/>
         <w:spacing w:after="0"/>
         <w:ind w:left="1440"/>
+        <w:jc w:val="right"/>
         <w:rPr>
           <w:rFonts w:ascii="Times New Roman" w:hAnsi="Times New Roman" w:cs="Times New Roman"/>
           <w:sz w:val="32"/>
         </w:rPr>
       </w:pPr>
+      <w:r>
+        <w:rPr>
+          <w:rFonts w:ascii="Times New Roman" w:hAnsi="Times New Roman" w:cs="Times New Roman"/>
+          <w:sz w:val="32"/>
+        </w:rPr>
+        <w:t>Date 28/10/2015</w:t>
+      </w:r>
     </w:p>
     <w:p>
       <w:pPr>
@@ -386,6 +400,7 @@
           <w:sz w:val="36"/>
           <w:szCs w:val="24"/>
         </w:rPr>
+        <w:lastRenderedPageBreak/>
         <w:t>Abstract</w:t>
       </w:r>
     </w:p>
@@ -687,204 +702,434 @@
         <w:jc w:val="both"/>
         <w:rPr>
           <w:rFonts w:ascii="Times New Roman" w:hAnsi="Times New Roman" w:cs="Times New Roman"/>
-          <w:sz w:val="24"/>
-          <w:szCs w:val="24"/>
-        </w:rPr>
-      </w:pPr>
-    </w:p>
-    <w:p>
-      <w:pPr>
-        <w:jc w:val="both"/>
-        <w:rPr>
-          <w:rFonts w:ascii="Times New Roman" w:hAnsi="Times New Roman" w:cs="Times New Roman"/>
-          <w:sz w:val="24"/>
-          <w:szCs w:val="24"/>
-        </w:rPr>
-      </w:pPr>
-    </w:p>
-    <w:p>
-      <w:pPr>
-        <w:jc w:val="both"/>
-        <w:rPr>
-          <w:rFonts w:ascii="Times New Roman" w:hAnsi="Times New Roman" w:cs="Times New Roman"/>
-          <w:sz w:val="24"/>
-          <w:szCs w:val="24"/>
-        </w:rPr>
-      </w:pPr>
-    </w:p>
-    <w:p>
-      <w:pPr>
-        <w:jc w:val="both"/>
-        <w:rPr>
-          <w:rFonts w:ascii="Times New Roman" w:hAnsi="Times New Roman" w:cs="Times New Roman"/>
-          <w:sz w:val="24"/>
-          <w:szCs w:val="24"/>
-        </w:rPr>
-      </w:pPr>
-    </w:p>
-    <w:p>
-      <w:pPr>
-        <w:jc w:val="both"/>
-        <w:rPr>
-          <w:rFonts w:ascii="Times New Roman" w:hAnsi="Times New Roman" w:cs="Times New Roman"/>
-          <w:sz w:val="24"/>
-          <w:szCs w:val="24"/>
-        </w:rPr>
-      </w:pPr>
-    </w:p>
-    <w:p>
-      <w:pPr>
-        <w:jc w:val="both"/>
-        <w:rPr>
-          <w:rFonts w:ascii="Times New Roman" w:hAnsi="Times New Roman" w:cs="Times New Roman"/>
-          <w:sz w:val="24"/>
-          <w:szCs w:val="24"/>
-        </w:rPr>
-      </w:pPr>
-    </w:p>
-    <w:p>
-      <w:pPr>
-        <w:jc w:val="both"/>
-        <w:rPr>
-          <w:rFonts w:ascii="Times New Roman" w:hAnsi="Times New Roman" w:cs="Times New Roman"/>
-          <w:sz w:val="24"/>
-          <w:szCs w:val="24"/>
-        </w:rPr>
-      </w:pPr>
-    </w:p>
-    <w:p>
-      <w:pPr>
-        <w:jc w:val="both"/>
-        <w:rPr>
-          <w:rFonts w:ascii="Times New Roman" w:hAnsi="Times New Roman" w:cs="Times New Roman"/>
-          <w:sz w:val="24"/>
-          <w:szCs w:val="24"/>
-        </w:rPr>
-      </w:pPr>
-    </w:p>
-    <w:p>
-      <w:pPr>
-        <w:jc w:val="both"/>
-        <w:rPr>
-          <w:rFonts w:ascii="Times New Roman" w:hAnsi="Times New Roman" w:cs="Times New Roman"/>
-          <w:sz w:val="24"/>
-          <w:szCs w:val="24"/>
-        </w:rPr>
-      </w:pPr>
-    </w:p>
-    <w:p>
-      <w:pPr>
-        <w:jc w:val="both"/>
-        <w:rPr>
-          <w:rFonts w:ascii="Times New Roman" w:hAnsi="Times New Roman" w:cs="Times New Roman"/>
-          <w:sz w:val="24"/>
-          <w:szCs w:val="24"/>
-        </w:rPr>
-      </w:pPr>
-    </w:p>
-    <w:p>
-      <w:pPr>
-        <w:jc w:val="both"/>
-        <w:rPr>
-          <w:rFonts w:ascii="Times New Roman" w:hAnsi="Times New Roman" w:cs="Times New Roman"/>
-          <w:sz w:val="24"/>
-          <w:szCs w:val="24"/>
-        </w:rPr>
-      </w:pPr>
-    </w:p>
-    <w:p>
-      <w:pPr>
-        <w:jc w:val="both"/>
-        <w:rPr>
-          <w:rFonts w:ascii="Times New Roman" w:hAnsi="Times New Roman" w:cs="Times New Roman"/>
-          <w:sz w:val="24"/>
-          <w:szCs w:val="24"/>
-        </w:rPr>
-      </w:pPr>
-    </w:p>
-    <w:p>
-      <w:pPr>
-        <w:jc w:val="both"/>
-        <w:rPr>
-          <w:rFonts w:ascii="Times New Roman" w:hAnsi="Times New Roman" w:cs="Times New Roman"/>
-          <w:sz w:val="24"/>
-          <w:szCs w:val="24"/>
-        </w:rPr>
-      </w:pPr>
-    </w:p>
-    <w:p>
-      <w:pPr>
-        <w:jc w:val="both"/>
-        <w:rPr>
-          <w:rFonts w:ascii="Times New Roman" w:hAnsi="Times New Roman" w:cs="Times New Roman"/>
-          <w:sz w:val="24"/>
-          <w:szCs w:val="24"/>
-        </w:rPr>
-      </w:pPr>
-    </w:p>
-    <w:p>
-      <w:pPr>
-        <w:jc w:val="both"/>
-        <w:rPr>
-          <w:rFonts w:ascii="Times New Roman" w:hAnsi="Times New Roman" w:cs="Times New Roman"/>
-          <w:sz w:val="24"/>
-          <w:szCs w:val="24"/>
-        </w:rPr>
-      </w:pPr>
-    </w:p>
-    <w:p>
-      <w:pPr>
-        <w:jc w:val="both"/>
-        <w:rPr>
-          <w:rFonts w:ascii="Times New Roman" w:hAnsi="Times New Roman" w:cs="Times New Roman"/>
-          <w:sz w:val="24"/>
-          <w:szCs w:val="24"/>
-        </w:rPr>
-      </w:pPr>
-    </w:p>
-    <w:p>
-      <w:pPr>
-        <w:jc w:val="both"/>
-        <w:rPr>
-          <w:rFonts w:ascii="Times New Roman" w:hAnsi="Times New Roman" w:cs="Times New Roman"/>
-          <w:sz w:val="24"/>
-          <w:szCs w:val="24"/>
-        </w:rPr>
-      </w:pPr>
-    </w:p>
-    <w:p>
-      <w:pPr>
-        <w:jc w:val="both"/>
-        <w:rPr>
-          <w:rFonts w:ascii="Times New Roman" w:hAnsi="Times New Roman" w:cs="Times New Roman"/>
-          <w:sz w:val="24"/>
-          <w:szCs w:val="24"/>
-        </w:rPr>
-      </w:pPr>
-    </w:p>
-    <w:p>
-      <w:pPr>
-        <w:jc w:val="both"/>
-        <w:rPr>
-          <w:rFonts w:ascii="Times New Roman" w:hAnsi="Times New Roman" w:cs="Times New Roman"/>
-          <w:sz w:val="24"/>
-          <w:szCs w:val="24"/>
-        </w:rPr>
-      </w:pPr>
-    </w:p>
-    <w:p>
-      <w:pPr>
-        <w:jc w:val="both"/>
-        <w:rPr>
-          <w:rFonts w:ascii="Times New Roman" w:hAnsi="Times New Roman" w:cs="Times New Roman"/>
-          <w:sz w:val="24"/>
-          <w:szCs w:val="24"/>
-        </w:rPr>
-      </w:pPr>
-    </w:p>
-    <w:p>
-      <w:pPr>
-        <w:jc w:val="both"/>
+          <w:b/>
+          <w:sz w:val="32"/>
+        </w:rPr>
+      </w:pPr>
+      <w:r>
+        <w:rPr>
+          <w:rFonts w:ascii="Times New Roman" w:hAnsi="Times New Roman" w:cs="Times New Roman"/>
+          <w:b/>
+          <w:sz w:val="32"/>
+        </w:rPr>
+        <w:t xml:space="preserve">Abstract </w:t>
+      </w:r>
+      <w:r>
+        <w:rPr>
+          <w:rFonts w:ascii="Times New Roman" w:hAnsi="Times New Roman" w:cs="Times New Roman"/>
+          <w:b/>
+          <w:sz w:val="32"/>
+        </w:rPr>
+        <w:t>…………………</w:t>
+      </w:r>
+      <w:r>
+        <w:rPr>
+          <w:rFonts w:ascii="Times New Roman" w:hAnsi="Times New Roman" w:cs="Times New Roman"/>
+          <w:b/>
+          <w:sz w:val="32"/>
+        </w:rPr>
+        <w:t>……………………….…………………..1</w:t>
+      </w:r>
+    </w:p>
+    <w:p>
+      <w:pPr>
+        <w:jc w:val="both"/>
+        <w:rPr>
+          <w:rFonts w:ascii="Times New Roman" w:hAnsi="Times New Roman" w:cs="Times New Roman"/>
+          <w:b/>
+          <w:sz w:val="32"/>
+        </w:rPr>
+      </w:pPr>
+      <w:r>
+        <w:rPr>
+          <w:rFonts w:ascii="Times New Roman" w:hAnsi="Times New Roman" w:cs="Times New Roman"/>
+          <w:b/>
+          <w:sz w:val="32"/>
+        </w:rPr>
+        <w:t>Introduction …………………………………….…………………...3</w:t>
+      </w:r>
+    </w:p>
+    <w:p>
+      <w:pPr>
+        <w:jc w:val="both"/>
+        <w:rPr>
+          <w:rFonts w:ascii="Times New Roman" w:hAnsi="Times New Roman" w:cs="Times New Roman"/>
+          <w:b/>
+          <w:sz w:val="32"/>
+        </w:rPr>
+      </w:pPr>
+      <w:r>
+        <w:rPr>
+          <w:rFonts w:ascii="Times New Roman" w:hAnsi="Times New Roman" w:cs="Times New Roman"/>
+          <w:b/>
+          <w:sz w:val="32"/>
+        </w:rPr>
+        <w:t>History &amp; Terminology</w:t>
+      </w:r>
+      <w:r>
+        <w:rPr>
+          <w:rFonts w:ascii="Times New Roman" w:hAnsi="Times New Roman" w:cs="Times New Roman"/>
+          <w:b/>
+          <w:sz w:val="32"/>
+        </w:rPr>
+        <w:t>…………</w:t>
+      </w:r>
+      <w:r>
+        <w:rPr>
+          <w:rFonts w:ascii="Times New Roman" w:hAnsi="Times New Roman" w:cs="Times New Roman"/>
+          <w:b/>
+          <w:sz w:val="32"/>
+        </w:rPr>
+        <w:t>……………………………..........4</w:t>
+      </w:r>
+    </w:p>
+    <w:p>
+      <w:pPr>
+        <w:jc w:val="both"/>
+        <w:rPr>
+          <w:rFonts w:ascii="Times New Roman" w:hAnsi="Times New Roman" w:cs="Times New Roman"/>
+          <w:b/>
+          <w:sz w:val="32"/>
+        </w:rPr>
+      </w:pPr>
+      <w:r>
+        <w:rPr>
+          <w:rFonts w:ascii="Times New Roman" w:hAnsi="Times New Roman" w:cs="Times New Roman"/>
+          <w:b/>
+          <w:sz w:val="32"/>
+        </w:rPr>
+        <w:t>Problem Statement………</w:t>
+      </w:r>
+      <w:r>
+        <w:rPr>
+          <w:rFonts w:ascii="Times New Roman" w:hAnsi="Times New Roman" w:cs="Times New Roman"/>
+          <w:b/>
+          <w:sz w:val="32"/>
+        </w:rPr>
+        <w:t>………</w:t>
+      </w:r>
+      <w:r>
+        <w:rPr>
+          <w:rFonts w:ascii="Times New Roman" w:hAnsi="Times New Roman" w:cs="Times New Roman"/>
+          <w:b/>
+          <w:sz w:val="32"/>
+        </w:rPr>
+        <w:t>…………………………………..5</w:t>
+      </w:r>
+    </w:p>
+    <w:p>
+      <w:pPr>
+        <w:jc w:val="both"/>
+        <w:rPr>
+          <w:rFonts w:ascii="Times New Roman" w:hAnsi="Times New Roman" w:cs="Times New Roman"/>
+          <w:b/>
+          <w:sz w:val="32"/>
+        </w:rPr>
+      </w:pPr>
+      <w:r>
+        <w:rPr>
+          <w:rFonts w:ascii="Times New Roman" w:hAnsi="Times New Roman" w:cs="Times New Roman"/>
+          <w:b/>
+          <w:sz w:val="32"/>
+        </w:rPr>
+        <w:t>Motivation……………………</w:t>
+      </w:r>
+      <w:r>
+        <w:rPr>
+          <w:rFonts w:ascii="Times New Roman" w:hAnsi="Times New Roman" w:cs="Times New Roman"/>
+          <w:b/>
+          <w:sz w:val="32"/>
+        </w:rPr>
+        <w:t>……...</w:t>
+      </w:r>
+      <w:r>
+        <w:rPr>
+          <w:rFonts w:ascii="Times New Roman" w:hAnsi="Times New Roman" w:cs="Times New Roman"/>
+          <w:b/>
+          <w:sz w:val="32"/>
+        </w:rPr>
+        <w:t>……………………………….6</w:t>
+      </w:r>
+    </w:p>
+    <w:p>
+      <w:pPr>
+        <w:jc w:val="both"/>
+        <w:rPr>
+          <w:rFonts w:ascii="Times New Roman" w:hAnsi="Times New Roman" w:cs="Times New Roman"/>
+          <w:b/>
+          <w:sz w:val="32"/>
+        </w:rPr>
+      </w:pPr>
+      <w:r>
+        <w:rPr>
+          <w:rFonts w:ascii="Times New Roman" w:hAnsi="Times New Roman" w:cs="Times New Roman"/>
+          <w:b/>
+          <w:sz w:val="32"/>
+        </w:rPr>
+        <w:t>Objective………………</w:t>
+      </w:r>
+      <w:r>
+        <w:rPr>
+          <w:rFonts w:ascii="Times New Roman" w:hAnsi="Times New Roman" w:cs="Times New Roman"/>
+          <w:b/>
+          <w:sz w:val="32"/>
+        </w:rPr>
+        <w:t>……...</w:t>
+      </w:r>
+      <w:r>
+        <w:rPr>
+          <w:rFonts w:ascii="Times New Roman" w:hAnsi="Times New Roman" w:cs="Times New Roman"/>
+          <w:b/>
+          <w:sz w:val="32"/>
+        </w:rPr>
+        <w:t>………………………………………7</w:t>
+      </w:r>
+    </w:p>
+    <w:p>
+      <w:pPr>
+        <w:jc w:val="both"/>
+        <w:rPr>
+          <w:rFonts w:ascii="Times New Roman" w:hAnsi="Times New Roman" w:cs="Times New Roman"/>
+          <w:b/>
+          <w:sz w:val="32"/>
+        </w:rPr>
+      </w:pPr>
+      <w:r>
+        <w:rPr>
+          <w:rFonts w:ascii="Times New Roman" w:hAnsi="Times New Roman" w:cs="Times New Roman"/>
+          <w:b/>
+          <w:sz w:val="32"/>
+        </w:rPr>
+        <w:t>Methodology</w:t>
+      </w:r>
+      <w:r>
+        <w:rPr>
+          <w:rFonts w:ascii="Times New Roman" w:hAnsi="Times New Roman" w:cs="Times New Roman"/>
+          <w:b/>
+          <w:sz w:val="32"/>
+        </w:rPr>
+        <w:t xml:space="preserve"> ……………………………………………..……..</w:t>
+      </w:r>
+      <w:r>
+        <w:rPr>
+          <w:rFonts w:ascii="Times New Roman" w:hAnsi="Times New Roman" w:cs="Times New Roman"/>
+          <w:b/>
+          <w:sz w:val="32"/>
+        </w:rPr>
+        <w:t>…..</w:t>
+      </w:r>
+      <w:r>
+        <w:rPr>
+          <w:rFonts w:ascii="Times New Roman" w:hAnsi="Times New Roman" w:cs="Times New Roman"/>
+          <w:b/>
+          <w:sz w:val="32"/>
+        </w:rPr>
+        <w:t xml:space="preserve"> </w:t>
+      </w:r>
+      <w:r>
+        <w:rPr>
+          <w:rFonts w:ascii="Times New Roman" w:hAnsi="Times New Roman" w:cs="Times New Roman"/>
+          <w:b/>
+          <w:sz w:val="32"/>
+        </w:rPr>
+        <w:t>8</w:t>
+      </w:r>
+    </w:p>
+    <w:p>
+      <w:pPr>
+        <w:jc w:val="both"/>
+        <w:rPr>
+          <w:rFonts w:ascii="Times New Roman" w:hAnsi="Times New Roman" w:cs="Times New Roman"/>
+          <w:b/>
+          <w:sz w:val="32"/>
+        </w:rPr>
+      </w:pPr>
+      <w:r>
+        <w:rPr>
+          <w:rFonts w:ascii="Times New Roman" w:hAnsi="Times New Roman" w:cs="Times New Roman"/>
+          <w:b/>
+          <w:sz w:val="32"/>
+        </w:rPr>
+        <w:t>Resource Requirement and Cost Breakdown……</w:t>
+      </w:r>
+      <w:r>
+        <w:rPr>
+          <w:rFonts w:ascii="Times New Roman" w:hAnsi="Times New Roman" w:cs="Times New Roman"/>
+          <w:b/>
+          <w:sz w:val="32"/>
+        </w:rPr>
+        <w:t>……...</w:t>
+      </w:r>
+      <w:r>
+        <w:rPr>
+          <w:rFonts w:ascii="Times New Roman" w:hAnsi="Times New Roman" w:cs="Times New Roman"/>
+          <w:b/>
+          <w:sz w:val="32"/>
+        </w:rPr>
+        <w:t>…………9</w:t>
+      </w:r>
+    </w:p>
+    <w:p>
+      <w:pPr>
+        <w:jc w:val="both"/>
+        <w:rPr>
+          <w:rFonts w:ascii="Times New Roman" w:hAnsi="Times New Roman" w:cs="Times New Roman"/>
+          <w:b/>
+          <w:sz w:val="32"/>
+        </w:rPr>
+      </w:pPr>
+      <w:r>
+        <w:rPr>
+          <w:rFonts w:ascii="Times New Roman" w:hAnsi="Times New Roman" w:cs="Times New Roman"/>
+          <w:b/>
+          <w:sz w:val="32"/>
+        </w:rPr>
+        <w:t>Tentative Project Plan…………………………</w:t>
+      </w:r>
+      <w:r>
+        <w:rPr>
+          <w:rFonts w:ascii="Times New Roman" w:hAnsi="Times New Roman" w:cs="Times New Roman"/>
+          <w:b/>
+          <w:sz w:val="32"/>
+        </w:rPr>
+        <w:t>………</w:t>
+      </w:r>
+      <w:r>
+        <w:rPr>
+          <w:rFonts w:ascii="Times New Roman" w:hAnsi="Times New Roman" w:cs="Times New Roman"/>
+          <w:b/>
+          <w:sz w:val="32"/>
+        </w:rPr>
+        <w:t>……………10</w:t>
+      </w:r>
+    </w:p>
+    <w:p>
+      <w:pPr>
+        <w:jc w:val="both"/>
+        <w:rPr>
+          <w:rFonts w:ascii="Times New Roman" w:hAnsi="Times New Roman" w:cs="Times New Roman"/>
+          <w:b/>
+          <w:sz w:val="32"/>
+        </w:rPr>
+      </w:pPr>
+      <w:r>
+        <w:rPr>
+          <w:rFonts w:ascii="Times New Roman" w:hAnsi="Times New Roman" w:cs="Times New Roman"/>
+          <w:b/>
+          <w:sz w:val="32"/>
+        </w:rPr>
+        <w:t>References……………………………………</w:t>
+      </w:r>
+      <w:r>
+        <w:rPr>
+          <w:rFonts w:ascii="Times New Roman" w:hAnsi="Times New Roman" w:cs="Times New Roman"/>
+          <w:b/>
+          <w:sz w:val="32"/>
+        </w:rPr>
+        <w:t>………</w:t>
+      </w:r>
+      <w:r>
+        <w:rPr>
+          <w:rFonts w:ascii="Times New Roman" w:hAnsi="Times New Roman" w:cs="Times New Roman"/>
+          <w:b/>
+          <w:sz w:val="32"/>
+        </w:rPr>
+        <w:t>………………11</w:t>
+      </w:r>
+    </w:p>
+    <w:p>
+      <w:pPr>
+        <w:jc w:val="both"/>
+        <w:rPr>
+          <w:rFonts w:ascii="Times New Roman" w:hAnsi="Times New Roman" w:cs="Times New Roman"/>
+          <w:b/>
+          <w:sz w:val="36"/>
+          <w:szCs w:val="24"/>
+        </w:rPr>
+      </w:pPr>
+    </w:p>
+    <w:p>
+      <w:pPr>
+        <w:jc w:val="both"/>
+        <w:rPr>
+          <w:rFonts w:ascii="Times New Roman" w:hAnsi="Times New Roman" w:cs="Times New Roman"/>
+          <w:sz w:val="24"/>
+          <w:szCs w:val="24"/>
+        </w:rPr>
+      </w:pPr>
+    </w:p>
+    <w:p>
+      <w:pPr>
+        <w:jc w:val="both"/>
+        <w:rPr>
+          <w:rFonts w:ascii="Times New Roman" w:hAnsi="Times New Roman" w:cs="Times New Roman"/>
+          <w:sz w:val="24"/>
+          <w:szCs w:val="24"/>
+        </w:rPr>
+      </w:pPr>
+    </w:p>
+    <w:p>
+      <w:pPr>
+        <w:jc w:val="both"/>
+        <w:rPr>
+          <w:rFonts w:ascii="Times New Roman" w:hAnsi="Times New Roman" w:cs="Times New Roman"/>
+          <w:sz w:val="24"/>
+          <w:szCs w:val="24"/>
+        </w:rPr>
+      </w:pPr>
+    </w:p>
+    <w:p>
+      <w:pPr>
+        <w:jc w:val="both"/>
+        <w:rPr>
+          <w:rFonts w:ascii="Times New Roman" w:hAnsi="Times New Roman" w:cs="Times New Roman"/>
+          <w:sz w:val="24"/>
+          <w:szCs w:val="24"/>
+        </w:rPr>
+      </w:pPr>
+    </w:p>
+    <w:p>
+      <w:pPr>
+        <w:jc w:val="both"/>
+        <w:rPr>
+          <w:rFonts w:ascii="Times New Roman" w:hAnsi="Times New Roman" w:cs="Times New Roman"/>
+          <w:sz w:val="24"/>
+          <w:szCs w:val="24"/>
+        </w:rPr>
+      </w:pPr>
+    </w:p>
+    <w:p>
+      <w:pPr>
+        <w:jc w:val="both"/>
+        <w:rPr>
+          <w:rFonts w:ascii="Times New Roman" w:hAnsi="Times New Roman" w:cs="Times New Roman"/>
+          <w:sz w:val="24"/>
+          <w:szCs w:val="24"/>
+        </w:rPr>
+      </w:pPr>
+    </w:p>
+    <w:p>
+      <w:pPr>
+        <w:jc w:val="both"/>
+        <w:rPr>
+          <w:rFonts w:ascii="Times New Roman" w:hAnsi="Times New Roman" w:cs="Times New Roman"/>
+          <w:sz w:val="24"/>
+          <w:szCs w:val="24"/>
+        </w:rPr>
+      </w:pPr>
+    </w:p>
+    <w:p>
+      <w:pPr>
+        <w:jc w:val="both"/>
+        <w:rPr>
+          <w:rFonts w:ascii="Times New Roman" w:hAnsi="Times New Roman" w:cs="Times New Roman"/>
+          <w:sz w:val="24"/>
+          <w:szCs w:val="24"/>
+        </w:rPr>
+      </w:pPr>
+    </w:p>
+    <w:p>
+      <w:pPr>
         <w:rPr>
           <w:rFonts w:ascii="Times New Roman" w:hAnsi="Times New Roman" w:cs="Times New Roman"/>
           <w:sz w:val="24"/>
@@ -2154,28 +2399,73 @@
         <w:pStyle w:val="floor2"/>
       </w:pPr>
       <w:r>
-        <w:t xml:space="preserve">We drink, we doze, </w:t>
-      </w:r>
-      <w:r>
-        <w:t>we</w:t>
-      </w:r>
-      <w:r>
-        <w:t xml:space="preserve"> text while we drive a car. </w:t>
-      </w:r>
-      <w:r>
-        <w:t>Traffic crashes are the primary cause of death worldwide for people aged 15-24</w:t>
+        <w:t xml:space="preserve">Safety, most accidents happen because humans are doing something stupid while driving </w:t>
+      </w:r>
+      <w:r>
+        <w:t xml:space="preserve">like </w:t>
+      </w:r>
+      <w:r>
+        <w:t>drink</w:t>
+      </w:r>
+      <w:r>
+        <w:t xml:space="preserve">ing, </w:t>
+      </w:r>
+      <w:r>
+        <w:t>doze, texting</w:t>
       </w:r>
       <w:r>
         <w:t xml:space="preserve">, </w:t>
       </w:r>
       <w:r>
-        <w:t>and during a crash, 40% of drivers never even hit the brakes</w:t>
-      </w:r>
-      <w:r>
+        <w:t xml:space="preserve">checking </w:t>
+      </w:r>
+      <w:r>
+        <w:t>face</w:t>
+      </w:r>
+      <w:r>
+        <w:t>book</w:t>
+      </w:r>
+      <w:r>
+        <w:t xml:space="preserve"> and the like. </w:t>
+      </w:r>
+      <w:r>
+        <w:rPr>
+          <w:b/>
+        </w:rPr>
+        <w:t>SDC</w:t>
+      </w:r>
+      <w:r>
+        <w:t>’s won't do that</w:t>
+      </w:r>
+      <w:r>
+        <w:rPr>
+          <w:rFonts w:ascii="Helvetica" w:hAnsi="Helvetica" w:cs="Helvetica"/>
+        </w:rPr>
         <w:t>.</w:t>
       </w:r>
       <w:r>
-        <w:t xml:space="preserve"> We’re flawed organisms, barreling around at high speeds in vessels covered in glass, metal, distraction, and death. </w:t>
+        <w:t xml:space="preserve"> </w:t>
+      </w:r>
+      <w:r>
+        <w:t xml:space="preserve">Traffic on the road happens because humans can't communicate with each other on the road. </w:t>
+      </w:r>
+      <w:r>
+        <w:rPr>
+          <w:b/>
+        </w:rPr>
+        <w:t>SDC</w:t>
+      </w:r>
+      <w:r>
+        <w:t>’s would be much more efficient at it than humans</w:t>
+      </w:r>
+      <w:r>
+        <w:t>.</w:t>
+      </w:r>
+      <w:r>
+        <w:t xml:space="preserve"> Traffic crashes are the primary</w:t>
+      </w:r>
+      <w:r>
+        <w:t xml:space="preserve"> cause of death worldwide for people aged 15-24, and during a crash, 40% of drivers never even hit the brakes. We’re flawed organisms, barreling around at high speeds in vessels covered in glass, metal, distraction, and death. </w:t>
       </w:r>
     </w:p>
     <w:p>
@@ -2197,45 +2487,12 @@
         <w:pStyle w:val="floor2"/>
       </w:pPr>
       <w:r>
-        <w:t>This SDC+D</w:t>
-      </w:r>
-      <w:r>
-        <w:t>A</w:t>
-      </w:r>
-      <w:r>
-        <w:t xml:space="preserve">s creates new way of </w:t>
-      </w:r>
-      <w:r>
-        <w:t xml:space="preserve">transportation. Since driving becomes easier and safer, regardless of our ability to drive. </w:t>
+        <w:t xml:space="preserve">This SDC+DAs creates new way of transportation. Since driving becomes easier and safer, regardless of our ability to drive. </w:t>
       </w:r>
     </w:p>
     <w:p>
       <w:pPr>
         <w:pStyle w:val="floor2"/>
-      </w:pPr>
-    </w:p>
-    <w:p>
-      <w:pPr>
-        <w:pStyle w:val="ListParagraph"/>
-        <w:ind w:left="0"/>
-        <w:rPr>
-          <w:rFonts w:ascii="Times New Roman" w:hAnsi="Times New Roman" w:cs="Times New Roman"/>
-          <w:color w:val="000000" w:themeColor="text1"/>
-          <w:sz w:val="24"/>
-          <w:szCs w:val="24"/>
-        </w:rPr>
-      </w:pPr>
-    </w:p>
-    <w:p>
-      <w:pPr>
-        <w:pStyle w:val="ListParagraph"/>
-        <w:ind w:left="0"/>
-        <w:rPr>
-          <w:rFonts w:ascii="Times New Roman" w:hAnsi="Times New Roman" w:cs="Times New Roman"/>
-          <w:color w:val="000000" w:themeColor="text1"/>
-          <w:sz w:val="24"/>
-          <w:szCs w:val="24"/>
-        </w:rPr>
       </w:pPr>
     </w:p>
     <w:p>
@@ -3119,38 +3376,30 @@
         <w:jc w:val="both"/>
         <w:rPr>
           <w:rFonts w:ascii="Times New Roman" w:hAnsi="Times New Roman" w:cs="Times New Roman"/>
-          <w:sz w:val="24"/>
-          <w:szCs w:val="24"/>
-        </w:rPr>
-      </w:pPr>
-    </w:p>
-    <w:p>
-      <w:pPr>
-        <w:jc w:val="both"/>
-        <w:rPr>
-          <w:rFonts w:ascii="Times New Roman" w:hAnsi="Times New Roman" w:cs="Times New Roman"/>
-          <w:sz w:val="24"/>
-          <w:szCs w:val="24"/>
-        </w:rPr>
-      </w:pPr>
-    </w:p>
-    <w:p>
-      <w:pPr>
-        <w:jc w:val="both"/>
-        <w:rPr>
-          <w:rFonts w:ascii="Times New Roman" w:hAnsi="Times New Roman" w:cs="Times New Roman"/>
           <w:b/>
           <w:sz w:val="36"/>
           <w:szCs w:val="24"/>
         </w:rPr>
       </w:pPr>
-      <w:r>
+    </w:p>
+    <w:p>
+      <w:pPr>
+        <w:jc w:val="both"/>
         <w:rPr>
           <w:rFonts w:ascii="Times New Roman" w:hAnsi="Times New Roman" w:cs="Times New Roman"/>
           <w:b/>
           <w:sz w:val="36"/>
           <w:szCs w:val="24"/>
         </w:rPr>
+      </w:pPr>
+      <w:r>
+        <w:rPr>
+          <w:rFonts w:ascii="Times New Roman" w:hAnsi="Times New Roman" w:cs="Times New Roman"/>
+          <w:b/>
+          <w:sz w:val="36"/>
+          <w:szCs w:val="24"/>
+        </w:rPr>
+        <w:lastRenderedPageBreak/>
         <w:t>Methodology</w:t>
       </w:r>
     </w:p>
@@ -3448,6 +3697,7 @@
           <w:sz w:val="36"/>
           <w:szCs w:val="24"/>
         </w:rPr>
+        <w:lastRenderedPageBreak/>
         <w:t>Resource Requirement and Cost Breakdown</w:t>
       </w:r>
     </w:p>
@@ -4620,6 +4870,7 @@
             <w:tcW w:w="841" w:type="dxa"/>
             <w:tcBorders>
               <w:top w:val="single" w:sz="4" w:space="0" w:color="auto"/>
+              <w:bottom w:val="single" w:sz="4" w:space="0" w:color="auto"/>
               <w:right w:val="single" w:sz="4" w:space="0" w:color="auto"/>
             </w:tcBorders>
           </w:tcPr>
@@ -4758,6 +5009,125 @@
                 <w:szCs w:val="24"/>
               </w:rPr>
               <w:t>$20</w:t>
+            </w:r>
+          </w:p>
+        </w:tc>
+      </w:tr>
+      <w:tr>
+        <w:tc>
+          <w:tcPr>
+            <w:tcW w:w="841" w:type="dxa"/>
+            <w:tcBorders>
+              <w:top w:val="single" w:sz="4" w:space="0" w:color="auto"/>
+              <w:right w:val="single" w:sz="4" w:space="0" w:color="auto"/>
+            </w:tcBorders>
+          </w:tcPr>
+          <w:p>
+            <w:pPr>
+              <w:rPr>
+                <w:rFonts w:asciiTheme="majorHAnsi" w:hAnsiTheme="majorHAnsi"/>
+                <w:color w:val="000000" w:themeColor="text1"/>
+                <w:sz w:val="24"/>
+                <w:szCs w:val="24"/>
+              </w:rPr>
+            </w:pPr>
+            <w:r>
+              <w:rPr>
+                <w:rFonts w:asciiTheme="majorHAnsi" w:hAnsiTheme="majorHAnsi"/>
+                <w:color w:val="000000" w:themeColor="text1"/>
+                <w:sz w:val="24"/>
+                <w:szCs w:val="24"/>
+              </w:rPr>
+              <w:t>10.</w:t>
+            </w:r>
+          </w:p>
+        </w:tc>
+        <w:tc>
+          <w:tcPr>
+            <w:tcW w:w="5207" w:type="dxa"/>
+            <w:gridSpan w:val="2"/>
+            <w:tcBorders>
+              <w:left w:val="single" w:sz="4" w:space="0" w:color="auto"/>
+            </w:tcBorders>
+          </w:tcPr>
+          <w:p>
+            <w:pPr>
+              <w:jc w:val="center"/>
+              <w:rPr>
+                <w:rFonts w:asciiTheme="majorHAnsi" w:hAnsiTheme="majorHAnsi"/>
+                <w:color w:val="000000" w:themeColor="text1"/>
+                <w:sz w:val="24"/>
+                <w:szCs w:val="24"/>
+              </w:rPr>
+            </w:pPr>
+            <w:r>
+              <w:rPr>
+                <w:rFonts w:asciiTheme="majorHAnsi" w:hAnsiTheme="majorHAnsi"/>
+                <w:color w:val="000000" w:themeColor="text1"/>
+                <w:sz w:val="24"/>
+                <w:szCs w:val="24"/>
+              </w:rPr>
+              <w:t>TOTAL</w:t>
+            </w:r>
+          </w:p>
+        </w:tc>
+        <w:tc>
+          <w:tcPr>
+            <w:tcW w:w="1392" w:type="dxa"/>
+          </w:tcPr>
+          <w:p>
+            <w:pPr>
+              <w:rPr>
+                <w:rFonts w:asciiTheme="majorHAnsi" w:hAnsiTheme="majorHAnsi"/>
+                <w:color w:val="000000" w:themeColor="text1"/>
+                <w:sz w:val="24"/>
+                <w:szCs w:val="24"/>
+              </w:rPr>
+            </w:pPr>
+            <w:r>
+              <w:rPr>
+                <w:rFonts w:asciiTheme="majorHAnsi" w:hAnsiTheme="majorHAnsi"/>
+                <w:color w:val="000000" w:themeColor="text1"/>
+                <w:sz w:val="24"/>
+                <w:szCs w:val="24"/>
+              </w:rPr>
+              <w:t>13</w:t>
+            </w:r>
+          </w:p>
+        </w:tc>
+        <w:tc>
+          <w:tcPr>
+            <w:tcW w:w="2136" w:type="dxa"/>
+          </w:tcPr>
+          <w:p>
+            <w:pPr>
+              <w:rPr>
+                <w:rFonts w:asciiTheme="majorHAnsi" w:hAnsiTheme="majorHAnsi"/>
+                <w:color w:val="000000" w:themeColor="text1"/>
+                <w:sz w:val="24"/>
+                <w:szCs w:val="24"/>
+              </w:rPr>
+            </w:pPr>
+            <w:r>
+              <w:rPr>
+                <w:rFonts w:asciiTheme="majorHAnsi" w:hAnsiTheme="majorHAnsi"/>
+                <w:color w:val="000000" w:themeColor="text1"/>
+                <w:sz w:val="24"/>
+                <w:szCs w:val="24"/>
+              </w:rPr>
+              <w:t>$</w:t>
+            </w:r>
+            <w:r>
+              <w:t xml:space="preserve"> </w:t>
+            </w:r>
+            <w:r>
+              <w:rPr>
+                <w:rFonts w:asciiTheme="majorHAnsi" w:hAnsiTheme="majorHAnsi"/>
+                <w:color w:val="000000" w:themeColor="text1"/>
+                <w:sz w:val="24"/>
+                <w:szCs w:val="24"/>
+              </w:rPr>
+              <w:t>172.68</w:t>
             </w:r>
           </w:p>
         </w:tc>
@@ -5010,6 +5380,16 @@
         <w:jc w:val="both"/>
         <w:rPr>
           <w:rFonts w:ascii="Times New Roman" w:hAnsi="Times New Roman" w:cs="Times New Roman"/>
+          <w:sz w:val="24"/>
+          <w:szCs w:val="24"/>
+        </w:rPr>
+      </w:pPr>
+    </w:p>
+    <w:p>
+      <w:pPr>
+        <w:jc w:val="both"/>
+        <w:rPr>
+          <w:rFonts w:ascii="Times New Roman" w:hAnsi="Times New Roman" w:cs="Times New Roman"/>
           <w:b/>
           <w:sz w:val="32"/>
           <w:szCs w:val="24"/>
@@ -5022,7 +5402,6 @@
           <w:sz w:val="32"/>
           <w:szCs w:val="24"/>
         </w:rPr>
-        <w:lastRenderedPageBreak/>
         <w:t>Tentative Project Plan</w:t>
       </w:r>
     </w:p>
@@ -5033,25 +5412,27 @@
         <w:tblLook w:val="04A0"/>
       </w:tblPr>
       <w:tblGrid>
-        <w:gridCol w:w="2337"/>
+        <w:gridCol w:w="1921"/>
+        <w:gridCol w:w="947"/>
         <w:gridCol w:w="1161"/>
         <w:gridCol w:w="1141"/>
-        <w:gridCol w:w="923"/>
+        <w:gridCol w:w="913"/>
         <w:gridCol w:w="1017"/>
-        <w:gridCol w:w="871"/>
-        <w:gridCol w:w="979"/>
-        <w:gridCol w:w="1147"/>
+        <w:gridCol w:w="830"/>
+        <w:gridCol w:w="792"/>
+        <w:gridCol w:w="854"/>
       </w:tblGrid>
       <w:tr>
         <w:tc>
           <w:tcPr>
-            <w:tcW w:w="2628" w:type="dxa"/>
+            <w:tcW w:w="2008" w:type="dxa"/>
           </w:tcPr>
           <w:p>
             <w:pPr>
               <w:tabs>
                 <w:tab w:val="left" w:pos="5235"/>
               </w:tabs>
+              <w:jc w:val="center"/>
             </w:pPr>
             <w:r>
               <w:t>Activities</w:t>
@@ -5060,17 +5441,15 @@
         </w:tc>
         <w:tc>
           <w:tcPr>
-            <w:tcW w:w="6948" w:type="dxa"/>
-            <w:gridSpan w:val="7"/>
-            <w:tcBorders>
-              <w:bottom w:val="single" w:sz="4" w:space="0" w:color="auto"/>
-            </w:tcBorders>
+            <w:tcW w:w="7568" w:type="dxa"/>
+            <w:gridSpan w:val="8"/>
           </w:tcPr>
           <w:p>
             <w:pPr>
               <w:tabs>
                 <w:tab w:val="left" w:pos="5235"/>
               </w:tabs>
+              <w:jc w:val="center"/>
             </w:pPr>
             <w:r>
               <w:t>Months</w:t>
@@ -5081,7 +5460,7 @@
       <w:tr>
         <w:tc>
           <w:tcPr>
-            <w:tcW w:w="2628" w:type="dxa"/>
+            <w:tcW w:w="2008" w:type="dxa"/>
           </w:tcPr>
           <w:p>
             <w:pPr>
@@ -5093,7 +5472,22 @@
         </w:tc>
         <w:tc>
           <w:tcPr>
-            <w:tcW w:w="840" w:type="dxa"/>
+            <w:tcW w:w="753" w:type="dxa"/>
+          </w:tcPr>
+          <w:p>
+            <w:pPr>
+              <w:tabs>
+                <w:tab w:val="left" w:pos="5235"/>
+              </w:tabs>
+            </w:pPr>
+            <w:r>
+              <w:t>October</w:t>
+            </w:r>
+          </w:p>
+        </w:tc>
+        <w:tc>
+          <w:tcPr>
+            <w:tcW w:w="1161" w:type="dxa"/>
             <w:tcBorders>
               <w:top w:val="single" w:sz="4" w:space="0" w:color="auto"/>
               <w:right w:val="single" w:sz="4" w:space="0" w:color="auto"/>
@@ -5112,7 +5506,7 @@
         </w:tc>
         <w:tc>
           <w:tcPr>
-            <w:tcW w:w="825" w:type="dxa"/>
+            <w:tcW w:w="1141" w:type="dxa"/>
             <w:tcBorders>
               <w:top w:val="single" w:sz="4" w:space="0" w:color="auto"/>
               <w:left w:val="single" w:sz="4" w:space="0" w:color="auto"/>
@@ -5132,7 +5526,7 @@
         </w:tc>
         <w:tc>
           <w:tcPr>
-            <w:tcW w:w="930" w:type="dxa"/>
+            <w:tcW w:w="915" w:type="dxa"/>
             <w:tcBorders>
               <w:top w:val="single" w:sz="4" w:space="0" w:color="auto"/>
               <w:left w:val="single" w:sz="4" w:space="0" w:color="auto"/>
@@ -5152,7 +5546,7 @@
         </w:tc>
         <w:tc>
           <w:tcPr>
-            <w:tcW w:w="990" w:type="dxa"/>
+            <w:tcW w:w="1017" w:type="dxa"/>
             <w:tcBorders>
               <w:top w:val="single" w:sz="4" w:space="0" w:color="auto"/>
               <w:left w:val="single" w:sz="4" w:space="0" w:color="auto"/>
@@ -5172,7 +5566,7 @@
         </w:tc>
         <w:tc>
           <w:tcPr>
-            <w:tcW w:w="900" w:type="dxa"/>
+            <w:tcW w:w="838" w:type="dxa"/>
             <w:tcBorders>
               <w:top w:val="single" w:sz="4" w:space="0" w:color="auto"/>
               <w:left w:val="single" w:sz="4" w:space="0" w:color="auto"/>
@@ -5192,7 +5586,7 @@
         </w:tc>
         <w:tc>
           <w:tcPr>
-            <w:tcW w:w="1110" w:type="dxa"/>
+            <w:tcW w:w="830" w:type="dxa"/>
             <w:tcBorders>
               <w:top w:val="single" w:sz="4" w:space="0" w:color="auto"/>
               <w:left w:val="single" w:sz="4" w:space="0" w:color="auto"/>
@@ -5212,7 +5606,7 @@
         </w:tc>
         <w:tc>
           <w:tcPr>
-            <w:tcW w:w="1353" w:type="dxa"/>
+            <w:tcW w:w="913" w:type="dxa"/>
             <w:tcBorders>
               <w:top w:val="single" w:sz="4" w:space="0" w:color="auto"/>
               <w:left w:val="single" w:sz="4" w:space="0" w:color="auto"/>
@@ -5233,7 +5627,7 @@
       <w:tr>
         <w:tc>
           <w:tcPr>
-            <w:tcW w:w="2628" w:type="dxa"/>
+            <w:tcW w:w="2008" w:type="dxa"/>
           </w:tcPr>
           <w:p>
             <w:pPr>
@@ -5242,13 +5636,32 @@
               </w:tabs>
             </w:pPr>
             <w:r>
-              <w:t xml:space="preserve">Literature review and Taking Supplementary Courses  Requirement Study analysis   </w:t>
+              <w:t>Advisor review and taking supplementary courses</w:t>
             </w:r>
           </w:p>
-        </w:tc>
-        <w:tc>
-          <w:tcPr>
-            <w:tcW w:w="840" w:type="dxa"/>
+          <w:p>
+            <w:pPr>
+              <w:tabs>
+                <w:tab w:val="left" w:pos="5235"/>
+              </w:tabs>
+            </w:pPr>
+          </w:p>
+        </w:tc>
+        <w:tc>
+          <w:tcPr>
+            <w:tcW w:w="753" w:type="dxa"/>
+          </w:tcPr>
+          <w:p>
+            <w:pPr>
+              <w:tabs>
+                <w:tab w:val="left" w:pos="5235"/>
+              </w:tabs>
+            </w:pPr>
+          </w:p>
+        </w:tc>
+        <w:tc>
+          <w:tcPr>
+            <w:tcW w:w="1161" w:type="dxa"/>
             <w:tcBorders>
               <w:right w:val="single" w:sz="4" w:space="0" w:color="auto"/>
             </w:tcBorders>
@@ -5263,7 +5676,7 @@
         </w:tc>
         <w:tc>
           <w:tcPr>
-            <w:tcW w:w="825" w:type="dxa"/>
+            <w:tcW w:w="1141" w:type="dxa"/>
             <w:tcBorders>
               <w:left w:val="single" w:sz="4" w:space="0" w:color="auto"/>
               <w:right w:val="single" w:sz="4" w:space="0" w:color="auto"/>
@@ -5279,7 +5692,7 @@
         </w:tc>
         <w:tc>
           <w:tcPr>
-            <w:tcW w:w="930" w:type="dxa"/>
+            <w:tcW w:w="915" w:type="dxa"/>
             <w:tcBorders>
               <w:left w:val="single" w:sz="4" w:space="0" w:color="auto"/>
               <w:right w:val="single" w:sz="4" w:space="0" w:color="auto"/>
@@ -5295,7 +5708,7 @@
         </w:tc>
         <w:tc>
           <w:tcPr>
-            <w:tcW w:w="990" w:type="dxa"/>
+            <w:tcW w:w="1017" w:type="dxa"/>
             <w:tcBorders>
               <w:left w:val="single" w:sz="4" w:space="0" w:color="auto"/>
               <w:right w:val="single" w:sz="4" w:space="0" w:color="auto"/>
@@ -5311,7 +5724,7 @@
         </w:tc>
         <w:tc>
           <w:tcPr>
-            <w:tcW w:w="900" w:type="dxa"/>
+            <w:tcW w:w="838" w:type="dxa"/>
             <w:tcBorders>
               <w:left w:val="single" w:sz="4" w:space="0" w:color="auto"/>
               <w:right w:val="single" w:sz="4" w:space="0" w:color="auto"/>
@@ -5327,7 +5740,7 @@
         </w:tc>
         <w:tc>
           <w:tcPr>
-            <w:tcW w:w="1110" w:type="dxa"/>
+            <w:tcW w:w="830" w:type="dxa"/>
             <w:tcBorders>
               <w:left w:val="single" w:sz="4" w:space="0" w:color="auto"/>
               <w:right w:val="single" w:sz="4" w:space="0" w:color="auto"/>
@@ -5343,7 +5756,7 @@
         </w:tc>
         <w:tc>
           <w:tcPr>
-            <w:tcW w:w="1353" w:type="dxa"/>
+            <w:tcW w:w="913" w:type="dxa"/>
             <w:tcBorders>
               <w:left w:val="single" w:sz="4" w:space="0" w:color="auto"/>
             </w:tcBorders>
@@ -5360,24 +5773,34 @@
       <w:tr>
         <w:tc>
           <w:tcPr>
-            <w:tcW w:w="2628" w:type="dxa"/>
-          </w:tcPr>
-          <w:p>
-            <w:r>
-              <w:t xml:space="preserve">    Coding and testing       </w:t>
-            </w:r>
-          </w:p>
+            <w:tcW w:w="2008" w:type="dxa"/>
+          </w:tcPr>
           <w:p>
             <w:pPr>
               <w:tabs>
                 <w:tab w:val="left" w:pos="5235"/>
               </w:tabs>
             </w:pPr>
-          </w:p>
-        </w:tc>
-        <w:tc>
-          <w:tcPr>
-            <w:tcW w:w="840" w:type="dxa"/>
+            <w:r>
+              <w:t xml:space="preserve"> </w:t>
+            </w:r>
+          </w:p>
+        </w:tc>
+        <w:tc>
+          <w:tcPr>
+            <w:tcW w:w="753" w:type="dxa"/>
+          </w:tcPr>
+          <w:p>
+            <w:pPr>
+              <w:tabs>
+                <w:tab w:val="left" w:pos="5235"/>
+              </w:tabs>
+            </w:pPr>
+          </w:p>
+        </w:tc>
+        <w:tc>
+          <w:tcPr>
+            <w:tcW w:w="1161" w:type="dxa"/>
             <w:tcBorders>
               <w:right w:val="single" w:sz="4" w:space="0" w:color="auto"/>
             </w:tcBorders>
@@ -5392,7 +5815,7 @@
         </w:tc>
         <w:tc>
           <w:tcPr>
-            <w:tcW w:w="825" w:type="dxa"/>
+            <w:tcW w:w="1141" w:type="dxa"/>
             <w:tcBorders>
               <w:left w:val="single" w:sz="4" w:space="0" w:color="auto"/>
               <w:right w:val="single" w:sz="4" w:space="0" w:color="auto"/>
@@ -5408,7 +5831,7 @@
         </w:tc>
         <w:tc>
           <w:tcPr>
-            <w:tcW w:w="930" w:type="dxa"/>
+            <w:tcW w:w="915" w:type="dxa"/>
             <w:tcBorders>
               <w:left w:val="single" w:sz="4" w:space="0" w:color="auto"/>
               <w:right w:val="single" w:sz="4" w:space="0" w:color="auto"/>
@@ -5424,7 +5847,7 @@
         </w:tc>
         <w:tc>
           <w:tcPr>
-            <w:tcW w:w="990" w:type="dxa"/>
+            <w:tcW w:w="1017" w:type="dxa"/>
             <w:tcBorders>
               <w:left w:val="single" w:sz="4" w:space="0" w:color="auto"/>
               <w:right w:val="single" w:sz="4" w:space="0" w:color="auto"/>
@@ -5440,7 +5863,7 @@
         </w:tc>
         <w:tc>
           <w:tcPr>
-            <w:tcW w:w="900" w:type="dxa"/>
+            <w:tcW w:w="838" w:type="dxa"/>
             <w:tcBorders>
               <w:left w:val="single" w:sz="4" w:space="0" w:color="auto"/>
               <w:right w:val="single" w:sz="4" w:space="0" w:color="auto"/>
@@ -5456,7 +5879,7 @@
         </w:tc>
         <w:tc>
           <w:tcPr>
-            <w:tcW w:w="1110" w:type="dxa"/>
+            <w:tcW w:w="830" w:type="dxa"/>
             <w:tcBorders>
               <w:left w:val="single" w:sz="4" w:space="0" w:color="auto"/>
               <w:right w:val="single" w:sz="4" w:space="0" w:color="auto"/>
@@ -5472,7 +5895,7 @@
         </w:tc>
         <w:tc>
           <w:tcPr>
-            <w:tcW w:w="1353" w:type="dxa"/>
+            <w:tcW w:w="913" w:type="dxa"/>
             <w:tcBorders>
               <w:left w:val="single" w:sz="4" w:space="0" w:color="auto"/>
             </w:tcBorders>
@@ -5489,11 +5912,11 @@
       <w:tr>
         <w:tc>
           <w:tcPr>
-            <w:tcW w:w="2628" w:type="dxa"/>
+            <w:tcW w:w="2008" w:type="dxa"/>
           </w:tcPr>
           <w:p>
             <w:r>
-              <w:t xml:space="preserve">Hardware Design, simulation and testing </w:t>
+              <w:t xml:space="preserve">    Coding and testing       </w:t>
             </w:r>
           </w:p>
           <w:p>
@@ -5506,7 +5929,19 @@
         </w:tc>
         <w:tc>
           <w:tcPr>
-            <w:tcW w:w="840" w:type="dxa"/>
+            <w:tcW w:w="753" w:type="dxa"/>
+          </w:tcPr>
+          <w:p>
+            <w:pPr>
+              <w:tabs>
+                <w:tab w:val="left" w:pos="5235"/>
+              </w:tabs>
+            </w:pPr>
+          </w:p>
+        </w:tc>
+        <w:tc>
+          <w:tcPr>
+            <w:tcW w:w="1161" w:type="dxa"/>
             <w:tcBorders>
               <w:right w:val="single" w:sz="4" w:space="0" w:color="auto"/>
             </w:tcBorders>
@@ -5521,7 +5956,7 @@
         </w:tc>
         <w:tc>
           <w:tcPr>
-            <w:tcW w:w="825" w:type="dxa"/>
+            <w:tcW w:w="1141" w:type="dxa"/>
             <w:tcBorders>
               <w:left w:val="single" w:sz="4" w:space="0" w:color="auto"/>
               <w:right w:val="single" w:sz="4" w:space="0" w:color="auto"/>
@@ -5537,7 +5972,7 @@
         </w:tc>
         <w:tc>
           <w:tcPr>
-            <w:tcW w:w="930" w:type="dxa"/>
+            <w:tcW w:w="915" w:type="dxa"/>
             <w:tcBorders>
               <w:left w:val="single" w:sz="4" w:space="0" w:color="auto"/>
               <w:right w:val="single" w:sz="4" w:space="0" w:color="auto"/>
@@ -5553,7 +5988,7 @@
         </w:tc>
         <w:tc>
           <w:tcPr>
-            <w:tcW w:w="990" w:type="dxa"/>
+            <w:tcW w:w="1017" w:type="dxa"/>
             <w:tcBorders>
               <w:left w:val="single" w:sz="4" w:space="0" w:color="auto"/>
               <w:right w:val="single" w:sz="4" w:space="0" w:color="auto"/>
@@ -5569,7 +6004,7 @@
         </w:tc>
         <w:tc>
           <w:tcPr>
-            <w:tcW w:w="900" w:type="dxa"/>
+            <w:tcW w:w="838" w:type="dxa"/>
             <w:tcBorders>
               <w:left w:val="single" w:sz="4" w:space="0" w:color="auto"/>
               <w:right w:val="single" w:sz="4" w:space="0" w:color="auto"/>
@@ -5585,7 +6020,7 @@
         </w:tc>
         <w:tc>
           <w:tcPr>
-            <w:tcW w:w="1110" w:type="dxa"/>
+            <w:tcW w:w="830" w:type="dxa"/>
             <w:tcBorders>
               <w:left w:val="single" w:sz="4" w:space="0" w:color="auto"/>
               <w:right w:val="single" w:sz="4" w:space="0" w:color="auto"/>
@@ -5601,7 +6036,7 @@
         </w:tc>
         <w:tc>
           <w:tcPr>
-            <w:tcW w:w="1353" w:type="dxa"/>
+            <w:tcW w:w="913" w:type="dxa"/>
             <w:tcBorders>
               <w:left w:val="single" w:sz="4" w:space="0" w:color="auto"/>
             </w:tcBorders>
@@ -5618,11 +6053,11 @@
       <w:tr>
         <w:tc>
           <w:tcPr>
-            <w:tcW w:w="2628" w:type="dxa"/>
+            <w:tcW w:w="2008" w:type="dxa"/>
           </w:tcPr>
           <w:p>
             <w:r>
-              <w:t xml:space="preserve">Interfacing the software and the hardware </w:t>
+              <w:t xml:space="preserve">Hardware Design, simulation and testing </w:t>
             </w:r>
           </w:p>
           <w:p>
@@ -5635,7 +6070,19 @@
         </w:tc>
         <w:tc>
           <w:tcPr>
-            <w:tcW w:w="840" w:type="dxa"/>
+            <w:tcW w:w="753" w:type="dxa"/>
+          </w:tcPr>
+          <w:p>
+            <w:pPr>
+              <w:tabs>
+                <w:tab w:val="left" w:pos="5235"/>
+              </w:tabs>
+            </w:pPr>
+          </w:p>
+        </w:tc>
+        <w:tc>
+          <w:tcPr>
+            <w:tcW w:w="1161" w:type="dxa"/>
             <w:tcBorders>
               <w:right w:val="single" w:sz="4" w:space="0" w:color="auto"/>
             </w:tcBorders>
@@ -5650,7 +6097,7 @@
         </w:tc>
         <w:tc>
           <w:tcPr>
-            <w:tcW w:w="825" w:type="dxa"/>
+            <w:tcW w:w="1141" w:type="dxa"/>
             <w:tcBorders>
               <w:left w:val="single" w:sz="4" w:space="0" w:color="auto"/>
               <w:right w:val="single" w:sz="4" w:space="0" w:color="auto"/>
@@ -5666,7 +6113,7 @@
         </w:tc>
         <w:tc>
           <w:tcPr>
-            <w:tcW w:w="930" w:type="dxa"/>
+            <w:tcW w:w="915" w:type="dxa"/>
             <w:tcBorders>
               <w:left w:val="single" w:sz="4" w:space="0" w:color="auto"/>
               <w:right w:val="single" w:sz="4" w:space="0" w:color="auto"/>
@@ -5682,7 +6129,7 @@
         </w:tc>
         <w:tc>
           <w:tcPr>
-            <w:tcW w:w="990" w:type="dxa"/>
+            <w:tcW w:w="1017" w:type="dxa"/>
             <w:tcBorders>
               <w:left w:val="single" w:sz="4" w:space="0" w:color="auto"/>
               <w:right w:val="single" w:sz="4" w:space="0" w:color="auto"/>
@@ -5698,7 +6145,7 @@
         </w:tc>
         <w:tc>
           <w:tcPr>
-            <w:tcW w:w="900" w:type="dxa"/>
+            <w:tcW w:w="838" w:type="dxa"/>
             <w:tcBorders>
               <w:left w:val="single" w:sz="4" w:space="0" w:color="auto"/>
               <w:right w:val="single" w:sz="4" w:space="0" w:color="auto"/>
@@ -5714,7 +6161,7 @@
         </w:tc>
         <w:tc>
           <w:tcPr>
-            <w:tcW w:w="1110" w:type="dxa"/>
+            <w:tcW w:w="830" w:type="dxa"/>
             <w:tcBorders>
               <w:left w:val="single" w:sz="4" w:space="0" w:color="auto"/>
               <w:right w:val="single" w:sz="4" w:space="0" w:color="auto"/>
@@ -5730,7 +6177,7 @@
         </w:tc>
         <w:tc>
           <w:tcPr>
-            <w:tcW w:w="1353" w:type="dxa"/>
+            <w:tcW w:w="913" w:type="dxa"/>
             <w:tcBorders>
               <w:left w:val="single" w:sz="4" w:space="0" w:color="auto"/>
             </w:tcBorders>
@@ -5747,16 +6194,11 @@
       <w:tr>
         <w:tc>
           <w:tcPr>
-            <w:tcW w:w="2628" w:type="dxa"/>
+            <w:tcW w:w="2008" w:type="dxa"/>
           </w:tcPr>
           <w:p>
             <w:r>
-              <w:t xml:space="preserve">Adding More features to the project </w:t>
-            </w:r>
-          </w:p>
-          <w:p>
-            <w:r>
-              <w:t xml:space="preserve">Draft Thesis Paper preparation and finalizing </w:t>
+              <w:t xml:space="preserve">Interfacing the software and the hardware </w:t>
             </w:r>
           </w:p>
           <w:p>
@@ -5769,7 +6211,19 @@
         </w:tc>
         <w:tc>
           <w:tcPr>
-            <w:tcW w:w="840" w:type="dxa"/>
+            <w:tcW w:w="753" w:type="dxa"/>
+          </w:tcPr>
+          <w:p>
+            <w:pPr>
+              <w:tabs>
+                <w:tab w:val="left" w:pos="5235"/>
+              </w:tabs>
+            </w:pPr>
+          </w:p>
+        </w:tc>
+        <w:tc>
+          <w:tcPr>
+            <w:tcW w:w="1161" w:type="dxa"/>
             <w:tcBorders>
               <w:right w:val="single" w:sz="4" w:space="0" w:color="auto"/>
             </w:tcBorders>
@@ -5784,7 +6238,7 @@
         </w:tc>
         <w:tc>
           <w:tcPr>
-            <w:tcW w:w="825" w:type="dxa"/>
+            <w:tcW w:w="1141" w:type="dxa"/>
             <w:tcBorders>
               <w:left w:val="single" w:sz="4" w:space="0" w:color="auto"/>
               <w:right w:val="single" w:sz="4" w:space="0" w:color="auto"/>
@@ -5800,7 +6254,7 @@
         </w:tc>
         <w:tc>
           <w:tcPr>
-            <w:tcW w:w="930" w:type="dxa"/>
+            <w:tcW w:w="915" w:type="dxa"/>
             <w:tcBorders>
               <w:left w:val="single" w:sz="4" w:space="0" w:color="auto"/>
               <w:right w:val="single" w:sz="4" w:space="0" w:color="auto"/>
@@ -5816,7 +6270,7 @@
         </w:tc>
         <w:tc>
           <w:tcPr>
-            <w:tcW w:w="990" w:type="dxa"/>
+            <w:tcW w:w="1017" w:type="dxa"/>
             <w:tcBorders>
               <w:left w:val="single" w:sz="4" w:space="0" w:color="auto"/>
               <w:right w:val="single" w:sz="4" w:space="0" w:color="auto"/>
@@ -5832,7 +6286,7 @@
         </w:tc>
         <w:tc>
           <w:tcPr>
-            <w:tcW w:w="900" w:type="dxa"/>
+            <w:tcW w:w="838" w:type="dxa"/>
             <w:tcBorders>
               <w:left w:val="single" w:sz="4" w:space="0" w:color="auto"/>
               <w:right w:val="single" w:sz="4" w:space="0" w:color="auto"/>
@@ -5848,7 +6302,7 @@
         </w:tc>
         <w:tc>
           <w:tcPr>
-            <w:tcW w:w="1110" w:type="dxa"/>
+            <w:tcW w:w="830" w:type="dxa"/>
             <w:tcBorders>
               <w:left w:val="single" w:sz="4" w:space="0" w:color="auto"/>
               <w:right w:val="single" w:sz="4" w:space="0" w:color="auto"/>
@@ -5864,7 +6318,7 @@
         </w:tc>
         <w:tc>
           <w:tcPr>
-            <w:tcW w:w="1353" w:type="dxa"/>
+            <w:tcW w:w="913" w:type="dxa"/>
             <w:tcBorders>
               <w:left w:val="single" w:sz="4" w:space="0" w:color="auto"/>
             </w:tcBorders>
@@ -5881,11 +6335,16 @@
       <w:tr>
         <w:tc>
           <w:tcPr>
-            <w:tcW w:w="2628" w:type="dxa"/>
+            <w:tcW w:w="2008" w:type="dxa"/>
           </w:tcPr>
           <w:p>
             <w:r>
-              <w:t xml:space="preserve">Demonstration and Final Thesis Paper Submission </w:t>
+              <w:t xml:space="preserve">Adding More features to the project </w:t>
+            </w:r>
+          </w:p>
+          <w:p>
+            <w:r>
+              <w:t xml:space="preserve">Draft Thesis Paper preparation and finalizing </w:t>
             </w:r>
           </w:p>
           <w:p>
@@ -5898,7 +6357,19 @@
         </w:tc>
         <w:tc>
           <w:tcPr>
-            <w:tcW w:w="840" w:type="dxa"/>
+            <w:tcW w:w="753" w:type="dxa"/>
+          </w:tcPr>
+          <w:p>
+            <w:pPr>
+              <w:tabs>
+                <w:tab w:val="left" w:pos="5235"/>
+              </w:tabs>
+            </w:pPr>
+          </w:p>
+        </w:tc>
+        <w:tc>
+          <w:tcPr>
+            <w:tcW w:w="1161" w:type="dxa"/>
             <w:tcBorders>
               <w:right w:val="single" w:sz="4" w:space="0" w:color="auto"/>
             </w:tcBorders>
@@ -5913,7 +6384,7 @@
         </w:tc>
         <w:tc>
           <w:tcPr>
-            <w:tcW w:w="825" w:type="dxa"/>
+            <w:tcW w:w="1141" w:type="dxa"/>
             <w:tcBorders>
               <w:left w:val="single" w:sz="4" w:space="0" w:color="auto"/>
               <w:right w:val="single" w:sz="4" w:space="0" w:color="auto"/>
@@ -5929,7 +6400,7 @@
         </w:tc>
         <w:tc>
           <w:tcPr>
-            <w:tcW w:w="930" w:type="dxa"/>
+            <w:tcW w:w="915" w:type="dxa"/>
             <w:tcBorders>
               <w:left w:val="single" w:sz="4" w:space="0" w:color="auto"/>
               <w:right w:val="single" w:sz="4" w:space="0" w:color="auto"/>
@@ -5945,7 +6416,7 @@
         </w:tc>
         <w:tc>
           <w:tcPr>
-            <w:tcW w:w="990" w:type="dxa"/>
+            <w:tcW w:w="1017" w:type="dxa"/>
             <w:tcBorders>
               <w:left w:val="single" w:sz="4" w:space="0" w:color="auto"/>
               <w:right w:val="single" w:sz="4" w:space="0" w:color="auto"/>
@@ -5961,7 +6432,7 @@
         </w:tc>
         <w:tc>
           <w:tcPr>
-            <w:tcW w:w="900" w:type="dxa"/>
+            <w:tcW w:w="838" w:type="dxa"/>
             <w:tcBorders>
               <w:left w:val="single" w:sz="4" w:space="0" w:color="auto"/>
               <w:right w:val="single" w:sz="4" w:space="0" w:color="auto"/>
@@ -5977,7 +6448,7 @@
         </w:tc>
         <w:tc>
           <w:tcPr>
-            <w:tcW w:w="1110" w:type="dxa"/>
+            <w:tcW w:w="830" w:type="dxa"/>
             <w:tcBorders>
               <w:left w:val="single" w:sz="4" w:space="0" w:color="auto"/>
               <w:right w:val="single" w:sz="4" w:space="0" w:color="auto"/>
@@ -5993,7 +6464,7 @@
         </w:tc>
         <w:tc>
           <w:tcPr>
-            <w:tcW w:w="1353" w:type="dxa"/>
+            <w:tcW w:w="913" w:type="dxa"/>
             <w:tcBorders>
               <w:left w:val="single" w:sz="4" w:space="0" w:color="auto"/>
             </w:tcBorders>
@@ -6007,6 +6478,147 @@
           </w:p>
         </w:tc>
       </w:tr>
+      <w:tr>
+        <w:tc>
+          <w:tcPr>
+            <w:tcW w:w="2008" w:type="dxa"/>
+          </w:tcPr>
+          <w:p>
+            <w:r>
+              <w:t xml:space="preserve">Demonstration and Final Thesis Paper Submission </w:t>
+            </w:r>
+          </w:p>
+          <w:p>
+            <w:pPr>
+              <w:tabs>
+                <w:tab w:val="left" w:pos="5235"/>
+              </w:tabs>
+            </w:pPr>
+          </w:p>
+        </w:tc>
+        <w:tc>
+          <w:tcPr>
+            <w:tcW w:w="753" w:type="dxa"/>
+          </w:tcPr>
+          <w:p>
+            <w:pPr>
+              <w:tabs>
+                <w:tab w:val="left" w:pos="5235"/>
+              </w:tabs>
+            </w:pPr>
+          </w:p>
+        </w:tc>
+        <w:tc>
+          <w:tcPr>
+            <w:tcW w:w="1161" w:type="dxa"/>
+            <w:tcBorders>
+              <w:right w:val="single" w:sz="4" w:space="0" w:color="auto"/>
+            </w:tcBorders>
+          </w:tcPr>
+          <w:p>
+            <w:pPr>
+              <w:tabs>
+                <w:tab w:val="left" w:pos="5235"/>
+              </w:tabs>
+            </w:pPr>
+          </w:p>
+        </w:tc>
+        <w:tc>
+          <w:tcPr>
+            <w:tcW w:w="1141" w:type="dxa"/>
+            <w:tcBorders>
+              <w:left w:val="single" w:sz="4" w:space="0" w:color="auto"/>
+              <w:right w:val="single" w:sz="4" w:space="0" w:color="auto"/>
+            </w:tcBorders>
+          </w:tcPr>
+          <w:p>
+            <w:pPr>
+              <w:tabs>
+                <w:tab w:val="left" w:pos="5235"/>
+              </w:tabs>
+            </w:pPr>
+          </w:p>
+        </w:tc>
+        <w:tc>
+          <w:tcPr>
+            <w:tcW w:w="915" w:type="dxa"/>
+            <w:tcBorders>
+              <w:left w:val="single" w:sz="4" w:space="0" w:color="auto"/>
+              <w:right w:val="single" w:sz="4" w:space="0" w:color="auto"/>
+            </w:tcBorders>
+          </w:tcPr>
+          <w:p>
+            <w:pPr>
+              <w:tabs>
+                <w:tab w:val="left" w:pos="5235"/>
+              </w:tabs>
+            </w:pPr>
+          </w:p>
+        </w:tc>
+        <w:tc>
+          <w:tcPr>
+            <w:tcW w:w="1017" w:type="dxa"/>
+            <w:tcBorders>
+              <w:left w:val="single" w:sz="4" w:space="0" w:color="auto"/>
+              <w:right w:val="single" w:sz="4" w:space="0" w:color="auto"/>
+            </w:tcBorders>
+          </w:tcPr>
+          <w:p>
+            <w:pPr>
+              <w:tabs>
+                <w:tab w:val="left" w:pos="5235"/>
+              </w:tabs>
+            </w:pPr>
+          </w:p>
+        </w:tc>
+        <w:tc>
+          <w:tcPr>
+            <w:tcW w:w="838" w:type="dxa"/>
+            <w:tcBorders>
+              <w:left w:val="single" w:sz="4" w:space="0" w:color="auto"/>
+              <w:right w:val="single" w:sz="4" w:space="0" w:color="auto"/>
+            </w:tcBorders>
+          </w:tcPr>
+          <w:p>
+            <w:pPr>
+              <w:tabs>
+                <w:tab w:val="left" w:pos="5235"/>
+              </w:tabs>
+            </w:pPr>
+          </w:p>
+        </w:tc>
+        <w:tc>
+          <w:tcPr>
+            <w:tcW w:w="830" w:type="dxa"/>
+            <w:tcBorders>
+              <w:left w:val="single" w:sz="4" w:space="0" w:color="auto"/>
+              <w:right w:val="single" w:sz="4" w:space="0" w:color="auto"/>
+            </w:tcBorders>
+          </w:tcPr>
+          <w:p>
+            <w:pPr>
+              <w:tabs>
+                <w:tab w:val="left" w:pos="5235"/>
+              </w:tabs>
+            </w:pPr>
+          </w:p>
+        </w:tc>
+        <w:tc>
+          <w:tcPr>
+            <w:tcW w:w="913" w:type="dxa"/>
+            <w:tcBorders>
+              <w:left w:val="single" w:sz="4" w:space="0" w:color="auto"/>
+            </w:tcBorders>
+          </w:tcPr>
+          <w:p>
+            <w:pPr>
+              <w:tabs>
+                <w:tab w:val="left" w:pos="5235"/>
+              </w:tabs>
+            </w:pPr>
+          </w:p>
+        </w:tc>
+      </w:tr>
     </w:tbl>
     <w:p>
       <w:pPr>
@@ -6019,15 +6631,18 @@
       </w:pPr>
     </w:p>
     <w:sectPr>
+      <w:footerReference w:type="default" r:id="rId9"/>
       <w:pgSz w:w="12240" w:h="15840"/>
       <w:pgMar w:top="1440" w:right="1440" w:bottom="1440" w:left="1440" w:header="720" w:footer="720" w:gutter="0"/>
       <w:pgBorders w:display="firstPage" w:offsetFrom="page">
-        <w:top w:val="balloons3Colors" w:sz="12" w:space="24" w:color="auto"/>
-        <w:left w:val="balloons3Colors" w:sz="12" w:space="24" w:color="auto"/>
-        <w:bottom w:val="balloons3Colors" w:sz="12" w:space="24" w:color="auto"/>
-        <w:right w:val="balloons3Colors" w:sz="12" w:space="24" w:color="auto"/>
+        <w:top w:val="pushPinNote1" w:sz="10" w:space="24" w:color="auto"/>
+        <w:left w:val="pushPinNote1" w:sz="10" w:space="24" w:color="auto"/>
+        <w:bottom w:val="pushPinNote1" w:sz="10" w:space="24" w:color="auto"/>
+        <w:right w:val="pushPinNote1" w:sz="10" w:space="24" w:color="auto"/>
       </w:pgBorders>
+      <w:pgNumType w:start="1"/>
       <w:cols w:space="720"/>
+      <w:titlePg/>
       <w:docGrid w:linePitch="360"/>
     </w:sectPr>
   </w:body>
@@ -6057,6 +6672,60 @@
     </w:p>
   </w:endnote>
 </w:endnotes>
+</file>
+
+<file path=word/footer1.xml><?xml version="1.0" encoding="utf-8"?>
+<w:ftr xmlns:ve="http://schemas.openxmlformats.org/markup-compatibility/2006" xmlns:o="urn:schemas-microsoft-com:office:office" xmlns:r="http://schemas.openxmlformats.org/officeDocument/2006/relationships" xmlns:m="http://schemas.openxmlformats.org/officeDocument/2006/math" xmlns:v="urn:schemas-microsoft-com:vml" xmlns:wp="http://schemas.openxmlformats.org/drawingml/2006/wordprocessingDrawing" xmlns:w10="urn:schemas-microsoft-com:office:word" xmlns:w="http://schemas.openxmlformats.org/wordprocessingml/2006/main" xmlns:wne="http://schemas.microsoft.com/office/word/2006/wordml">
+  <w:sdt>
+    <w:sdtPr>
+      <w:id w:val="3336612"/>
+      <w:docPartObj>
+        <w:docPartGallery w:val="Page Numbers (Bottom of Page)"/>
+        <w:docPartUnique/>
+      </w:docPartObj>
+    </w:sdtPr>
+    <w:sdtEndPr>
+      <w:rPr>
+        <w:color w:val="7F7F7F" w:themeColor="background1" w:themeShade="7F"/>
+        <w:spacing w:val="60"/>
+      </w:rPr>
+    </w:sdtEndPr>
+    <w:sdtContent>
+      <w:p>
+        <w:pPr>
+          <w:pStyle w:val="Footer"/>
+          <w:pBdr>
+            <w:top w:val="single" w:sz="4" w:space="1" w:color="D9D9D9" w:themeColor="background1" w:themeShade="D9"/>
+          </w:pBdr>
+          <w:jc w:val="right"/>
+        </w:pPr>
+        <w:fldSimple w:instr=" PAGE   \* MERGEFORMAT ">
+          <w:r>
+            <w:rPr>
+              <w:noProof/>
+            </w:rPr>
+            <w:t>10</w:t>
+          </w:r>
+        </w:fldSimple>
+        <w:r>
+          <w:t xml:space="preserve"> | </w:t>
+        </w:r>
+        <w:r>
+          <w:rPr>
+            <w:color w:val="7F7F7F" w:themeColor="background1" w:themeShade="7F"/>
+            <w:spacing w:val="60"/>
+          </w:rPr>
+          <w:t>Page</w:t>
+        </w:r>
+      </w:p>
+    </w:sdtContent>
+  </w:sdt>
+  <w:p>
+    <w:pPr>
+      <w:pStyle w:val="Footer"/>
+    </w:pPr>
+  </w:p>
+</w:ftr>
 </file>
 
 <file path=word/footnotes.xml><?xml version="1.0" encoding="utf-8"?>
@@ -6107,7 +6776,7 @@
         <v:path o:extrusionok="f" gradientshapeok="t" o:connecttype="rect"/>
         <o:lock v:ext="edit" aspectratio="t"/>
       </v:shapetype>
-      <v:shape id="_x0000_i1048" type="#_x0000_t75" style="width:57pt;height:12pt;visibility:visible" o:bullet="t">
+      <v:shape id="_x0000_i1066" type="#_x0000_t75" style="width:57pt;height:12pt;visibility:visible" o:bullet="t">
         <v:imagedata r:id="rId1" o:title=""/>
       </v:shape>
     </w:pict>
@@ -8064,7 +8733,6 @@
     <w:basedOn w:val="Normal"/>
     <w:link w:val="FooterChar"/>
     <w:uiPriority w:val="99"/>
-    <w:semiHidden/>
     <w:unhideWhenUsed/>
     <w:rsid w:val="00083CEA"/>
     <w:pPr>
@@ -8080,7 +8748,6 @@
     <w:basedOn w:val="DefaultParagraphFont"/>
     <w:link w:val="Footer"/>
     <w:uiPriority w:val="99"/>
-    <w:semiHidden/>
     <w:rsid w:val="00083CEA"/>
   </w:style>
   <w:style w:type="character" w:styleId="Hyperlink">

</xml_diff>

<commit_message>
finalized the project proposal
</commit_message>
<xml_diff>
--- a/Final Year Project Proposal.docx
+++ b/Final Year Project Proposal.docx
@@ -46,7 +46,7 @@
                     <a:blip r:embed="rId8" cstate="print">
                       <a:extLst>
                         <a:ext uri="{28A0092B-C50C-407E-A947-70E740481C1C}">
-                          <a14:useLocalDpi xmlns:arto="http://schemas.microsoft.com/office/word/2006/arto" xmlns="" xmlns:wpc="http://schemas.microsoft.com/office/word/2010/wordprocessingCanvas" xmlns:mc="http://schemas.openxmlformats.org/markup-compatibility/2006" xmlns:o="urn:schemas-microsoft-com:office:office" xmlns:v="urn:schemas-microsoft-com:vml" xmlns:wp14="http://schemas.microsoft.com/office/word/2010/wordprocessingDrawing" xmlns:w10="urn:schemas-microsoft-com:office:word" xmlns:w="http://schemas.openxmlformats.org/wordprocessingml/2006/main" xmlns:w14="http://schemas.microsoft.com/office/word/2010/wordml" xmlns:w15="http://schemas.microsoft.com/office/word/2012/wordml" xmlns:wpg="http://schemas.microsoft.com/office/word/2010/wordprocessingGroup" xmlns:wpi="http://schemas.microsoft.com/office/word/2010/wordprocessingInk" xmlns:wps="http://schemas.microsoft.com/office/word/2010/wordprocessingShape" xmlns:a14="http://schemas.microsoft.com/office/drawing/2010/main" val="0"/>
+                          <a14:useLocalDpi xmlns:a14="http://schemas.microsoft.com/office/drawing/2010/main" xmlns:wps="http://schemas.microsoft.com/office/word/2010/wordprocessingShape" xmlns:wpi="http://schemas.microsoft.com/office/word/2010/wordprocessingInk" xmlns:wpg="http://schemas.microsoft.com/office/word/2010/wordprocessingGroup" xmlns:w15="http://schemas.microsoft.com/office/word/2012/wordml" xmlns:w14="http://schemas.microsoft.com/office/word/2010/wordml" xmlns:w="http://schemas.openxmlformats.org/wordprocessingml/2006/main" xmlns:w10="urn:schemas-microsoft-com:office:word" xmlns:wp14="http://schemas.microsoft.com/office/word/2010/wordprocessingDrawing" xmlns:v="urn:schemas-microsoft-com:vml" xmlns:o="urn:schemas-microsoft-com:office:office" xmlns:mc="http://schemas.openxmlformats.org/markup-compatibility/2006" xmlns:wpc="http://schemas.microsoft.com/office/word/2010/wordprocessingCanvas" xmlns="" xmlns:arto="http://schemas.microsoft.com/office/word/2006/arto" val="0"/>
                         </a:ext>
                       </a:extLst>
                     </a:blip>
@@ -1224,52 +1224,25 @@
           <w:sz w:val="24"/>
           <w:szCs w:val="24"/>
         </w:rPr>
-        <w:t>SDC+DAs</w:t>
-      </w:r>
-      <w:r>
-        <w:rPr>
-          <w:rFonts w:ascii="Times New Roman" w:hAnsi="Times New Roman" w:cs="Times New Roman"/>
-          <w:color w:val="000000" w:themeColor="text1"/>
-          <w:sz w:val="24"/>
-          <w:szCs w:val="24"/>
-        </w:rPr>
-        <w:t xml:space="preserve"> </w:t>
-      </w:r>
-      <w:r>
-        <w:rPr>
-          <w:rFonts w:ascii="Times New Roman" w:hAnsi="Times New Roman" w:cs="Times New Roman"/>
-          <w:color w:val="000000" w:themeColor="text1"/>
-          <w:sz w:val="24"/>
-          <w:szCs w:val="24"/>
-        </w:rPr>
-        <w:t>plus</w:t>
-      </w:r>
-      <w:r>
-        <w:rPr>
-          <w:rFonts w:ascii="Times New Roman" w:hAnsi="Times New Roman" w:cs="Times New Roman"/>
-          <w:color w:val="000000" w:themeColor="text1"/>
-          <w:sz w:val="24"/>
-          <w:szCs w:val="24"/>
-        </w:rPr>
-        <w:t xml:space="preserve"> driving assistant</w:t>
-      </w:r>
-      <w:r>
-        <w:rPr>
-          <w:rFonts w:ascii="Times New Roman" w:hAnsi="Times New Roman" w:cs="Times New Roman"/>
-          <w:color w:val="000000" w:themeColor="text1"/>
-          <w:sz w:val="24"/>
-          <w:szCs w:val="24"/>
-        </w:rPr>
-        <w:t xml:space="preserve"> system</w:t>
-      </w:r>
-      <w:r>
-        <w:rPr>
-          <w:rFonts w:ascii="Times New Roman" w:hAnsi="Times New Roman" w:cs="Times New Roman"/>
-          <w:color w:val="000000" w:themeColor="text1"/>
-          <w:sz w:val="24"/>
-          <w:szCs w:val="24"/>
-        </w:rPr>
-        <w:t xml:space="preserve"> is to </w:t>
+        <w:t>SDC+DA</w:t>
+      </w:r>
+      <w:r>
+        <w:rPr>
+          <w:rFonts w:ascii="Times New Roman" w:hAnsi="Times New Roman" w:cs="Times New Roman"/>
+          <w:b/>
+          <w:sz w:val="24"/>
+          <w:szCs w:val="24"/>
+        </w:rPr>
+        <w:t xml:space="preserve"> system </w:t>
+      </w:r>
+      <w:r>
+        <w:rPr>
+          <w:rFonts w:ascii="Times New Roman" w:hAnsi="Times New Roman" w:cs="Times New Roman"/>
+          <w:color w:val="000000" w:themeColor="text1"/>
+          <w:sz w:val="24"/>
+          <w:szCs w:val="24"/>
+        </w:rPr>
+        <w:t xml:space="preserve">is to </w:t>
       </w:r>
       <w:r>
         <w:rPr>
@@ -1692,6 +1665,15 @@
       <w:pPr>
         <w:rPr>
           <w:rFonts w:ascii="Times New Roman" w:hAnsi="Times New Roman" w:cs="Times New Roman"/>
+          <w:color w:val="000000" w:themeColor="text1"/>
+          <w:sz w:val="24"/>
+          <w:szCs w:val="24"/>
+        </w:rPr>
+      </w:pPr>
+    </w:p>
+    <w:p>
+      <w:pPr>
+        <w:rPr>
           <w:color w:val="000000" w:themeColor="text1"/>
           <w:sz w:val="24"/>
           <w:szCs w:val="24"/>
@@ -1993,7 +1975,6 @@
         <w:ind w:left="0"/>
         <w:rPr>
           <w:rFonts w:ascii="Times New Roman" w:hAnsi="Times New Roman" w:cs="Times New Roman"/>
-          <w:color w:val="000000" w:themeColor="text1"/>
           <w:sz w:val="24"/>
           <w:szCs w:val="24"/>
         </w:rPr>
@@ -2086,6 +2067,35 @@
         </w:rPr>
         <w:t xml:space="preserve"> can lets cars to be easier to drive by and safer. Since this system lets car to know how to drive on the road while minimizing any risk of collision, the driver is easily assisted by the system. </w:t>
       </w:r>
+    </w:p>
+    <w:p>
+      <w:pPr>
+        <w:pStyle w:val="ListParagraph"/>
+        <w:tabs>
+          <w:tab w:val="left" w:pos="0"/>
+        </w:tabs>
+        <w:ind w:left="0"/>
+        <w:rPr>
+          <w:rFonts w:ascii="Times New Roman" w:hAnsi="Times New Roman" w:cs="Times New Roman"/>
+          <w:sz w:val="24"/>
+          <w:szCs w:val="24"/>
+        </w:rPr>
+      </w:pPr>
+    </w:p>
+    <w:p>
+      <w:pPr>
+        <w:pStyle w:val="ListParagraph"/>
+        <w:tabs>
+          <w:tab w:val="left" w:pos="0"/>
+        </w:tabs>
+        <w:ind w:left="0"/>
+        <w:rPr>
+          <w:rFonts w:ascii="Times New Roman" w:hAnsi="Times New Roman" w:cs="Times New Roman"/>
+          <w:color w:val="000000" w:themeColor="text1"/>
+          <w:sz w:val="24"/>
+          <w:szCs w:val="24"/>
+        </w:rPr>
+      </w:pPr>
       <w:r>
         <w:rPr>
           <w:rFonts w:ascii="Times New Roman" w:hAnsi="Times New Roman" w:cs="Times New Roman"/>
@@ -2420,7 +2430,6 @@
           <w:sz w:val="36"/>
           <w:szCs w:val="24"/>
         </w:rPr>
-        <w:lastRenderedPageBreak/>
         <w:t>Motivation</w:t>
       </w:r>
     </w:p>
@@ -2837,7 +2846,6 @@
           <w:sz w:val="36"/>
           <w:szCs w:val="24"/>
         </w:rPr>
-        <w:lastRenderedPageBreak/>
         <w:t>Objective</w:t>
       </w:r>
     </w:p>
@@ -3445,7 +3453,6 @@
           <w:sz w:val="36"/>
           <w:szCs w:val="24"/>
         </w:rPr>
-        <w:lastRenderedPageBreak/>
         <w:t>Methodology</w:t>
       </w:r>
     </w:p>
@@ -3564,6 +3571,32 @@
           <w:szCs w:val="24"/>
         </w:rPr>
         <w:t xml:space="preserve"> the system needs real time competition of different machine learning algorithms, computer vision algorithms and some complex mathematical calculation, it is so much important that the development environment should be full of resources, libraries and also the developed software should run fast while using small memory. And the rest parts of the software implementation are going to be held by C. we will use the Pycharm as IDE for python and Atmel Studio for C.</w:t>
+      </w:r>
+    </w:p>
+    <w:p>
+      <w:pPr>
+        <w:jc w:val="both"/>
+        <w:rPr>
+          <w:rFonts w:ascii="Times New Roman" w:hAnsi="Times New Roman" w:cs="Times New Roman"/>
+          <w:sz w:val="24"/>
+          <w:szCs w:val="24"/>
+        </w:rPr>
+      </w:pPr>
+      <w:r>
+        <w:rPr>
+          <w:rFonts w:ascii="Times New Roman" w:hAnsi="Times New Roman" w:cs="Times New Roman"/>
+          <w:sz w:val="24"/>
+          <w:szCs w:val="24"/>
+        </w:rPr>
+        <w:t xml:space="preserve">To add abilities like self driving and assisting the driver while driving, for time being we planned to develop a deep neural network to come up with a learning system. And as input we use computer vision and </w:t>
+      </w:r>
+      <w:r>
+        <w:rPr>
+          <w:rFonts w:ascii="Times New Roman" w:hAnsi="Times New Roman" w:cs="Times New Roman"/>
+          <w:sz w:val="24"/>
+          <w:szCs w:val="24"/>
+        </w:rPr>
+        <w:t xml:space="preserve">other sensor values for the deep neural network. </w:t>
       </w:r>
     </w:p>
     <w:p>
@@ -3743,7 +3776,6 @@
           <w:sz w:val="36"/>
           <w:szCs w:val="24"/>
         </w:rPr>
-        <w:lastRenderedPageBreak/>
         <w:t>Resource Requirement and Cost Breakdown</w:t>
       </w:r>
     </w:p>
@@ -3772,6 +3804,14 @@
           <w:szCs w:val="24"/>
         </w:rPr>
         <w:t xml:space="preserve">SDC+DA system </w:t>
+      </w:r>
+      <w:r>
+        <w:rPr>
+          <w:rFonts w:ascii="Times New Roman" w:hAnsi="Times New Roman" w:cs="Times New Roman"/>
+          <w:sz w:val="24"/>
+          <w:szCs w:val="24"/>
+        </w:rPr>
+        <w:t>the following resources are needed</w:t>
       </w:r>
     </w:p>
     <w:tbl>
@@ -6918,8 +6958,213 @@
         </w:rPr>
       </w:pPr>
     </w:p>
+    <w:p>
+      <w:pPr>
+        <w:jc w:val="both"/>
+        <w:rPr>
+          <w:rFonts w:ascii="Times New Roman" w:hAnsi="Times New Roman" w:cs="Times New Roman"/>
+          <w:sz w:val="24"/>
+          <w:szCs w:val="24"/>
+        </w:rPr>
+      </w:pPr>
+    </w:p>
+    <w:p>
+      <w:pPr>
+        <w:jc w:val="both"/>
+        <w:rPr>
+          <w:rFonts w:ascii="Times New Roman" w:hAnsi="Times New Roman" w:cs="Times New Roman"/>
+          <w:sz w:val="24"/>
+          <w:szCs w:val="24"/>
+        </w:rPr>
+      </w:pPr>
+    </w:p>
+    <w:p>
+      <w:pPr>
+        <w:jc w:val="both"/>
+        <w:rPr>
+          <w:rFonts w:ascii="Times New Roman" w:hAnsi="Times New Roman" w:cs="Times New Roman"/>
+          <w:sz w:val="24"/>
+          <w:szCs w:val="24"/>
+        </w:rPr>
+      </w:pPr>
+    </w:p>
+    <w:p>
+      <w:pPr>
+        <w:jc w:val="both"/>
+        <w:rPr>
+          <w:rFonts w:ascii="Times New Roman" w:hAnsi="Times New Roman" w:cs="Times New Roman"/>
+          <w:sz w:val="24"/>
+          <w:szCs w:val="24"/>
+        </w:rPr>
+      </w:pPr>
+    </w:p>
+    <w:p>
+      <w:pPr>
+        <w:jc w:val="both"/>
+        <w:rPr>
+          <w:rFonts w:ascii="Times New Roman" w:hAnsi="Times New Roman" w:cs="Times New Roman"/>
+          <w:sz w:val="24"/>
+          <w:szCs w:val="24"/>
+        </w:rPr>
+      </w:pPr>
+    </w:p>
+    <w:p>
+      <w:pPr>
+        <w:jc w:val="both"/>
+        <w:rPr>
+          <w:rFonts w:ascii="Times New Roman" w:hAnsi="Times New Roman" w:cs="Times New Roman"/>
+          <w:sz w:val="24"/>
+          <w:szCs w:val="24"/>
+        </w:rPr>
+      </w:pPr>
+    </w:p>
+    <w:p>
+      <w:pPr>
+        <w:jc w:val="both"/>
+        <w:rPr>
+          <w:rFonts w:ascii="Times New Roman" w:hAnsi="Times New Roman" w:cs="Times New Roman"/>
+          <w:sz w:val="24"/>
+          <w:szCs w:val="24"/>
+        </w:rPr>
+      </w:pPr>
+    </w:p>
+    <w:p>
+      <w:pPr>
+        <w:jc w:val="both"/>
+        <w:rPr>
+          <w:rFonts w:ascii="Times New Roman" w:hAnsi="Times New Roman" w:cs="Times New Roman"/>
+          <w:sz w:val="24"/>
+          <w:szCs w:val="24"/>
+        </w:rPr>
+      </w:pPr>
+    </w:p>
+    <w:p>
+      <w:pPr>
+        <w:jc w:val="both"/>
+        <w:rPr>
+          <w:rFonts w:ascii="Times New Roman" w:hAnsi="Times New Roman" w:cs="Times New Roman"/>
+          <w:sz w:val="24"/>
+          <w:szCs w:val="24"/>
+        </w:rPr>
+      </w:pPr>
+    </w:p>
+    <w:p>
+      <w:pPr>
+        <w:jc w:val="both"/>
+        <w:rPr>
+          <w:rFonts w:ascii="Times New Roman" w:hAnsi="Times New Roman" w:cs="Times New Roman"/>
+          <w:b/>
+          <w:sz w:val="24"/>
+          <w:szCs w:val="24"/>
+        </w:rPr>
+      </w:pPr>
+      <w:r>
+        <w:rPr>
+          <w:rFonts w:ascii="Times New Roman" w:hAnsi="Times New Roman" w:cs="Times New Roman"/>
+          <w:b/>
+          <w:sz w:val="24"/>
+          <w:szCs w:val="24"/>
+        </w:rPr>
+        <w:lastRenderedPageBreak/>
+        <w:t xml:space="preserve">Reference </w:t>
+      </w:r>
+    </w:p>
+    <w:p>
+      <w:pPr>
+        <w:jc w:val="both"/>
+        <w:rPr>
+          <w:rFonts w:ascii="Times New Roman" w:hAnsi="Times New Roman" w:cs="Times New Roman"/>
+          <w:sz w:val="24"/>
+          <w:szCs w:val="24"/>
+        </w:rPr>
+      </w:pPr>
+      <w:hyperlink r:id="rId9" w:history="1">
+        <w:r>
+          <w:rPr>
+            <w:rStyle w:val="Hyperlink"/>
+            <w:rFonts w:ascii="Times New Roman" w:hAnsi="Times New Roman" w:cs="Times New Roman"/>
+            <w:sz w:val="24"/>
+            <w:szCs w:val="24"/>
+          </w:rPr>
+          <w:t>http://www.worldlifeexpectancy.com/ethiopia-road-traffic-accidents</w:t>
+        </w:r>
+      </w:hyperlink>
+    </w:p>
+    <w:p>
+      <w:pPr>
+        <w:jc w:val="both"/>
+        <w:rPr>
+          <w:rFonts w:ascii="Times New Roman" w:hAnsi="Times New Roman" w:cs="Times New Roman"/>
+          <w:sz w:val="24"/>
+          <w:szCs w:val="24"/>
+        </w:rPr>
+      </w:pPr>
+      <w:hyperlink r:id="rId10" w:history="1">
+        <w:r>
+          <w:rPr>
+            <w:rStyle w:val="Hyperlink"/>
+            <w:rFonts w:ascii="Times New Roman" w:hAnsi="Times New Roman" w:cs="Times New Roman"/>
+            <w:sz w:val="24"/>
+            <w:szCs w:val="24"/>
+          </w:rPr>
+          <w:t>https://conservancy.umn.edu/bitstream/handle/11299/172958/4%20MJLST_v162_Lari_735-770.pdf?sequence=1&amp;isAllowed=y</w:t>
+        </w:r>
+      </w:hyperlink>
+    </w:p>
+    <w:p>
+      <w:pPr>
+        <w:jc w:val="both"/>
+        <w:rPr>
+          <w:rFonts w:ascii="Times New Roman" w:hAnsi="Times New Roman" w:cs="Times New Roman"/>
+          <w:sz w:val="24"/>
+          <w:szCs w:val="24"/>
+        </w:rPr>
+      </w:pPr>
+      <w:hyperlink r:id="rId11" w:history="1">
+        <w:r>
+          <w:rPr>
+            <w:rStyle w:val="Hyperlink"/>
+            <w:rFonts w:ascii="Times New Roman" w:hAnsi="Times New Roman" w:cs="Times New Roman"/>
+            <w:sz w:val="24"/>
+            <w:szCs w:val="24"/>
+          </w:rPr>
+          <w:t>http://theoatmeal.com/blog/google_self_driving_car</w:t>
+        </w:r>
+      </w:hyperlink>
+    </w:p>
+    <w:p>
+      <w:pPr>
+        <w:jc w:val="both"/>
+        <w:rPr>
+          <w:rFonts w:ascii="Times New Roman" w:hAnsi="Times New Roman" w:cs="Times New Roman"/>
+          <w:sz w:val="24"/>
+          <w:szCs w:val="24"/>
+        </w:rPr>
+      </w:pPr>
+      <w:hyperlink r:id="rId12" w:history="1">
+        <w:r>
+          <w:rPr>
+            <w:rStyle w:val="Hyperlink"/>
+            <w:rFonts w:ascii="Times New Roman" w:hAnsi="Times New Roman" w:cs="Times New Roman"/>
+            <w:sz w:val="24"/>
+            <w:szCs w:val="24"/>
+          </w:rPr>
+          <w:t>http://www.who.int/mediacentre/factsheets/fs358/en/</w:t>
+        </w:r>
+      </w:hyperlink>
+    </w:p>
+    <w:p>
+      <w:pPr>
+        <w:jc w:val="both"/>
+        <w:rPr>
+          <w:rFonts w:ascii="Times New Roman" w:hAnsi="Times New Roman" w:cs="Times New Roman"/>
+          <w:sz w:val="24"/>
+          <w:szCs w:val="24"/>
+        </w:rPr>
+      </w:pPr>
+    </w:p>
     <w:sectPr>
-      <w:footerReference w:type="default" r:id="rId9"/>
+      <w:footerReference w:type="default" r:id="rId13"/>
       <w:pgSz w:w="12240" w:h="15840"/>
       <w:pgMar w:top="1440" w:right="1440" w:bottom="1440" w:left="1440" w:header="720" w:footer="720" w:gutter="0"/>
       <w:pgBorders w:display="firstPage" w:offsetFrom="page">
@@ -6992,7 +7237,7 @@
             <w:rPr>
               <w:noProof/>
             </w:rPr>
-            <w:t>3</w:t>
+            <w:t>11</w:t>
           </w:r>
         </w:fldSimple>
         <w:r>
@@ -7064,7 +7309,7 @@
         <v:path o:extrusionok="f" gradientshapeok="t" o:connecttype="rect"/>
         <o:lock v:ext="edit" aspectratio="t"/>
       </v:shapetype>
-      <v:shape id="_x0000_i1031" type="#_x0000_t75" style="width:57pt;height:12pt;visibility:visible" o:bullet="t">
+      <v:shape id="_x0000_i1034" type="#_x0000_t75" style="width:57pt;height:12pt;visibility:visible" o:bullet="t">
         <v:imagedata r:id="rId1" o:title=""/>
       </v:shape>
     </w:pict>
@@ -9042,7 +9287,6 @@
     <w:name w:val="Hyperlink"/>
     <w:basedOn w:val="DefaultParagraphFont"/>
     <w:uiPriority w:val="99"/>
-    <w:semiHidden/>
     <w:unhideWhenUsed/>
     <w:rsid w:val="00D211FA"/>
     <w:rPr>

</xml_diff>

<commit_message>
Add MLP network and Test on MLP
</commit_message>
<xml_diff>
--- a/Final Year Project Proposal.docx
+++ b/Final Year Project Proposal.docx
@@ -46,7 +46,7 @@
                     <a:blip r:embed="rId8" cstate="print">
                       <a:extLst>
                         <a:ext uri="{28A0092B-C50C-407E-A947-70E740481C1C}">
-                          <a14:useLocalDpi xmlns:a14="http://schemas.microsoft.com/office/drawing/2010/main" xmlns:wps="http://schemas.microsoft.com/office/word/2010/wordprocessingShape" xmlns:wpi="http://schemas.microsoft.com/office/word/2010/wordprocessingInk" xmlns:wpg="http://schemas.microsoft.com/office/word/2010/wordprocessingGroup" xmlns:w15="http://schemas.microsoft.com/office/word/2012/wordml" xmlns:w14="http://schemas.microsoft.com/office/word/2010/wordml" xmlns:w="http://schemas.openxmlformats.org/wordprocessingml/2006/main" xmlns:w10="urn:schemas-microsoft-com:office:word" xmlns:wp14="http://schemas.microsoft.com/office/word/2010/wordprocessingDrawing" xmlns:v="urn:schemas-microsoft-com:vml" xmlns:o="urn:schemas-microsoft-com:office:office" xmlns:mc="http://schemas.openxmlformats.org/markup-compatibility/2006" xmlns:wpc="http://schemas.microsoft.com/office/word/2010/wordprocessingCanvas" xmlns="" xmlns:arto="http://schemas.microsoft.com/office/word/2006/arto" val="0"/>
+                          <a14:useLocalDpi xmlns:arto="http://schemas.microsoft.com/office/word/2006/arto" xmlns="" xmlns:wpc="http://schemas.microsoft.com/office/word/2010/wordprocessingCanvas" xmlns:mc="http://schemas.openxmlformats.org/markup-compatibility/2006" xmlns:o="urn:schemas-microsoft-com:office:office" xmlns:v="urn:schemas-microsoft-com:vml" xmlns:wp14="http://schemas.microsoft.com/office/word/2010/wordprocessingDrawing" xmlns:w10="urn:schemas-microsoft-com:office:word" xmlns:w="http://schemas.openxmlformats.org/wordprocessingml/2006/main" xmlns:w14="http://schemas.microsoft.com/office/word/2010/wordml" xmlns:w15="http://schemas.microsoft.com/office/word/2012/wordml" xmlns:wpg="http://schemas.microsoft.com/office/word/2010/wordprocessingGroup" xmlns:wpi="http://schemas.microsoft.com/office/word/2010/wordprocessingInk" xmlns:wps="http://schemas.microsoft.com/office/word/2010/wordprocessingShape" xmlns:a14="http://schemas.microsoft.com/office/drawing/2010/main" val="0"/>
                         </a:ext>
                       </a:extLst>
                     </a:blip>
@@ -2474,14 +2474,16 @@
       <w:r>
         <w:t xml:space="preserve">checking </w:t>
       </w:r>
+      <w:proofErr w:type="spellStart"/>
       <w:r>
         <w:t>face</w:t>
       </w:r>
       <w:r>
         <w:t>book</w:t>
       </w:r>
-      <w:r>
-        <w:t xml:space="preserve"> and the like. </w:t>
+      <w:proofErr w:type="spellEnd"/>
+      <w:r>
+        <w:t xml:space="preserve"> and  like human </w:t>
       </w:r>
       <w:r>
         <w:rPr>
@@ -3956,6 +3958,15 @@
               </w:rPr>
               <w:t>Cost</w:t>
             </w:r>
+            <w:r>
+              <w:rPr>
+                <w:rFonts w:asciiTheme="majorHAnsi" w:hAnsiTheme="majorHAnsi"/>
+                <w:color w:val="000000" w:themeColor="text1"/>
+                <w:sz w:val="24"/>
+                <w:szCs w:val="24"/>
+              </w:rPr>
+              <w:t>(birr)</w:t>
+            </w:r>
           </w:p>
         </w:tc>
       </w:tr>
@@ -4077,7 +4088,7 @@
                 <w:sz w:val="24"/>
                 <w:szCs w:val="24"/>
               </w:rPr>
-              <w:t>$35</w:t>
+              <w:t>735.23</w:t>
             </w:r>
           </w:p>
         </w:tc>
@@ -4200,7 +4211,7 @@
                 <w:sz w:val="24"/>
                 <w:szCs w:val="24"/>
               </w:rPr>
-              <w:t>$14</w:t>
+              <w:t>294.09</w:t>
             </w:r>
           </w:p>
         </w:tc>
@@ -4323,7 +4334,7 @@
                 <w:sz w:val="24"/>
                 <w:szCs w:val="24"/>
               </w:rPr>
-              <w:t>$2.83</w:t>
+              <w:t>59.45</w:t>
             </w:r>
           </w:p>
         </w:tc>
@@ -4446,7 +4457,7 @@
                 <w:sz w:val="24"/>
                 <w:szCs w:val="24"/>
               </w:rPr>
-              <w:t>$20</w:t>
+              <w:t>420.13</w:t>
             </w:r>
           </w:p>
         </w:tc>
@@ -4569,7 +4580,7 @@
                 <w:sz w:val="24"/>
                 <w:szCs w:val="24"/>
               </w:rPr>
-              <w:t>$1.03</w:t>
+              <w:t>21.64</w:t>
             </w:r>
           </w:p>
         </w:tc>
@@ -4692,7 +4703,7 @@
                 <w:sz w:val="24"/>
                 <w:szCs w:val="24"/>
               </w:rPr>
-              <w:t>$10</w:t>
+              <w:t>210.06</w:t>
             </w:r>
           </w:p>
         </w:tc>
@@ -4760,6 +4771,7 @@
                 <w:szCs w:val="24"/>
               </w:rPr>
             </w:pPr>
+            <w:proofErr w:type="spellStart"/>
             <w:r>
               <w:rPr>
                 <w:rFonts w:asciiTheme="majorHAnsi" w:hAnsiTheme="majorHAnsi"/>
@@ -4767,7 +4779,26 @@
                 <w:sz w:val="24"/>
                 <w:szCs w:val="24"/>
               </w:rPr>
-              <w:t>Atmega 1284PU</w:t>
+              <w:t>AT</w:t>
+            </w:r>
+            <w:r>
+              <w:rPr>
+                <w:rFonts w:asciiTheme="majorHAnsi" w:hAnsiTheme="majorHAnsi"/>
+                <w:color w:val="000000" w:themeColor="text1"/>
+                <w:sz w:val="24"/>
+                <w:szCs w:val="24"/>
+              </w:rPr>
+              <w:t>mega</w:t>
+            </w:r>
+            <w:proofErr w:type="spellEnd"/>
+            <w:r>
+              <w:rPr>
+                <w:rFonts w:asciiTheme="majorHAnsi" w:hAnsiTheme="majorHAnsi"/>
+                <w:color w:val="000000" w:themeColor="text1"/>
+                <w:sz w:val="24"/>
+                <w:szCs w:val="24"/>
+              </w:rPr>
+              <w:t xml:space="preserve"> 1284PU</w:t>
             </w:r>
           </w:p>
         </w:tc>
@@ -4815,7 +4846,7 @@
                 <w:sz w:val="24"/>
                 <w:szCs w:val="24"/>
               </w:rPr>
-              <w:t>$6.29</w:t>
+              <w:t>132.13</w:t>
             </w:r>
           </w:p>
         </w:tc>
@@ -4945,7 +4976,7 @@
                 <w:sz w:val="24"/>
                 <w:szCs w:val="24"/>
               </w:rPr>
-              <w:t>$2.5</w:t>
+              <w:t>52.52</w:t>
             </w:r>
           </w:p>
         </w:tc>
@@ -5003,7 +5034,16 @@
                 <w:sz w:val="24"/>
                 <w:szCs w:val="24"/>
               </w:rPr>
-              <w:t xml:space="preserve">Power bag </w:t>
+              <w:t>Power ba</w:t>
+            </w:r>
+            <w:r>
+              <w:rPr>
+                <w:rFonts w:asciiTheme="majorHAnsi" w:hAnsiTheme="majorHAnsi"/>
+                <w:color w:val="000000" w:themeColor="text1"/>
+                <w:sz w:val="24"/>
+                <w:szCs w:val="24"/>
+              </w:rPr>
+              <w:t>nk</w:t>
             </w:r>
           </w:p>
         </w:tc>
@@ -5094,7 +5134,7 @@
                 <w:sz w:val="24"/>
                 <w:szCs w:val="24"/>
               </w:rPr>
-              <w:t>$20</w:t>
+              <w:t>420.13</w:t>
             </w:r>
           </w:p>
         </w:tc>
@@ -5102,38 +5142,10 @@
       <w:tr>
         <w:tc>
           <w:tcPr>
-            <w:tcW w:w="841" w:type="dxa"/>
+            <w:tcW w:w="6048" w:type="dxa"/>
+            <w:gridSpan w:val="3"/>
             <w:tcBorders>
               <w:top w:val="single" w:sz="4" w:space="0" w:color="auto"/>
-              <w:right w:val="single" w:sz="4" w:space="0" w:color="auto"/>
-            </w:tcBorders>
-          </w:tcPr>
-          <w:p>
-            <w:pPr>
-              <w:rPr>
-                <w:rFonts w:asciiTheme="majorHAnsi" w:hAnsiTheme="majorHAnsi"/>
-                <w:color w:val="000000" w:themeColor="text1"/>
-                <w:sz w:val="24"/>
-                <w:szCs w:val="24"/>
-              </w:rPr>
-            </w:pPr>
-            <w:r>
-              <w:rPr>
-                <w:rFonts w:asciiTheme="majorHAnsi" w:hAnsiTheme="majorHAnsi"/>
-                <w:color w:val="000000" w:themeColor="text1"/>
-                <w:sz w:val="24"/>
-                <w:szCs w:val="24"/>
-              </w:rPr>
-              <w:t>10.</w:t>
-            </w:r>
-          </w:p>
-        </w:tc>
-        <w:tc>
-          <w:tcPr>
-            <w:tcW w:w="5207" w:type="dxa"/>
-            <w:gridSpan w:val="2"/>
-            <w:tcBorders>
-              <w:left w:val="single" w:sz="4" w:space="0" w:color="auto"/>
             </w:tcBorders>
           </w:tcPr>
           <w:p>
@@ -5201,19 +5213,7 @@
                 <w:sz w:val="24"/>
                 <w:szCs w:val="24"/>
               </w:rPr>
-              <w:t>$</w:t>
-            </w:r>
-            <w:r>
-              <w:t xml:space="preserve"> </w:t>
-            </w:r>
-            <w:r>
-              <w:rPr>
-                <w:rFonts w:asciiTheme="majorHAnsi" w:hAnsiTheme="majorHAnsi"/>
-                <w:color w:val="000000" w:themeColor="text1"/>
-                <w:sz w:val="24"/>
-                <w:szCs w:val="24"/>
-              </w:rPr>
-              <w:t>172.68</w:t>
+              <w:t xml:space="preserve">3627.40 </w:t>
             </w:r>
           </w:p>
         </w:tc>
@@ -7184,7 +7184,7 @@
 
 <file path=word/endnotes.xml><?xml version="1.0" encoding="utf-8"?>
 <w:endnotes xmlns:ve="http://schemas.openxmlformats.org/markup-compatibility/2006" xmlns:o="urn:schemas-microsoft-com:office:office" xmlns:r="http://schemas.openxmlformats.org/officeDocument/2006/relationships" xmlns:m="http://schemas.openxmlformats.org/officeDocument/2006/math" xmlns:v="urn:schemas-microsoft-com:vml" xmlns:wp="http://schemas.openxmlformats.org/drawingml/2006/wordprocessingDrawing" xmlns:w10="urn:schemas-microsoft-com:office:word" xmlns:w="http://schemas.openxmlformats.org/wordprocessingml/2006/main" xmlns:wne="http://schemas.microsoft.com/office/word/2006/wordml">
-  <w:endnote w:type="separator" w:id="0">
+  <w:endnote w:type="separator" w:id="-1">
     <w:p>
       <w:pPr>
         <w:spacing w:after="0" w:line="240" w:lineRule="auto"/>
@@ -7194,7 +7194,7 @@
       </w:r>
     </w:p>
   </w:endnote>
-  <w:endnote w:type="continuationSeparator" w:id="1">
+  <w:endnote w:type="continuationSeparator" w:id="0">
     <w:p>
       <w:pPr>
         <w:spacing w:after="0" w:line="240" w:lineRule="auto"/>
@@ -7237,7 +7237,7 @@
             <w:rPr>
               <w:noProof/>
             </w:rPr>
-            <w:t>11</w:t>
+            <w:t>9</w:t>
           </w:r>
         </w:fldSimple>
         <w:r>
@@ -7263,7 +7263,7 @@
 
 <file path=word/footnotes.xml><?xml version="1.0" encoding="utf-8"?>
 <w:footnotes xmlns:ve="http://schemas.openxmlformats.org/markup-compatibility/2006" xmlns:o="urn:schemas-microsoft-com:office:office" xmlns:r="http://schemas.openxmlformats.org/officeDocument/2006/relationships" xmlns:m="http://schemas.openxmlformats.org/officeDocument/2006/math" xmlns:v="urn:schemas-microsoft-com:vml" xmlns:wp="http://schemas.openxmlformats.org/drawingml/2006/wordprocessingDrawing" xmlns:w10="urn:schemas-microsoft-com:office:word" xmlns:w="http://schemas.openxmlformats.org/wordprocessingml/2006/main" xmlns:wne="http://schemas.microsoft.com/office/word/2006/wordml">
-  <w:footnote w:type="separator" w:id="0">
+  <w:footnote w:type="separator" w:id="-1">
     <w:p>
       <w:pPr>
         <w:spacing w:after="0" w:line="240" w:lineRule="auto"/>
@@ -7273,7 +7273,7 @@
       </w:r>
     </w:p>
   </w:footnote>
-  <w:footnote w:type="continuationSeparator" w:id="1">
+  <w:footnote w:type="continuationSeparator" w:id="0">
     <w:p>
       <w:pPr>
         <w:spacing w:after="0" w:line="240" w:lineRule="auto"/>
@@ -7309,7 +7309,7 @@
         <v:path o:extrusionok="f" gradientshapeok="t" o:connecttype="rect"/>
         <o:lock v:ext="edit" aspectratio="t"/>
       </v:shapetype>
-      <v:shape id="_x0000_i1034" type="#_x0000_t75" style="width:57pt;height:12pt;visibility:visible" o:bullet="t">
+      <v:shape id="_x0000_i1029" type="#_x0000_t75" style="width:57pt;height:12pt;visibility:visible" o:bullet="t">
         <v:imagedata r:id="rId1" o:title=""/>
       </v:shape>
     </w:pict>
@@ -9623,7 +9623,7 @@
 </file>
 
 <file path=customXml/itemProps1.xml><?xml version="1.0" encoding="utf-8"?>
-<ds:datastoreItem xmlns:ds="http://schemas.openxmlformats.org/officeDocument/2006/customXml" ds:itemID="{C339B2BB-F148-43CA-910A-A2DF2632F5C5}">
+<ds:datastoreItem xmlns:ds="http://schemas.openxmlformats.org/officeDocument/2006/customXml" ds:itemID="{60011BE8-CE93-4B25-B9D1-ACBC29D23C48}">
   <ds:schemaRefs>
     <ds:schemaRef ds:uri="http://schemas.openxmlformats.org/officeDocument/2006/bibliography"/>
   </ds:schemaRefs>

</xml_diff>